<commit_message>
Added Tasks paragraph. Fixed Gannt chart. Added Page numbers
</commit_message>
<xml_diff>
--- a/Proposal/Proposal.docx
+++ b/Proposal/Proposal.docx
@@ -219,7 +219,7 @@
               <w:noProof/>
             </w:rPr>
             <w:drawing>
-              <wp:anchor distT="0" distB="0" distL="114300" distR="114300" simplePos="0" relativeHeight="251648512" behindDoc="1" locked="0" layoutInCell="1" allowOverlap="1" wp14:anchorId="5AADBF3D" wp14:editId="568E7E25">
+              <wp:anchor distT="0" distB="0" distL="114300" distR="114300" simplePos="0" relativeHeight="251655680" behindDoc="1" locked="0" layoutInCell="1" allowOverlap="1" wp14:anchorId="5AADBF3D" wp14:editId="1FA2E96A">
                 <wp:simplePos x="0" y="0"/>
                 <wp:positionH relativeFrom="page">
                   <wp:posOffset>363855</wp:posOffset>
@@ -244,7 +244,7 @@
                         </pic:cNvPicPr>
                       </pic:nvPicPr>
                       <pic:blipFill>
-                        <a:blip r:embed="rId6"/>
+                        <a:blip r:embed="rId8"/>
                         <a:srcRect/>
                         <a:stretch>
                           <a:fillRect/>
@@ -280,7 +280,7 @@
             <mc:AlternateContent>
               <mc:Choice Requires="wps">
                 <w:drawing>
-                  <wp:anchor distT="0" distB="0" distL="114300" distR="114300" simplePos="0" relativeHeight="251650560" behindDoc="1" locked="0" layoutInCell="1" allowOverlap="1" wp14:anchorId="338A3C5D" wp14:editId="593A9D57">
+                  <wp:anchor distT="0" distB="0" distL="114300" distR="114300" simplePos="0" relativeHeight="251656704" behindDoc="1" locked="0" layoutInCell="1" allowOverlap="1" wp14:anchorId="338A3C5D" wp14:editId="47E15283">
                     <wp:simplePos x="0" y="0"/>
                     <wp:positionH relativeFrom="page">
                       <wp:posOffset>365760</wp:posOffset>
@@ -370,7 +370,7 @@
               </mc:Choice>
               <mc:Fallback>
                 <w:pict>
-                  <v:rect w14:anchorId="72017B9D" id="Rectangle 23" o:spid="_x0000_s1026" style="position:absolute;margin-left:28.8pt;margin-top:666pt;width:554.4pt;height:97.2pt;z-index:-251665920;visibility:visible;mso-wrap-style:square;mso-width-percent:0;mso-height-percent:0;mso-wrap-distance-left:9pt;mso-wrap-distance-top:0;mso-wrap-distance-right:9pt;mso-wrap-distance-bottom:0;mso-position-horizontal:absolute;mso-position-horizontal-relative:page;mso-position-vertical:absolute;mso-position-vertical-relative:page;mso-width-percent:0;mso-height-percent:0;mso-width-relative:page;mso-height-relative:page;v-text-anchor:top" o:gfxdata="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" stroked="f">
+                  <v:rect w14:anchorId="10928764" id="Rectangle 23" o:spid="_x0000_s1026" style="position:absolute;margin-left:28.8pt;margin-top:666pt;width:554.4pt;height:97.2pt;z-index:-251659776;visibility:visible;mso-wrap-style:square;mso-width-percent:0;mso-height-percent:0;mso-wrap-distance-left:9pt;mso-wrap-distance-top:0;mso-wrap-distance-right:9pt;mso-wrap-distance-bottom:0;mso-position-horizontal:absolute;mso-position-horizontal-relative:page;mso-position-vertical:absolute;mso-position-vertical-relative:page;mso-width-percent:0;mso-height-percent:0;mso-width-relative:page;mso-height-relative:page;v-text-anchor:top" o:gfxdata="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" stroked="f">
                     <v:fill opacity="0" color2="#8db3e2 [1311]" rotate="t" focus="100%" type="gradient"/>
                     <v:textbox inset=",7.2pt,,7.2pt"/>
                     <w10:wrap anchorx="page" anchory="page"/>
@@ -397,7 +397,7 @@
               <w:szCs w:val="28"/>
             </w:rPr>
             <w:drawing>
-              <wp:inline distT="0" distB="0" distL="0" distR="0" wp14:anchorId="4734768A" wp14:editId="05943890">
+              <wp:inline distT="0" distB="0" distL="0" distR="0" wp14:anchorId="4734768A" wp14:editId="2A273E9D">
                 <wp:extent cx="5486400" cy="4114800"/>
                 <wp:effectExtent l="0" t="0" r="0" b="0"/>
                 <wp:docPr id="1" name="Picture 1" descr="Macintosh HD:Users:connorigo:Desktop:Nosferatu.jpg"/>
@@ -414,7 +414,7 @@
                         </pic:cNvPicPr>
                       </pic:nvPicPr>
                       <pic:blipFill>
-                        <a:blip r:embed="rId7">
+                        <a:blip r:embed="rId9">
                           <a:extLst>
                             <a:ext uri="{28A0092B-C50C-407E-A947-70E740481C1C}">
                               <a14:useLocalDpi xmlns:a14="http://schemas.microsoft.com/office/drawing/2010/main" val="0"/>
@@ -459,7 +459,7 @@
     <w:sdt>
       <w:sdtPr>
         <w:rPr>
-          <w:rFonts w:eastAsiaTheme="minorEastAsia" w:cstheme="minorBidi"/>
+          <w:rFonts w:asciiTheme="minorHAnsi" w:eastAsiaTheme="minorEastAsia" w:hAnsiTheme="minorHAnsi" w:cstheme="minorBidi"/>
           <w:b w:val="0"/>
           <w:bCs w:val="0"/>
           <w:color w:val="auto"/>
@@ -494,12 +494,11 @@
             <w:tabs>
               <w:tab w:val="right" w:leader="dot" w:pos="8630"/>
             </w:tabs>
-            <w:spacing w:line="360" w:lineRule="auto"/>
             <w:rPr>
-              <w:rFonts w:asciiTheme="majorHAnsi" w:hAnsiTheme="majorHAnsi"/>
               <w:b w:val="0"/>
               <w:noProof/>
-              <w:lang w:eastAsia="ja-JP"/>
+              <w:sz w:val="22"/>
+              <w:szCs w:val="22"/>
             </w:rPr>
           </w:pPr>
           <w:r>
@@ -522,61 +521,63 @@
             </w:rPr>
             <w:fldChar w:fldCharType="separate"/>
           </w:r>
-          <w:r>
-            <w:rPr>
-              <w:rFonts w:asciiTheme="majorHAnsi" w:hAnsiTheme="majorHAnsi"/>
-              <w:noProof/>
-            </w:rPr>
-            <w:t>Abstract</w:t>
-          </w:r>
-          <w:r>
-            <w:rPr>
-              <w:rFonts w:asciiTheme="majorHAnsi" w:hAnsiTheme="majorHAnsi"/>
-              <w:noProof/>
-            </w:rPr>
-            <w:tab/>
-          </w:r>
-          <w:r>
-            <w:rPr>
-              <w:rFonts w:asciiTheme="majorHAnsi" w:hAnsiTheme="majorHAnsi"/>
-              <w:noProof/>
-            </w:rPr>
-            <w:fldChar w:fldCharType="begin"/>
-          </w:r>
-          <w:r>
-            <w:rPr>
-              <w:rFonts w:asciiTheme="majorHAnsi" w:hAnsiTheme="majorHAnsi"/>
-              <w:noProof/>
-            </w:rPr>
-            <w:instrText xml:space="preserve"> PAGEREF _Toc301089468 \h </w:instrText>
-          </w:r>
-          <w:r>
-            <w:rPr>
-              <w:rFonts w:asciiTheme="majorHAnsi" w:hAnsiTheme="majorHAnsi"/>
-              <w:noProof/>
-            </w:rPr>
-          </w:r>
-          <w:r>
-            <w:rPr>
-              <w:rFonts w:asciiTheme="majorHAnsi" w:hAnsiTheme="majorHAnsi"/>
-              <w:noProof/>
-            </w:rPr>
-            <w:fldChar w:fldCharType="separate"/>
-          </w:r>
-          <w:r>
-            <w:rPr>
-              <w:rFonts w:asciiTheme="majorHAnsi" w:hAnsiTheme="majorHAnsi"/>
-              <w:noProof/>
-            </w:rPr>
-            <w:t>3</w:t>
-          </w:r>
-          <w:r>
-            <w:rPr>
-              <w:rFonts w:asciiTheme="majorHAnsi" w:hAnsiTheme="majorHAnsi"/>
-              <w:noProof/>
-            </w:rPr>
-            <w:fldChar w:fldCharType="end"/>
-          </w:r>
+          <w:hyperlink w:anchor="_Toc428286592" w:history="1">
+            <w:r>
+              <w:rPr>
+                <w:rStyle w:val="Hyperlink"/>
+                <w:noProof/>
+              </w:rPr>
+              <w:t>Abstract</w:t>
+            </w:r>
+            <w:r>
+              <w:rPr>
+                <w:noProof/>
+                <w:webHidden/>
+              </w:rPr>
+              <w:tab/>
+            </w:r>
+            <w:r>
+              <w:rPr>
+                <w:noProof/>
+                <w:webHidden/>
+              </w:rPr>
+              <w:fldChar w:fldCharType="begin"/>
+            </w:r>
+            <w:r>
+              <w:rPr>
+                <w:noProof/>
+                <w:webHidden/>
+              </w:rPr>
+              <w:instrText xml:space="preserve"> PAGEREF _Toc428286592 \h </w:instrText>
+            </w:r>
+            <w:r>
+              <w:rPr>
+                <w:noProof/>
+                <w:webHidden/>
+              </w:rPr>
+            </w:r>
+            <w:r>
+              <w:rPr>
+                <w:noProof/>
+                <w:webHidden/>
+              </w:rPr>
+              <w:fldChar w:fldCharType="separate"/>
+            </w:r>
+            <w:r>
+              <w:rPr>
+                <w:noProof/>
+                <w:webHidden/>
+              </w:rPr>
+              <w:t>2</w:t>
+            </w:r>
+            <w:r>
+              <w:rPr>
+                <w:noProof/>
+                <w:webHidden/>
+              </w:rPr>
+              <w:fldChar w:fldCharType="end"/>
+            </w:r>
+          </w:hyperlink>
         </w:p>
         <w:p>
           <w:pPr>
@@ -584,69 +585,70 @@
             <w:tabs>
               <w:tab w:val="right" w:leader="dot" w:pos="8630"/>
             </w:tabs>
-            <w:spacing w:line="360" w:lineRule="auto"/>
             <w:rPr>
-              <w:rFonts w:asciiTheme="majorHAnsi" w:hAnsiTheme="majorHAnsi"/>
               <w:b w:val="0"/>
               <w:noProof/>
-              <w:lang w:eastAsia="ja-JP"/>
+              <w:sz w:val="22"/>
+              <w:szCs w:val="22"/>
             </w:rPr>
           </w:pPr>
-          <w:r>
-            <w:rPr>
-              <w:rFonts w:asciiTheme="majorHAnsi" w:hAnsiTheme="majorHAnsi"/>
-              <w:noProof/>
-            </w:rPr>
-            <w:t>Introduction</w:t>
-          </w:r>
-          <w:r>
-            <w:rPr>
-              <w:rFonts w:asciiTheme="majorHAnsi" w:hAnsiTheme="majorHAnsi"/>
-              <w:noProof/>
-            </w:rPr>
-            <w:tab/>
-          </w:r>
-          <w:r>
-            <w:rPr>
-              <w:rFonts w:asciiTheme="majorHAnsi" w:hAnsiTheme="majorHAnsi"/>
-              <w:noProof/>
-            </w:rPr>
-            <w:fldChar w:fldCharType="begin"/>
-          </w:r>
-          <w:r>
-            <w:rPr>
-              <w:rFonts w:asciiTheme="majorHAnsi" w:hAnsiTheme="majorHAnsi"/>
-              <w:noProof/>
-            </w:rPr>
-            <w:instrText xml:space="preserve"> PAGEREF _Toc301089469 \h </w:instrText>
-          </w:r>
-          <w:r>
-            <w:rPr>
-              <w:rFonts w:asciiTheme="majorHAnsi" w:hAnsiTheme="majorHAnsi"/>
-              <w:noProof/>
-            </w:rPr>
-          </w:r>
-          <w:r>
-            <w:rPr>
-              <w:rFonts w:asciiTheme="majorHAnsi" w:hAnsiTheme="majorHAnsi"/>
-              <w:noProof/>
-            </w:rPr>
-            <w:fldChar w:fldCharType="separate"/>
-          </w:r>
-          <w:r>
-            <w:rPr>
-              <w:rFonts w:asciiTheme="majorHAnsi" w:hAnsiTheme="majorHAnsi"/>
-              <w:noProof/>
-            </w:rPr>
-            <w:t>3</w:t>
-          </w:r>
-          <w:r>
-            <w:rPr>
-              <w:rFonts w:asciiTheme="majorHAnsi" w:hAnsiTheme="majorHAnsi"/>
-              <w:noProof/>
-            </w:rPr>
-            <w:fldChar w:fldCharType="end"/>
-          </w:r>
+          <w:hyperlink w:anchor="_Toc428286593" w:history="1">
+            <w:r>
+              <w:rPr>
+                <w:rStyle w:val="Hyperlink"/>
+                <w:noProof/>
+              </w:rPr>
+              <w:t>Introduction</w:t>
+            </w:r>
+            <w:r>
+              <w:rPr>
+                <w:noProof/>
+                <w:webHidden/>
+              </w:rPr>
+              <w:tab/>
+            </w:r>
+            <w:r>
+              <w:rPr>
+                <w:noProof/>
+                <w:webHidden/>
+              </w:rPr>
+              <w:fldChar w:fldCharType="begin"/>
+            </w:r>
+            <w:r>
+              <w:rPr>
+                <w:noProof/>
+                <w:webHidden/>
+              </w:rPr>
+              <w:instrText xml:space="preserve"> PAGEREF _Toc428286593 \h </w:instrText>
+            </w:r>
+            <w:r>
+              <w:rPr>
+                <w:noProof/>
+                <w:webHidden/>
+              </w:rPr>
+            </w:r>
+            <w:r>
+              <w:rPr>
+                <w:noProof/>
+                <w:webHidden/>
+              </w:rPr>
+              <w:fldChar w:fldCharType="separate"/>
+            </w:r>
+            <w:r>
+              <w:rPr>
+                <w:noProof/>
+                <w:webHidden/>
+              </w:rPr>
+              <w:t>2</w:t>
+            </w:r>
+            <w:r>
+              <w:rPr>
+                <w:noProof/>
+                <w:webHidden/>
+              </w:rPr>
+              <w:fldChar w:fldCharType="end"/>
+            </w:r>
+          </w:hyperlink>
         </w:p>
         <w:p>
           <w:pPr>
@@ -654,69 +656,70 @@
             <w:tabs>
               <w:tab w:val="right" w:leader="dot" w:pos="8630"/>
             </w:tabs>
-            <w:spacing w:line="360" w:lineRule="auto"/>
             <w:rPr>
-              <w:rFonts w:asciiTheme="majorHAnsi" w:hAnsiTheme="majorHAnsi"/>
               <w:b w:val="0"/>
               <w:noProof/>
-              <w:lang w:eastAsia="ja-JP"/>
+              <w:sz w:val="22"/>
+              <w:szCs w:val="22"/>
             </w:rPr>
           </w:pPr>
-          <w:r>
-            <w:rPr>
-              <w:rFonts w:asciiTheme="majorHAnsi" w:hAnsiTheme="majorHAnsi"/>
-              <w:noProof/>
-            </w:rPr>
-            <w:t>Problem Formulation / Impact</w:t>
-          </w:r>
-          <w:r>
-            <w:rPr>
-              <w:rFonts w:asciiTheme="majorHAnsi" w:hAnsiTheme="majorHAnsi"/>
-              <w:noProof/>
-            </w:rPr>
-            <w:tab/>
-          </w:r>
-          <w:r>
-            <w:rPr>
-              <w:rFonts w:asciiTheme="majorHAnsi" w:hAnsiTheme="majorHAnsi"/>
-              <w:noProof/>
-            </w:rPr>
-            <w:fldChar w:fldCharType="begin"/>
-          </w:r>
-          <w:r>
-            <w:rPr>
-              <w:rFonts w:asciiTheme="majorHAnsi" w:hAnsiTheme="majorHAnsi"/>
-              <w:noProof/>
-            </w:rPr>
-            <w:instrText xml:space="preserve"> PAGEREF _Toc301089470 \h </w:instrText>
-          </w:r>
-          <w:r>
-            <w:rPr>
-              <w:rFonts w:asciiTheme="majorHAnsi" w:hAnsiTheme="majorHAnsi"/>
-              <w:noProof/>
-            </w:rPr>
-          </w:r>
-          <w:r>
-            <w:rPr>
-              <w:rFonts w:asciiTheme="majorHAnsi" w:hAnsiTheme="majorHAnsi"/>
-              <w:noProof/>
-            </w:rPr>
-            <w:fldChar w:fldCharType="separate"/>
-          </w:r>
-          <w:r>
-            <w:rPr>
-              <w:rFonts w:asciiTheme="majorHAnsi" w:hAnsiTheme="majorHAnsi"/>
-              <w:noProof/>
-            </w:rPr>
-            <w:t>4</w:t>
-          </w:r>
-          <w:r>
-            <w:rPr>
-              <w:rFonts w:asciiTheme="majorHAnsi" w:hAnsiTheme="majorHAnsi"/>
-              <w:noProof/>
-            </w:rPr>
-            <w:fldChar w:fldCharType="end"/>
-          </w:r>
+          <w:hyperlink w:anchor="_Toc428286594" w:history="1">
+            <w:r>
+              <w:rPr>
+                <w:rStyle w:val="Hyperlink"/>
+                <w:noProof/>
+              </w:rPr>
+              <w:t>Problem Formulation / Impact</w:t>
+            </w:r>
+            <w:r>
+              <w:rPr>
+                <w:noProof/>
+                <w:webHidden/>
+              </w:rPr>
+              <w:tab/>
+            </w:r>
+            <w:r>
+              <w:rPr>
+                <w:noProof/>
+                <w:webHidden/>
+              </w:rPr>
+              <w:fldChar w:fldCharType="begin"/>
+            </w:r>
+            <w:r>
+              <w:rPr>
+                <w:noProof/>
+                <w:webHidden/>
+              </w:rPr>
+              <w:instrText xml:space="preserve"> PAGEREF _Toc428286594 \h </w:instrText>
+            </w:r>
+            <w:r>
+              <w:rPr>
+                <w:noProof/>
+                <w:webHidden/>
+              </w:rPr>
+            </w:r>
+            <w:r>
+              <w:rPr>
+                <w:noProof/>
+                <w:webHidden/>
+              </w:rPr>
+              <w:fldChar w:fldCharType="separate"/>
+            </w:r>
+            <w:r>
+              <w:rPr>
+                <w:noProof/>
+                <w:webHidden/>
+              </w:rPr>
+              <w:t>3</w:t>
+            </w:r>
+            <w:r>
+              <w:rPr>
+                <w:noProof/>
+                <w:webHidden/>
+              </w:rPr>
+              <w:fldChar w:fldCharType="end"/>
+            </w:r>
+          </w:hyperlink>
         </w:p>
         <w:p>
           <w:pPr>
@@ -724,69 +727,70 @@
             <w:tabs>
               <w:tab w:val="right" w:leader="dot" w:pos="8630"/>
             </w:tabs>
-            <w:spacing w:line="360" w:lineRule="auto"/>
             <w:rPr>
-              <w:rFonts w:asciiTheme="majorHAnsi" w:hAnsiTheme="majorHAnsi"/>
               <w:b w:val="0"/>
               <w:noProof/>
-              <w:lang w:eastAsia="ja-JP"/>
+              <w:sz w:val="22"/>
+              <w:szCs w:val="22"/>
             </w:rPr>
           </w:pPr>
-          <w:r>
-            <w:rPr>
-              <w:rFonts w:asciiTheme="majorHAnsi" w:hAnsiTheme="majorHAnsi"/>
-              <w:noProof/>
-            </w:rPr>
-            <w:t>Hardware Design</w:t>
-          </w:r>
-          <w:r>
-            <w:rPr>
-              <w:rFonts w:asciiTheme="majorHAnsi" w:hAnsiTheme="majorHAnsi"/>
-              <w:noProof/>
-            </w:rPr>
-            <w:tab/>
-          </w:r>
-          <w:r>
-            <w:rPr>
-              <w:rFonts w:asciiTheme="majorHAnsi" w:hAnsiTheme="majorHAnsi"/>
-              <w:noProof/>
-            </w:rPr>
-            <w:fldChar w:fldCharType="begin"/>
-          </w:r>
-          <w:r>
-            <w:rPr>
-              <w:rFonts w:asciiTheme="majorHAnsi" w:hAnsiTheme="majorHAnsi"/>
-              <w:noProof/>
-            </w:rPr>
-            <w:instrText xml:space="preserve"> PAGEREF _Toc301089471 \h </w:instrText>
-          </w:r>
-          <w:r>
-            <w:rPr>
-              <w:rFonts w:asciiTheme="majorHAnsi" w:hAnsiTheme="majorHAnsi"/>
-              <w:noProof/>
-            </w:rPr>
-          </w:r>
-          <w:r>
-            <w:rPr>
-              <w:rFonts w:asciiTheme="majorHAnsi" w:hAnsiTheme="majorHAnsi"/>
-              <w:noProof/>
-            </w:rPr>
-            <w:fldChar w:fldCharType="separate"/>
-          </w:r>
-          <w:r>
-            <w:rPr>
-              <w:rFonts w:asciiTheme="majorHAnsi" w:hAnsiTheme="majorHAnsi"/>
-              <w:noProof/>
-            </w:rPr>
-            <w:t>5</w:t>
-          </w:r>
-          <w:r>
-            <w:rPr>
-              <w:rFonts w:asciiTheme="majorHAnsi" w:hAnsiTheme="majorHAnsi"/>
-              <w:noProof/>
-            </w:rPr>
-            <w:fldChar w:fldCharType="end"/>
-          </w:r>
+          <w:hyperlink w:anchor="_Toc428286595" w:history="1">
+            <w:r>
+              <w:rPr>
+                <w:rStyle w:val="Hyperlink"/>
+                <w:noProof/>
+              </w:rPr>
+              <w:t>Hardware Design</w:t>
+            </w:r>
+            <w:r>
+              <w:rPr>
+                <w:noProof/>
+                <w:webHidden/>
+              </w:rPr>
+              <w:tab/>
+            </w:r>
+            <w:r>
+              <w:rPr>
+                <w:noProof/>
+                <w:webHidden/>
+              </w:rPr>
+              <w:fldChar w:fldCharType="begin"/>
+            </w:r>
+            <w:r>
+              <w:rPr>
+                <w:noProof/>
+                <w:webHidden/>
+              </w:rPr>
+              <w:instrText xml:space="preserve"> PAGEREF _Toc428286595 \h </w:instrText>
+            </w:r>
+            <w:r>
+              <w:rPr>
+                <w:noProof/>
+                <w:webHidden/>
+              </w:rPr>
+            </w:r>
+            <w:r>
+              <w:rPr>
+                <w:noProof/>
+                <w:webHidden/>
+              </w:rPr>
+              <w:fldChar w:fldCharType="separate"/>
+            </w:r>
+            <w:r>
+              <w:rPr>
+                <w:noProof/>
+                <w:webHidden/>
+              </w:rPr>
+              <w:t>4</w:t>
+            </w:r>
+            <w:r>
+              <w:rPr>
+                <w:noProof/>
+                <w:webHidden/>
+              </w:rPr>
+              <w:fldChar w:fldCharType="end"/>
+            </w:r>
+          </w:hyperlink>
         </w:p>
         <w:p>
           <w:pPr>
@@ -794,69 +798,70 @@
             <w:tabs>
               <w:tab w:val="right" w:leader="dot" w:pos="8630"/>
             </w:tabs>
-            <w:spacing w:line="360" w:lineRule="auto"/>
             <w:rPr>
-              <w:rFonts w:asciiTheme="majorHAnsi" w:hAnsiTheme="majorHAnsi"/>
               <w:b w:val="0"/>
               <w:noProof/>
-              <w:lang w:eastAsia="ja-JP"/>
+              <w:sz w:val="22"/>
+              <w:szCs w:val="22"/>
             </w:rPr>
           </w:pPr>
-          <w:r>
-            <w:rPr>
-              <w:rFonts w:asciiTheme="majorHAnsi" w:hAnsiTheme="majorHAnsi"/>
-              <w:noProof/>
-            </w:rPr>
-            <w:t>Software Design</w:t>
-          </w:r>
-          <w:r>
-            <w:rPr>
-              <w:rFonts w:asciiTheme="majorHAnsi" w:hAnsiTheme="majorHAnsi"/>
-              <w:noProof/>
-            </w:rPr>
-            <w:tab/>
-          </w:r>
-          <w:r>
-            <w:rPr>
-              <w:rFonts w:asciiTheme="majorHAnsi" w:hAnsiTheme="majorHAnsi"/>
-              <w:noProof/>
-            </w:rPr>
-            <w:fldChar w:fldCharType="begin"/>
-          </w:r>
-          <w:r>
-            <w:rPr>
-              <w:rFonts w:asciiTheme="majorHAnsi" w:hAnsiTheme="majorHAnsi"/>
-              <w:noProof/>
-            </w:rPr>
-            <w:instrText xml:space="preserve"> PAGEREF _Toc301089472 \h </w:instrText>
-          </w:r>
-          <w:r>
-            <w:rPr>
-              <w:rFonts w:asciiTheme="majorHAnsi" w:hAnsiTheme="majorHAnsi"/>
-              <w:noProof/>
-            </w:rPr>
-          </w:r>
-          <w:r>
-            <w:rPr>
-              <w:rFonts w:asciiTheme="majorHAnsi" w:hAnsiTheme="majorHAnsi"/>
-              <w:noProof/>
-            </w:rPr>
-            <w:fldChar w:fldCharType="separate"/>
-          </w:r>
-          <w:r>
-            <w:rPr>
-              <w:rFonts w:asciiTheme="majorHAnsi" w:hAnsiTheme="majorHAnsi"/>
-              <w:noProof/>
-            </w:rPr>
-            <w:t>7</w:t>
-          </w:r>
-          <w:r>
-            <w:rPr>
-              <w:rFonts w:asciiTheme="majorHAnsi" w:hAnsiTheme="majorHAnsi"/>
-              <w:noProof/>
-            </w:rPr>
-            <w:fldChar w:fldCharType="end"/>
-          </w:r>
+          <w:hyperlink w:anchor="_Toc428286596" w:history="1">
+            <w:r>
+              <w:rPr>
+                <w:rStyle w:val="Hyperlink"/>
+                <w:noProof/>
+              </w:rPr>
+              <w:t>Software Design</w:t>
+            </w:r>
+            <w:r>
+              <w:rPr>
+                <w:noProof/>
+                <w:webHidden/>
+              </w:rPr>
+              <w:tab/>
+            </w:r>
+            <w:r>
+              <w:rPr>
+                <w:noProof/>
+                <w:webHidden/>
+              </w:rPr>
+              <w:fldChar w:fldCharType="begin"/>
+            </w:r>
+            <w:r>
+              <w:rPr>
+                <w:noProof/>
+                <w:webHidden/>
+              </w:rPr>
+              <w:instrText xml:space="preserve"> PAGEREF _Toc428286596 \h </w:instrText>
+            </w:r>
+            <w:r>
+              <w:rPr>
+                <w:noProof/>
+                <w:webHidden/>
+              </w:rPr>
+            </w:r>
+            <w:r>
+              <w:rPr>
+                <w:noProof/>
+                <w:webHidden/>
+              </w:rPr>
+              <w:fldChar w:fldCharType="separate"/>
+            </w:r>
+            <w:r>
+              <w:rPr>
+                <w:noProof/>
+                <w:webHidden/>
+              </w:rPr>
+              <w:t>7</w:t>
+            </w:r>
+            <w:r>
+              <w:rPr>
+                <w:noProof/>
+                <w:webHidden/>
+              </w:rPr>
+              <w:fldChar w:fldCharType="end"/>
+            </w:r>
+          </w:hyperlink>
         </w:p>
         <w:p>
           <w:pPr>
@@ -864,69 +869,70 @@
             <w:tabs>
               <w:tab w:val="right" w:leader="dot" w:pos="8630"/>
             </w:tabs>
-            <w:spacing w:line="360" w:lineRule="auto"/>
             <w:rPr>
-              <w:rFonts w:asciiTheme="majorHAnsi" w:hAnsiTheme="majorHAnsi"/>
               <w:b w:val="0"/>
               <w:noProof/>
-              <w:lang w:eastAsia="ja-JP"/>
+              <w:sz w:val="22"/>
+              <w:szCs w:val="22"/>
             </w:rPr>
           </w:pPr>
-          <w:r>
-            <w:rPr>
-              <w:rFonts w:asciiTheme="majorHAnsi" w:hAnsiTheme="majorHAnsi"/>
-              <w:noProof/>
-            </w:rPr>
-            <w:t>Tasks</w:t>
-          </w:r>
-          <w:r>
-            <w:rPr>
-              <w:rFonts w:asciiTheme="majorHAnsi" w:hAnsiTheme="majorHAnsi"/>
-              <w:noProof/>
-            </w:rPr>
-            <w:tab/>
-          </w:r>
-          <w:r>
-            <w:rPr>
-              <w:rFonts w:asciiTheme="majorHAnsi" w:hAnsiTheme="majorHAnsi"/>
-              <w:noProof/>
-            </w:rPr>
-            <w:fldChar w:fldCharType="begin"/>
-          </w:r>
-          <w:r>
-            <w:rPr>
-              <w:rFonts w:asciiTheme="majorHAnsi" w:hAnsiTheme="majorHAnsi"/>
-              <w:noProof/>
-            </w:rPr>
-            <w:instrText xml:space="preserve"> PAGEREF _Toc301089473 \h </w:instrText>
-          </w:r>
-          <w:r>
-            <w:rPr>
-              <w:rFonts w:asciiTheme="majorHAnsi" w:hAnsiTheme="majorHAnsi"/>
-              <w:noProof/>
-            </w:rPr>
-          </w:r>
-          <w:r>
-            <w:rPr>
-              <w:rFonts w:asciiTheme="majorHAnsi" w:hAnsiTheme="majorHAnsi"/>
-              <w:noProof/>
-            </w:rPr>
-            <w:fldChar w:fldCharType="separate"/>
-          </w:r>
-          <w:r>
-            <w:rPr>
-              <w:rFonts w:asciiTheme="majorHAnsi" w:hAnsiTheme="majorHAnsi"/>
-              <w:noProof/>
-            </w:rPr>
-            <w:t>8</w:t>
-          </w:r>
-          <w:r>
-            <w:rPr>
-              <w:rFonts w:asciiTheme="majorHAnsi" w:hAnsiTheme="majorHAnsi"/>
-              <w:noProof/>
-            </w:rPr>
-            <w:fldChar w:fldCharType="end"/>
-          </w:r>
+          <w:hyperlink w:anchor="_Toc428286597" w:history="1">
+            <w:r>
+              <w:rPr>
+                <w:rStyle w:val="Hyperlink"/>
+                <w:noProof/>
+              </w:rPr>
+              <w:t>Tasks</w:t>
+            </w:r>
+            <w:r>
+              <w:rPr>
+                <w:noProof/>
+                <w:webHidden/>
+              </w:rPr>
+              <w:tab/>
+            </w:r>
+            <w:r>
+              <w:rPr>
+                <w:noProof/>
+                <w:webHidden/>
+              </w:rPr>
+              <w:fldChar w:fldCharType="begin"/>
+            </w:r>
+            <w:r>
+              <w:rPr>
+                <w:noProof/>
+                <w:webHidden/>
+              </w:rPr>
+              <w:instrText xml:space="preserve"> PAGEREF _Toc428286597 \h </w:instrText>
+            </w:r>
+            <w:r>
+              <w:rPr>
+                <w:noProof/>
+                <w:webHidden/>
+              </w:rPr>
+            </w:r>
+            <w:r>
+              <w:rPr>
+                <w:noProof/>
+                <w:webHidden/>
+              </w:rPr>
+              <w:fldChar w:fldCharType="separate"/>
+            </w:r>
+            <w:r>
+              <w:rPr>
+                <w:noProof/>
+                <w:webHidden/>
+              </w:rPr>
+              <w:t>9</w:t>
+            </w:r>
+            <w:r>
+              <w:rPr>
+                <w:noProof/>
+                <w:webHidden/>
+              </w:rPr>
+              <w:fldChar w:fldCharType="end"/>
+            </w:r>
+          </w:hyperlink>
         </w:p>
         <w:p>
           <w:pPr>
@@ -934,69 +940,70 @@
             <w:tabs>
               <w:tab w:val="right" w:leader="dot" w:pos="8630"/>
             </w:tabs>
-            <w:spacing w:line="360" w:lineRule="auto"/>
             <w:rPr>
-              <w:rFonts w:asciiTheme="majorHAnsi" w:hAnsiTheme="majorHAnsi"/>
               <w:b w:val="0"/>
               <w:noProof/>
-              <w:lang w:eastAsia="ja-JP"/>
+              <w:sz w:val="22"/>
+              <w:szCs w:val="22"/>
             </w:rPr>
           </w:pPr>
-          <w:r>
-            <w:rPr>
-              <w:rFonts w:asciiTheme="majorHAnsi" w:hAnsiTheme="majorHAnsi"/>
-              <w:noProof/>
-            </w:rPr>
-            <w:t>Conclusion</w:t>
-          </w:r>
-          <w:r>
-            <w:rPr>
-              <w:rFonts w:asciiTheme="majorHAnsi" w:hAnsiTheme="majorHAnsi"/>
-              <w:noProof/>
-            </w:rPr>
-            <w:tab/>
-          </w:r>
-          <w:r>
-            <w:rPr>
-              <w:rFonts w:asciiTheme="majorHAnsi" w:hAnsiTheme="majorHAnsi"/>
-              <w:noProof/>
-            </w:rPr>
-            <w:fldChar w:fldCharType="begin"/>
-          </w:r>
-          <w:r>
-            <w:rPr>
-              <w:rFonts w:asciiTheme="majorHAnsi" w:hAnsiTheme="majorHAnsi"/>
-              <w:noProof/>
-            </w:rPr>
-            <w:instrText xml:space="preserve"> PAGEREF _Toc301089474 \h </w:instrText>
-          </w:r>
-          <w:r>
-            <w:rPr>
-              <w:rFonts w:asciiTheme="majorHAnsi" w:hAnsiTheme="majorHAnsi"/>
-              <w:noProof/>
-            </w:rPr>
-          </w:r>
-          <w:r>
-            <w:rPr>
-              <w:rFonts w:asciiTheme="majorHAnsi" w:hAnsiTheme="majorHAnsi"/>
-              <w:noProof/>
-            </w:rPr>
-            <w:fldChar w:fldCharType="separate"/>
-          </w:r>
-          <w:r>
-            <w:rPr>
-              <w:rFonts w:asciiTheme="majorHAnsi" w:hAnsiTheme="majorHAnsi"/>
-              <w:noProof/>
-            </w:rPr>
-            <w:t>9</w:t>
-          </w:r>
-          <w:r>
-            <w:rPr>
-              <w:rFonts w:asciiTheme="majorHAnsi" w:hAnsiTheme="majorHAnsi"/>
-              <w:noProof/>
-            </w:rPr>
-            <w:fldChar w:fldCharType="end"/>
-          </w:r>
+          <w:hyperlink w:anchor="_Toc428286600" w:history="1">
+            <w:r>
+              <w:rPr>
+                <w:rStyle w:val="Hyperlink"/>
+                <w:noProof/>
+              </w:rPr>
+              <w:t>Budget</w:t>
+            </w:r>
+            <w:r>
+              <w:rPr>
+                <w:noProof/>
+                <w:webHidden/>
+              </w:rPr>
+              <w:tab/>
+            </w:r>
+            <w:r>
+              <w:rPr>
+                <w:noProof/>
+                <w:webHidden/>
+              </w:rPr>
+              <w:fldChar w:fldCharType="begin"/>
+            </w:r>
+            <w:r>
+              <w:rPr>
+                <w:noProof/>
+                <w:webHidden/>
+              </w:rPr>
+              <w:instrText xml:space="preserve"> PAGEREF _Toc428286600 \h </w:instrText>
+            </w:r>
+            <w:r>
+              <w:rPr>
+                <w:noProof/>
+                <w:webHidden/>
+              </w:rPr>
+            </w:r>
+            <w:r>
+              <w:rPr>
+                <w:noProof/>
+                <w:webHidden/>
+              </w:rPr>
+              <w:fldChar w:fldCharType="separate"/>
+            </w:r>
+            <w:r>
+              <w:rPr>
+                <w:noProof/>
+                <w:webHidden/>
+              </w:rPr>
+              <w:t>11</w:t>
+            </w:r>
+            <w:r>
+              <w:rPr>
+                <w:noProof/>
+                <w:webHidden/>
+              </w:rPr>
+              <w:fldChar w:fldCharType="end"/>
+            </w:r>
+          </w:hyperlink>
         </w:p>
         <w:p>
           <w:pPr>
@@ -1004,69 +1011,70 @@
             <w:tabs>
               <w:tab w:val="right" w:leader="dot" w:pos="8630"/>
             </w:tabs>
-            <w:spacing w:line="360" w:lineRule="auto"/>
             <w:rPr>
-              <w:rFonts w:asciiTheme="majorHAnsi" w:hAnsiTheme="majorHAnsi"/>
               <w:b w:val="0"/>
               <w:noProof/>
-              <w:lang w:eastAsia="ja-JP"/>
+              <w:sz w:val="22"/>
+              <w:szCs w:val="22"/>
             </w:rPr>
           </w:pPr>
-          <w:r>
-            <w:rPr>
-              <w:rFonts w:asciiTheme="majorHAnsi" w:hAnsiTheme="majorHAnsi"/>
-              <w:noProof/>
-            </w:rPr>
-            <w:t>Appendices</w:t>
-          </w:r>
-          <w:r>
-            <w:rPr>
-              <w:rFonts w:asciiTheme="majorHAnsi" w:hAnsiTheme="majorHAnsi"/>
-              <w:noProof/>
-            </w:rPr>
-            <w:tab/>
-          </w:r>
-          <w:r>
-            <w:rPr>
-              <w:rFonts w:asciiTheme="majorHAnsi" w:hAnsiTheme="majorHAnsi"/>
-              <w:noProof/>
-            </w:rPr>
-            <w:fldChar w:fldCharType="begin"/>
-          </w:r>
-          <w:r>
-            <w:rPr>
-              <w:rFonts w:asciiTheme="majorHAnsi" w:hAnsiTheme="majorHAnsi"/>
-              <w:noProof/>
-            </w:rPr>
-            <w:instrText xml:space="preserve"> PAGEREF _Toc301089475 \h </w:instrText>
-          </w:r>
-          <w:r>
-            <w:rPr>
-              <w:rFonts w:asciiTheme="majorHAnsi" w:hAnsiTheme="majorHAnsi"/>
-              <w:noProof/>
-            </w:rPr>
-          </w:r>
-          <w:r>
-            <w:rPr>
-              <w:rFonts w:asciiTheme="majorHAnsi" w:hAnsiTheme="majorHAnsi"/>
-              <w:noProof/>
-            </w:rPr>
-            <w:fldChar w:fldCharType="separate"/>
-          </w:r>
-          <w:r>
-            <w:rPr>
-              <w:rFonts w:asciiTheme="majorHAnsi" w:hAnsiTheme="majorHAnsi"/>
-              <w:noProof/>
-            </w:rPr>
-            <w:t>10</w:t>
-          </w:r>
-          <w:r>
-            <w:rPr>
-              <w:rFonts w:asciiTheme="majorHAnsi" w:hAnsiTheme="majorHAnsi"/>
-              <w:noProof/>
-            </w:rPr>
-            <w:fldChar w:fldCharType="end"/>
-          </w:r>
+          <w:hyperlink w:anchor="_Toc428286601" w:history="1">
+            <w:r>
+              <w:rPr>
+                <w:rStyle w:val="Hyperlink"/>
+                <w:noProof/>
+              </w:rPr>
+              <w:t>Conclusion</w:t>
+            </w:r>
+            <w:r>
+              <w:rPr>
+                <w:noProof/>
+                <w:webHidden/>
+              </w:rPr>
+              <w:tab/>
+            </w:r>
+            <w:r>
+              <w:rPr>
+                <w:noProof/>
+                <w:webHidden/>
+              </w:rPr>
+              <w:fldChar w:fldCharType="begin"/>
+            </w:r>
+            <w:r>
+              <w:rPr>
+                <w:noProof/>
+                <w:webHidden/>
+              </w:rPr>
+              <w:instrText xml:space="preserve"> PAGEREF _Toc428286601 \h </w:instrText>
+            </w:r>
+            <w:r>
+              <w:rPr>
+                <w:noProof/>
+                <w:webHidden/>
+              </w:rPr>
+            </w:r>
+            <w:r>
+              <w:rPr>
+                <w:noProof/>
+                <w:webHidden/>
+              </w:rPr>
+              <w:fldChar w:fldCharType="separate"/>
+            </w:r>
+            <w:r>
+              <w:rPr>
+                <w:noProof/>
+                <w:webHidden/>
+              </w:rPr>
+              <w:t>13</w:t>
+            </w:r>
+            <w:r>
+              <w:rPr>
+                <w:noProof/>
+                <w:webHidden/>
+              </w:rPr>
+              <w:fldChar w:fldCharType="end"/>
+            </w:r>
+          </w:hyperlink>
         </w:p>
         <w:p>
           <w:pPr>
@@ -1074,69 +1082,70 @@
             <w:tabs>
               <w:tab w:val="right" w:leader="dot" w:pos="8630"/>
             </w:tabs>
-            <w:spacing w:line="360" w:lineRule="auto"/>
             <w:rPr>
-              <w:rFonts w:asciiTheme="majorHAnsi" w:hAnsiTheme="majorHAnsi"/>
               <w:b w:val="0"/>
               <w:noProof/>
-              <w:lang w:eastAsia="ja-JP"/>
+              <w:sz w:val="22"/>
+              <w:szCs w:val="22"/>
             </w:rPr>
           </w:pPr>
-          <w:r>
-            <w:rPr>
-              <w:rFonts w:asciiTheme="majorHAnsi" w:hAnsiTheme="majorHAnsi"/>
-              <w:noProof/>
-            </w:rPr>
-            <w:t>References</w:t>
-          </w:r>
-          <w:r>
-            <w:rPr>
-              <w:rFonts w:asciiTheme="majorHAnsi" w:hAnsiTheme="majorHAnsi"/>
-              <w:noProof/>
-            </w:rPr>
-            <w:tab/>
-          </w:r>
-          <w:r>
-            <w:rPr>
-              <w:rFonts w:asciiTheme="majorHAnsi" w:hAnsiTheme="majorHAnsi"/>
-              <w:noProof/>
-            </w:rPr>
-            <w:fldChar w:fldCharType="begin"/>
-          </w:r>
-          <w:r>
-            <w:rPr>
-              <w:rFonts w:asciiTheme="majorHAnsi" w:hAnsiTheme="majorHAnsi"/>
-              <w:noProof/>
-            </w:rPr>
-            <w:instrText xml:space="preserve"> PAGEREF _Toc301089476 \h </w:instrText>
-          </w:r>
-          <w:r>
-            <w:rPr>
-              <w:rFonts w:asciiTheme="majorHAnsi" w:hAnsiTheme="majorHAnsi"/>
-              <w:noProof/>
-            </w:rPr>
-          </w:r>
-          <w:r>
-            <w:rPr>
-              <w:rFonts w:asciiTheme="majorHAnsi" w:hAnsiTheme="majorHAnsi"/>
-              <w:noProof/>
-            </w:rPr>
-            <w:fldChar w:fldCharType="separate"/>
-          </w:r>
-          <w:r>
-            <w:rPr>
-              <w:rFonts w:asciiTheme="majorHAnsi" w:hAnsiTheme="majorHAnsi"/>
-              <w:noProof/>
-            </w:rPr>
-            <w:t>11</w:t>
-          </w:r>
-          <w:r>
-            <w:rPr>
-              <w:rFonts w:asciiTheme="majorHAnsi" w:hAnsiTheme="majorHAnsi"/>
-              <w:noProof/>
-            </w:rPr>
-            <w:fldChar w:fldCharType="end"/>
-          </w:r>
+          <w:hyperlink w:anchor="_Toc428286602" w:history="1">
+            <w:r>
+              <w:rPr>
+                <w:rStyle w:val="Hyperlink"/>
+                <w:noProof/>
+              </w:rPr>
+              <w:t>References</w:t>
+            </w:r>
+            <w:r>
+              <w:rPr>
+                <w:noProof/>
+                <w:webHidden/>
+              </w:rPr>
+              <w:tab/>
+            </w:r>
+            <w:r>
+              <w:rPr>
+                <w:noProof/>
+                <w:webHidden/>
+              </w:rPr>
+              <w:fldChar w:fldCharType="begin"/>
+            </w:r>
+            <w:r>
+              <w:rPr>
+                <w:noProof/>
+                <w:webHidden/>
+              </w:rPr>
+              <w:instrText xml:space="preserve"> PAGEREF _Toc428286602 \h </w:instrText>
+            </w:r>
+            <w:r>
+              <w:rPr>
+                <w:noProof/>
+                <w:webHidden/>
+              </w:rPr>
+            </w:r>
+            <w:r>
+              <w:rPr>
+                <w:noProof/>
+                <w:webHidden/>
+              </w:rPr>
+              <w:fldChar w:fldCharType="separate"/>
+            </w:r>
+            <w:r>
+              <w:rPr>
+                <w:noProof/>
+                <w:webHidden/>
+              </w:rPr>
+              <w:t>14</w:t>
+            </w:r>
+            <w:r>
+              <w:rPr>
+                <w:noProof/>
+                <w:webHidden/>
+              </w:rPr>
+              <w:fldChar w:fldCharType="end"/>
+            </w:r>
+          </w:hyperlink>
         </w:p>
         <w:p>
           <w:pPr>
@@ -1165,6 +1174,7 @@
           <w:rFonts w:asciiTheme="majorHAnsi" w:hAnsiTheme="majorHAnsi"/>
         </w:rPr>
       </w:pPr>
+      <w:bookmarkStart w:id="0" w:name="_GoBack"/>
       <w:r>
         <w:rPr>
           <w:rFonts w:asciiTheme="majorHAnsi" w:hAnsiTheme="majorHAnsi" w:cs="Times New Roman"/>
@@ -1179,12 +1189,13 @@
         <w:pStyle w:val="Heading1"/>
         <w:spacing w:line="360" w:lineRule="auto"/>
       </w:pPr>
-      <w:bookmarkStart w:id="0" w:name="_Toc301089468"/>
+      <w:bookmarkStart w:id="1" w:name="_Toc428286592"/>
+      <w:bookmarkEnd w:id="0"/>
       <w:r>
         <w:lastRenderedPageBreak/>
         <w:t>Abstract</w:t>
       </w:r>
-      <w:bookmarkEnd w:id="0"/>
+      <w:bookmarkEnd w:id="1"/>
     </w:p>
     <w:p>
       <w:pPr>
@@ -1263,109 +1274,9 @@
         <w:pStyle w:val="Heading1"/>
         <w:spacing w:line="360" w:lineRule="auto"/>
       </w:pPr>
-      <w:bookmarkStart w:id="1" w:name="_Toc301089469"/>
+      <w:bookmarkStart w:id="2" w:name="_Toc428286593"/>
       <w:r>
         <w:t>Introduction</w:t>
-      </w:r>
-      <w:bookmarkEnd w:id="1"/>
-    </w:p>
-    <w:p>
-      <w:pPr>
-        <w:spacing w:line="360" w:lineRule="auto"/>
-        <w:rPr>
-          <w:rFonts w:asciiTheme="majorHAnsi" w:hAnsiTheme="majorHAnsi"/>
-        </w:rPr>
-      </w:pPr>
-    </w:p>
-    <w:p>
-      <w:pPr>
-        <w:spacing w:line="360" w:lineRule="auto"/>
-        <w:rPr>
-          <w:rFonts w:asciiTheme="majorHAnsi" w:hAnsiTheme="majorHAnsi"/>
-        </w:rPr>
-      </w:pPr>
-      <w:r>
-        <w:rPr>
-          <w:rFonts w:asciiTheme="majorHAnsi" w:hAnsiTheme="majorHAnsi"/>
-        </w:rPr>
-        <w:tab/>
-      </w:r>
-      <w:r>
-        <w:rPr>
-          <w:rFonts w:asciiTheme="majorHAnsi" w:hAnsiTheme="majorHAnsi"/>
-        </w:rPr>
-        <w:t>Nosferatu</w:t>
-      </w:r>
-      <w:r>
-        <w:rPr>
-          <w:rFonts w:asciiTheme="majorHAnsi" w:hAnsiTheme="majorHAnsi"/>
-        </w:rPr>
-        <w:t xml:space="preserve"> will be a direct replacement for your current lighting setup</w:t>
-      </w:r>
-      <w:r>
-        <w:rPr>
-          <w:rFonts w:asciiTheme="majorHAnsi" w:hAnsiTheme="majorHAnsi"/>
-        </w:rPr>
-        <w:t>.  In order to automate a given light switch in your home, that switch will be replaced with a Nosferatu</w:t>
-      </w:r>
-      <w:r>
-        <w:rPr>
-          <w:rFonts w:asciiTheme="majorHAnsi" w:hAnsiTheme="majorHAnsi"/>
-        </w:rPr>
-        <w:t xml:space="preserve">.  </w:t>
-      </w:r>
-      <w:r>
-        <w:rPr>
-          <w:rFonts w:asciiTheme="majorHAnsi" w:hAnsiTheme="majorHAnsi"/>
-        </w:rPr>
-        <w:t>Each of these new “switches” will look similar to a normal light switch plate, except instead of a simply a switch sticking out, there will a few things. The most prominent will be a small dome shape which is the motion sensor. Then there will also be a button, which replaces the manual input that the original switch controlled as well as serving as a manual override to any automated commands.</w:t>
-      </w:r>
-    </w:p>
-    <w:p>
-      <w:pPr>
-        <w:spacing w:line="360" w:lineRule="auto"/>
-        <w:ind w:firstLine="720"/>
-        <w:rPr>
-          <w:rFonts w:asciiTheme="majorHAnsi" w:hAnsiTheme="majorHAnsi"/>
-        </w:rPr>
-      </w:pPr>
-      <w:r>
-        <w:rPr>
-          <w:rFonts w:asciiTheme="majorHAnsi" w:hAnsiTheme="majorHAnsi"/>
-        </w:rPr>
-        <w:t>Each switch, also has a Wi-Fi chip inside of it, allowing it to network to the other switches through a centralized hub. This hub will be responsible for communicating with all the switches in your network, as well as hosting a web service which is used to do any configuration of the system. Through any internet browser, any switch can be connected to, then controlled through a number of inputs.</w:t>
-      </w:r>
-    </w:p>
-    <w:p>
-      <w:pPr>
-        <w:spacing w:line="360" w:lineRule="auto"/>
-        <w:ind w:firstLine="720"/>
-        <w:rPr>
-          <w:rFonts w:asciiTheme="majorHAnsi" w:hAnsiTheme="majorHAnsi"/>
-        </w:rPr>
-      </w:pPr>
-      <w:r>
-        <w:rPr>
-          <w:rFonts w:asciiTheme="majorHAnsi" w:hAnsiTheme="majorHAnsi"/>
-        </w:rPr>
-        <w:t>Any given switch can be manually turned on</w:t>
-      </w:r>
-      <w:r>
-        <w:rPr>
-          <w:rFonts w:asciiTheme="majorHAnsi" w:hAnsiTheme="majorHAnsi"/>
-        </w:rPr>
-        <w:t xml:space="preserve"> and off, through the web service, which simply acts as a toggle. Next, each switch can be configured to turn on/off on a schedule, independent of any other switches. Finally, more complex rules can be configured to turn on/off a switch. Rules include input such as motion sensor data, time of day (such as sunrise and sunset), the status of other lights, and more.</w:t>
-      </w:r>
-    </w:p>
-    <w:p>
-      <w:pPr>
-        <w:pStyle w:val="Heading1"/>
-        <w:spacing w:line="360" w:lineRule="auto"/>
-      </w:pPr>
-      <w:bookmarkStart w:id="2" w:name="_Toc301089470"/>
-      <w:r>
-        <w:lastRenderedPageBreak/>
-        <w:t>Problem Formulation / Impact</w:t>
       </w:r>
       <w:bookmarkEnd w:id="2"/>
     </w:p>
@@ -1389,13 +1300,36 @@
           <w:rFonts w:asciiTheme="majorHAnsi" w:hAnsiTheme="majorHAnsi"/>
         </w:rPr>
         <w:tab/>
-        <w:t>Currently there are very few existing consumer available sol</w:t>
-      </w:r>
-      <w:r>
-        <w:rPr>
-          <w:rFonts w:asciiTheme="majorHAnsi" w:hAnsiTheme="majorHAnsi"/>
-        </w:rPr>
-        <w:t>utions for automated lighting. Really, Wi-Fi enabled lightbulbs and the Belkin WeMo are the only real competition in the market. Even out of the market, i.e. patents, where there isn’t necessarily a product yet, there are only a few, and they tend to not directly impact the space that Nosferatu fills.</w:t>
+      </w:r>
+      <w:r>
+        <w:rPr>
+          <w:rFonts w:asciiTheme="majorHAnsi" w:hAnsiTheme="majorHAnsi"/>
+        </w:rPr>
+        <w:t>Nosferatu</w:t>
+      </w:r>
+      <w:r>
+        <w:rPr>
+          <w:rFonts w:asciiTheme="majorHAnsi" w:hAnsiTheme="majorHAnsi"/>
+        </w:rPr>
+        <w:t xml:space="preserve"> will be a direct replacement for your current lighting setup</w:t>
+      </w:r>
+      <w:r>
+        <w:rPr>
+          <w:rFonts w:asciiTheme="majorHAnsi" w:hAnsiTheme="majorHAnsi"/>
+        </w:rPr>
+        <w:t>.  In order to automate a given light switch in your home, that switch will be replaced with a Nosferatu</w:t>
+      </w:r>
+      <w:r>
+        <w:rPr>
+          <w:rFonts w:asciiTheme="majorHAnsi" w:hAnsiTheme="majorHAnsi"/>
+        </w:rPr>
+        <w:t xml:space="preserve">.  </w:t>
+      </w:r>
+      <w:r>
+        <w:rPr>
+          <w:rFonts w:asciiTheme="majorHAnsi" w:hAnsiTheme="majorHAnsi"/>
+        </w:rPr>
+        <w:t>Each of these new “switches” will look similar to a normal light switch plate, except instead of a simply a switch sticking out, there will a few things. The most prominent will be a small dome shape which is the motion sensor. Then there will also be a button, which replaces the manual input that the original switch controlled as well as serving as a manual override to any automated commands.</w:t>
       </w:r>
     </w:p>
     <w:p>
@@ -1410,93 +1344,7 @@
         <w:rPr>
           <w:rFonts w:asciiTheme="majorHAnsi" w:hAnsiTheme="majorHAnsi"/>
         </w:rPr>
-        <w:t xml:space="preserve">Wi-Fi </w:t>
-      </w:r>
-      <w:r>
-        <w:rPr>
-          <w:rFonts w:asciiTheme="majorHAnsi" w:hAnsiTheme="majorHAnsi"/>
-        </w:rPr>
-        <w:t xml:space="preserve">enabled </w:t>
-      </w:r>
-      <w:r>
-        <w:rPr>
-          <w:rFonts w:asciiTheme="majorHAnsi" w:hAnsiTheme="majorHAnsi"/>
-        </w:rPr>
-        <w:t>light bulbs</w:t>
-      </w:r>
-      <w:r>
-        <w:rPr>
-          <w:rFonts w:asciiTheme="majorHAnsi" w:hAnsiTheme="majorHAnsi"/>
-        </w:rPr>
-        <w:t xml:space="preserve"> like the </w:t>
-      </w:r>
-      <w:proofErr w:type="spellStart"/>
-      <w:r>
-        <w:rPr>
-          <w:rFonts w:asciiTheme="majorHAnsi" w:hAnsiTheme="majorHAnsi"/>
-        </w:rPr>
-        <w:t>LumenB</w:t>
-      </w:r>
-      <w:r>
-        <w:rPr>
-          <w:rFonts w:asciiTheme="majorHAnsi" w:hAnsiTheme="majorHAnsi"/>
-        </w:rPr>
-        <w:t>ulb</w:t>
-      </w:r>
-      <w:proofErr w:type="spellEnd"/>
-      <w:r>
-        <w:rPr>
-          <w:rFonts w:asciiTheme="majorHAnsi" w:hAnsiTheme="majorHAnsi"/>
-        </w:rPr>
-        <w:t xml:space="preserve"> (3</w:t>
-      </w:r>
-      <w:r>
-        <w:rPr>
-          <w:rFonts w:asciiTheme="majorHAnsi" w:hAnsiTheme="majorHAnsi"/>
-        </w:rPr>
-        <w:t>)</w:t>
-      </w:r>
-      <w:r>
-        <w:rPr>
-          <w:rFonts w:asciiTheme="majorHAnsi" w:hAnsiTheme="majorHAnsi"/>
-        </w:rPr>
-        <w:t xml:space="preserve"> </w:t>
-      </w:r>
-      <w:r>
-        <w:rPr>
-          <w:rFonts w:asciiTheme="majorHAnsi" w:hAnsiTheme="majorHAnsi"/>
-        </w:rPr>
-        <w:t>have been the most common to date. Their main drawback, however</w:t>
-      </w:r>
-      <w:r>
-        <w:rPr>
-          <w:rFonts w:asciiTheme="majorHAnsi" w:hAnsiTheme="majorHAnsi"/>
-        </w:rPr>
-        <w:t xml:space="preserve"> being that </w:t>
-      </w:r>
-      <w:r>
-        <w:rPr>
-          <w:rFonts w:asciiTheme="majorHAnsi" w:hAnsiTheme="majorHAnsi"/>
-        </w:rPr>
-        <w:t xml:space="preserve">any time </w:t>
-      </w:r>
-      <w:r>
-        <w:rPr>
-          <w:rFonts w:asciiTheme="majorHAnsi" w:hAnsiTheme="majorHAnsi"/>
-        </w:rPr>
-        <w:t xml:space="preserve">a bulb </w:t>
-      </w:r>
-      <w:r>
-        <w:rPr>
-          <w:rFonts w:asciiTheme="majorHAnsi" w:hAnsiTheme="majorHAnsi"/>
-        </w:rPr>
-        <w:t>burns out, the whole light needs to be replaced. Given that each light costs many times more than a normal lightbulb, this can become expensive very quickly. This also becom</w:t>
-      </w:r>
-      <w:r>
-        <w:rPr>
-          <w:rFonts w:asciiTheme="majorHAnsi" w:hAnsiTheme="majorHAnsi"/>
-        </w:rPr>
-        <w:t>e unnecessarily expensive when a single switch turns on more than a single light bulb, or actually impossible if the bulbs being controlled are more esoteric and not in a size where Wi-Fi light bulbs are sold. Even ignoring all of these issues, they tend to be sold singularly, so any attempt at controlling the lights as a whole system, rather than individually essentially requires a lot of manual setup.</w:t>
+        <w:t>Each switch, also has a Wi-Fi chip inside of it, allowing it to network to the other switches through a centralized hub. This hub will be responsible for communicating with all the switches in your network, as well as hosting a web service which is used to do any configuration of the system. Through any internet browser, any switch can be connected to, then controlled through a number of inputs.</w:t>
       </w:r>
     </w:p>
     <w:p>
@@ -1511,108 +1359,263 @@
         <w:rPr>
           <w:rFonts w:asciiTheme="majorHAnsi" w:hAnsiTheme="majorHAnsi"/>
         </w:rPr>
-        <w:t>For in wall solutions</w:t>
-      </w:r>
-      <w:r>
-        <w:rPr>
-          <w:rFonts w:asciiTheme="majorHAnsi" w:hAnsiTheme="majorHAnsi"/>
-        </w:rPr>
-        <w:t>, the</w:t>
-      </w:r>
-      <w:r>
-        <w:rPr>
-          <w:rFonts w:asciiTheme="majorHAnsi" w:hAnsiTheme="majorHAnsi"/>
-        </w:rPr>
-        <w:t xml:space="preserve"> Belkin </w:t>
-      </w:r>
-      <w:r>
-        <w:rPr>
-          <w:rFonts w:asciiTheme="majorHAnsi" w:hAnsiTheme="majorHAnsi"/>
-        </w:rPr>
-        <w:t xml:space="preserve">WeMo is the only real similar product on the market. However, the WeMo is also a large step backwards from Nosferatu. On the hardware side there is not much different, other than the WeMo’s lack of a motion sensor. Belkin </w:t>
-      </w:r>
-      <w:r>
-        <w:rPr>
-          <w:rFonts w:asciiTheme="majorHAnsi" w:hAnsiTheme="majorHAnsi"/>
-          <w:b/>
-          <w:i/>
-        </w:rPr>
-        <w:t>does</w:t>
-      </w:r>
-      <w:r>
-        <w:rPr>
-          <w:rFonts w:asciiTheme="majorHAnsi" w:hAnsiTheme="majorHAnsi"/>
-        </w:rPr>
-        <w:t xml:space="preserve"> sell a motion sensor that is compatible the WeMo, however it is sold separately (and when paired with the WeMo, costs nearly twice as much as Nosferatu’s prototypes), and does not fit into the wall unit itself, and needs to be placed on something nearby. On the software side, while they do have the ability to control the unit on a schedule, there is much less the WeMo can do with rules; basically limiting it to time based automation. Finally, by default the WeMo is unable to be controlled through anything but their proprietary app. Third parties have found ways around this, and created </w:t>
-      </w:r>
-      <w:r>
-        <w:rPr>
-          <w:rFonts w:asciiTheme="majorHAnsi" w:hAnsiTheme="majorHAnsi"/>
-        </w:rPr>
-        <w:t>self-hosted</w:t>
-      </w:r>
-      <w:r>
-        <w:rPr>
-          <w:rFonts w:asciiTheme="majorHAnsi" w:hAnsiTheme="majorHAnsi"/>
-        </w:rPr>
-        <w:t xml:space="preserve"> solutions, however Nosferatu is built with this, in mind so that out of the box, it can be interacted with through any device that can access the internet.</w:t>
+        <w:t>Any given switch can be manually turned on</w:t>
+      </w:r>
+      <w:r>
+        <w:rPr>
+          <w:rFonts w:asciiTheme="majorHAnsi" w:hAnsiTheme="majorHAnsi"/>
+        </w:rPr>
+        <w:t xml:space="preserve"> and off, through the web service, which simply acts as a toggle. Next, each switch can be configured to turn on/off on a schedule, independent of any other switches. Finally, more complex rules can be configured to turn on/off a switch. Rules include input such as motion sensor data, time of day (such as sunrise and sunset), the status of other lights, and more.</w:t>
       </w:r>
     </w:p>
     <w:p>
       <w:pPr>
-        <w:spacing w:line="360" w:lineRule="auto"/>
-        <w:ind w:firstLine="720"/>
-        <w:rPr>
-          <w:rFonts w:asciiTheme="majorHAnsi" w:hAnsiTheme="majorHAnsi"/>
-        </w:rPr>
-      </w:pPr>
-      <w:r>
-        <w:rPr>
-          <w:rFonts w:asciiTheme="majorHAnsi" w:hAnsiTheme="majorHAnsi"/>
-        </w:rPr>
-        <w:lastRenderedPageBreak/>
-        <w:t>As far as patents go, there seemed to be only two patents that might have any overlap with Nosferatu’s functionality. The first (1), essentially outlines a method of controlling lights by manually inputting a pattern that the light should follow, and afterward it being capable of playing that pattern back. While a user might be able to replicate that functionality with Nosferatu, the methods that we use are neither through manual input like that, nor are they controlled through recording patterns. The second patent (2) details a much more generic method for an expandable home automation system, which is controlled through voice or screen based input terminals installed directly into the house, and controls various different types of devices. Again, while Nosferatu does control lights, and is not specifically limited to controlling lights alone, it does not require the use of input terminals in the house, nor does it use alternate methods of input such as voice control.</w:t>
-      </w:r>
-    </w:p>
-    <w:p>
-      <w:pPr>
-        <w:spacing w:line="360" w:lineRule="auto"/>
-        <w:rPr>
-          <w:rFonts w:asciiTheme="majorHAnsi" w:hAnsiTheme="majorHAnsi"/>
-          <w:sz w:val="28"/>
-        </w:rPr>
-      </w:pPr>
-      <w:r>
-        <w:rPr>
-          <w:rFonts w:asciiTheme="majorHAnsi" w:hAnsiTheme="majorHAnsi"/>
-          <w:sz w:val="28"/>
-        </w:rPr>
-        <w:tab/>
-      </w:r>
-    </w:p>
-    <w:p>
-      <w:pPr>
-        <w:spacing w:line="360" w:lineRule="auto"/>
-        <w:rPr>
-          <w:rFonts w:asciiTheme="majorHAnsi" w:hAnsiTheme="majorHAnsi"/>
-          <w:sz w:val="28"/>
-        </w:rPr>
-      </w:pPr>
-    </w:p>
-    <w:p>
-      <w:pPr>
         <w:pStyle w:val="Heading1"/>
         <w:spacing w:line="360" w:lineRule="auto"/>
       </w:pPr>
-      <w:bookmarkStart w:id="3" w:name="_Toc301089471"/>
-      <w:r>
-        <w:t>Hardware Design</w:t>
+      <w:bookmarkStart w:id="3" w:name="_Toc428286594"/>
+      <w:r>
+        <w:lastRenderedPageBreak/>
+        <w:t>Problem Formulation / Impact</w:t>
       </w:r>
       <w:bookmarkEnd w:id="3"/>
     </w:p>
     <w:p>
       <w:pPr>
         <w:spacing w:line="360" w:lineRule="auto"/>
+        <w:rPr>
+          <w:rFonts w:asciiTheme="majorHAnsi" w:hAnsiTheme="majorHAnsi"/>
+        </w:rPr>
+      </w:pPr>
+    </w:p>
+    <w:p>
+      <w:pPr>
+        <w:spacing w:line="360" w:lineRule="auto"/>
+        <w:rPr>
+          <w:rFonts w:asciiTheme="majorHAnsi" w:hAnsiTheme="majorHAnsi"/>
+        </w:rPr>
+      </w:pPr>
+      <w:r>
+        <w:rPr>
+          <w:rFonts w:asciiTheme="majorHAnsi" w:hAnsiTheme="majorHAnsi"/>
+        </w:rPr>
+        <w:tab/>
+        <w:t>Currently there are very few existing consumer available sol</w:t>
+      </w:r>
+      <w:r>
+        <w:rPr>
+          <w:rFonts w:asciiTheme="majorHAnsi" w:hAnsiTheme="majorHAnsi"/>
+        </w:rPr>
+        <w:t>utions for automated lighting. Really, Wi-Fi enabled lightbulbs and the Belkin WeMo are the only real competition in the market. Even out of the market, i.e. patents, where there isn’t necessarily a product yet, there are only a few, and they tend to not directly impact the space that Nosferatu fills.</w:t>
+      </w:r>
+    </w:p>
+    <w:p>
+      <w:pPr>
+        <w:spacing w:line="360" w:lineRule="auto"/>
+        <w:ind w:firstLine="720"/>
+        <w:rPr>
+          <w:rFonts w:asciiTheme="majorHAnsi" w:hAnsiTheme="majorHAnsi"/>
+        </w:rPr>
+      </w:pPr>
+      <w:r>
+        <w:rPr>
+          <w:rFonts w:asciiTheme="majorHAnsi" w:hAnsiTheme="majorHAnsi"/>
+        </w:rPr>
+        <w:t xml:space="preserve">Wi-Fi </w:t>
+      </w:r>
+      <w:r>
+        <w:rPr>
+          <w:rFonts w:asciiTheme="majorHAnsi" w:hAnsiTheme="majorHAnsi"/>
+        </w:rPr>
+        <w:t xml:space="preserve">enabled </w:t>
+      </w:r>
+      <w:r>
+        <w:rPr>
+          <w:rFonts w:asciiTheme="majorHAnsi" w:hAnsiTheme="majorHAnsi"/>
+        </w:rPr>
+        <w:t>light bulbs</w:t>
+      </w:r>
+      <w:r>
+        <w:rPr>
+          <w:rFonts w:asciiTheme="majorHAnsi" w:hAnsiTheme="majorHAnsi"/>
+        </w:rPr>
+        <w:t xml:space="preserve"> like the LumenB</w:t>
+      </w:r>
+      <w:r>
+        <w:rPr>
+          <w:rFonts w:asciiTheme="majorHAnsi" w:hAnsiTheme="majorHAnsi"/>
+        </w:rPr>
+        <w:t>ulb</w:t>
+      </w:r>
+      <w:r>
+        <w:rPr>
+          <w:rFonts w:asciiTheme="majorHAnsi" w:hAnsiTheme="majorHAnsi"/>
+        </w:rPr>
+        <w:t xml:space="preserve"> (3</w:t>
+      </w:r>
+      <w:r>
+        <w:rPr>
+          <w:rFonts w:asciiTheme="majorHAnsi" w:hAnsiTheme="majorHAnsi"/>
+        </w:rPr>
+        <w:t>)</w:t>
+      </w:r>
+      <w:r>
+        <w:rPr>
+          <w:rFonts w:asciiTheme="majorHAnsi" w:hAnsiTheme="majorHAnsi"/>
+        </w:rPr>
+        <w:t xml:space="preserve"> </w:t>
+      </w:r>
+      <w:r>
+        <w:rPr>
+          <w:rFonts w:asciiTheme="majorHAnsi" w:hAnsiTheme="majorHAnsi"/>
+        </w:rPr>
+        <w:t>have been the most common to date. Their main drawback, however</w:t>
+      </w:r>
+      <w:r>
+        <w:rPr>
+          <w:rFonts w:asciiTheme="majorHAnsi" w:hAnsiTheme="majorHAnsi"/>
+        </w:rPr>
+        <w:t xml:space="preserve"> being that </w:t>
+      </w:r>
+      <w:r>
+        <w:rPr>
+          <w:rFonts w:asciiTheme="majorHAnsi" w:hAnsiTheme="majorHAnsi"/>
+        </w:rPr>
+        <w:t xml:space="preserve">any time </w:t>
+      </w:r>
+      <w:r>
+        <w:rPr>
+          <w:rFonts w:asciiTheme="majorHAnsi" w:hAnsiTheme="majorHAnsi"/>
+        </w:rPr>
+        <w:t xml:space="preserve">a bulb </w:t>
+      </w:r>
+      <w:r>
+        <w:rPr>
+          <w:rFonts w:asciiTheme="majorHAnsi" w:hAnsiTheme="majorHAnsi"/>
+        </w:rPr>
+        <w:t>burns out, the whole light needs to be replaced. Given that each light costs many times more than a normal lightbulb, this can become expensive very quickly. This also becom</w:t>
+      </w:r>
+      <w:r>
+        <w:rPr>
+          <w:rFonts w:asciiTheme="majorHAnsi" w:hAnsiTheme="majorHAnsi"/>
+        </w:rPr>
+        <w:t>e unnecessarily expensive when a single switch turns on more than a single light bulb, or actually impossible if the bulbs being controlled are more esoteric and not in a size where Wi-Fi light bulbs are sold. Even ignoring all of these issues, they tend to be sold singularly, so any attempt at controlling the lights as a whole system, rather than individually essentially requires a lot of manual setup.</w:t>
+      </w:r>
+    </w:p>
+    <w:p>
+      <w:pPr>
+        <w:spacing w:line="360" w:lineRule="auto"/>
+        <w:ind w:firstLine="720"/>
+        <w:rPr>
+          <w:rFonts w:asciiTheme="majorHAnsi" w:hAnsiTheme="majorHAnsi"/>
+        </w:rPr>
+      </w:pPr>
+      <w:r>
+        <w:rPr>
+          <w:rFonts w:asciiTheme="majorHAnsi" w:hAnsiTheme="majorHAnsi"/>
+        </w:rPr>
+        <w:t>For in wall solutions</w:t>
+      </w:r>
+      <w:r>
+        <w:rPr>
+          <w:rFonts w:asciiTheme="majorHAnsi" w:hAnsiTheme="majorHAnsi"/>
+        </w:rPr>
+        <w:t>, the</w:t>
+      </w:r>
+      <w:r>
+        <w:rPr>
+          <w:rFonts w:asciiTheme="majorHAnsi" w:hAnsiTheme="majorHAnsi"/>
+        </w:rPr>
+        <w:t xml:space="preserve"> Belkin </w:t>
+      </w:r>
+      <w:r>
+        <w:rPr>
+          <w:rFonts w:asciiTheme="majorHAnsi" w:hAnsiTheme="majorHAnsi"/>
+        </w:rPr>
+        <w:t xml:space="preserve">WeMo is the only real similar product on the market. However, the WeMo is also a large step backwards from Nosferatu. On the hardware side there is not much different, other than the WeMo’s lack of a motion sensor. Belkin </w:t>
+      </w:r>
+      <w:r>
+        <w:rPr>
+          <w:rFonts w:asciiTheme="majorHAnsi" w:hAnsiTheme="majorHAnsi"/>
+          <w:b/>
+          <w:i/>
+        </w:rPr>
+        <w:t>does</w:t>
+      </w:r>
+      <w:r>
+        <w:rPr>
+          <w:rFonts w:asciiTheme="majorHAnsi" w:hAnsiTheme="majorHAnsi"/>
+        </w:rPr>
+        <w:t xml:space="preserve"> sell a motion sensor that is compatible the WeMo, however it is sold separately (and when paired with the WeMo, costs nearly twice as much as Nosferatu’s prototypes), and does not fit into the wall unit itself, and needs to be placed on something nearby. On the software side, while they do have the ability to control the unit on a schedule, there is much less the WeMo can do with rules; basically limiting it to time based automation. Finally, by default the WeMo is unable to be controlled through anything but their proprietary app. Third parties have found ways around this, and created </w:t>
+      </w:r>
+      <w:r>
+        <w:rPr>
+          <w:rFonts w:asciiTheme="majorHAnsi" w:hAnsiTheme="majorHAnsi"/>
+        </w:rPr>
+        <w:t>self-hosted</w:t>
+      </w:r>
+      <w:r>
+        <w:rPr>
+          <w:rFonts w:asciiTheme="majorHAnsi" w:hAnsiTheme="majorHAnsi"/>
+        </w:rPr>
+        <w:t xml:space="preserve"> solutions, however Nosferatu is built with this, in mind so that out of the box, it can be interacted with through any device that can access the internet.</w:t>
+      </w:r>
+    </w:p>
+    <w:p>
+      <w:pPr>
+        <w:spacing w:line="360" w:lineRule="auto"/>
+        <w:ind w:firstLine="720"/>
+        <w:rPr>
+          <w:rFonts w:asciiTheme="majorHAnsi" w:hAnsiTheme="majorHAnsi"/>
+        </w:rPr>
+      </w:pPr>
+      <w:r>
+        <w:rPr>
+          <w:rFonts w:asciiTheme="majorHAnsi" w:hAnsiTheme="majorHAnsi"/>
+        </w:rPr>
+        <w:lastRenderedPageBreak/>
+        <w:t>As far as patents go, there seemed to be only two patents that might have any overlap with Nosferatu’s functionality. The first (1), essentially outlines a method of controlling lights by manually inputting a pattern that the light should follow, and afterward it being capable of playing that pattern back. While a user might be able to replicate that functionality with Nosferatu, the methods that we use are neither through manual input like that, nor are they controlled through recording patterns. The second patent (2) details a much more generic method for an expandable home automation system, which is controlled through voice or screen based input terminals installed directly into the house, and controls various different types of devices. Again, while Nosferatu does control lights, and is not specifically limited to controlling lights alone, it does not require the use of input terminals in the house, nor does it use alternate methods of input such as voice control.</w:t>
+      </w:r>
+    </w:p>
+    <w:p>
+      <w:pPr>
+        <w:spacing w:line="360" w:lineRule="auto"/>
+        <w:rPr>
+          <w:rFonts w:asciiTheme="majorHAnsi" w:hAnsiTheme="majorHAnsi"/>
+          <w:sz w:val="28"/>
+        </w:rPr>
+      </w:pPr>
+      <w:r>
+        <w:rPr>
+          <w:rFonts w:asciiTheme="majorHAnsi" w:hAnsiTheme="majorHAnsi"/>
+          <w:sz w:val="28"/>
+        </w:rPr>
+        <w:tab/>
+      </w:r>
+    </w:p>
+    <w:p>
+      <w:pPr>
+        <w:spacing w:line="360" w:lineRule="auto"/>
+        <w:rPr>
+          <w:rFonts w:asciiTheme="majorHAnsi" w:hAnsiTheme="majorHAnsi"/>
+          <w:sz w:val="28"/>
+        </w:rPr>
+      </w:pPr>
+    </w:p>
+    <w:p>
+      <w:pPr>
+        <w:pStyle w:val="Heading1"/>
+        <w:spacing w:line="360" w:lineRule="auto"/>
+      </w:pPr>
+      <w:bookmarkStart w:id="4" w:name="_Toc428286595"/>
+      <w:r>
+        <w:t>Hardware Design</w:t>
+      </w:r>
+      <w:bookmarkEnd w:id="4"/>
+    </w:p>
+    <w:p>
+      <w:pPr>
+        <w:spacing w:line="360" w:lineRule="auto"/>
       </w:pPr>
       <w:r>
         <w:rPr>
@@ -1621,7 +1624,7 @@
           <w:sz w:val="28"/>
         </w:rPr>
         <w:drawing>
-          <wp:anchor distT="0" distB="0" distL="114300" distR="114300" simplePos="0" relativeHeight="251660800" behindDoc="1" locked="0" layoutInCell="1" allowOverlap="1" wp14:anchorId="72590A53" wp14:editId="27DD8553">
+          <wp:anchor distT="0" distB="0" distL="114300" distR="114300" simplePos="0" relativeHeight="251657728" behindDoc="1" locked="0" layoutInCell="1" allowOverlap="1" wp14:anchorId="72590A53" wp14:editId="3E99CA67">
             <wp:simplePos x="0" y="0"/>
             <wp:positionH relativeFrom="column">
               <wp:posOffset>-47625</wp:posOffset>
@@ -1654,7 +1657,7 @@
                     </pic:cNvPicPr>
                   </pic:nvPicPr>
                   <pic:blipFill>
-                    <a:blip r:embed="rId8">
+                    <a:blip r:embed="rId10">
                       <a:extLst>
                         <a:ext uri="{28A0092B-C50C-407E-A947-70E740481C1C}">
                           <a14:useLocalDpi xmlns:a14="http://schemas.microsoft.com/office/drawing/2010/main" val="0"/>
@@ -1736,21 +1739,7 @@
         <w:rPr>
           <w:rFonts w:asciiTheme="majorHAnsi" w:hAnsiTheme="majorHAnsi"/>
         </w:rPr>
-        <w:t xml:space="preserve">when choosing between connection methods; Bluetooth, </w:t>
-      </w:r>
-      <w:proofErr w:type="gramStart"/>
-      <w:r>
-        <w:rPr>
-          <w:rFonts w:asciiTheme="majorHAnsi" w:hAnsiTheme="majorHAnsi"/>
-        </w:rPr>
-        <w:t>Wi-</w:t>
-      </w:r>
-      <w:proofErr w:type="gramEnd"/>
-      <w:r>
-        <w:rPr>
-          <w:rFonts w:asciiTheme="majorHAnsi" w:hAnsiTheme="majorHAnsi"/>
-        </w:rPr>
-        <w:t>Fi, and PLC (Power Line Communication). The advantages of Bluetooth, were that it lends itself well to being used as a very low power mesh network</w:t>
+        <w:t>when choosing between connection methods; Bluetooth, Wi-Fi, and PLC (Power Line Communication). The advantages of Bluetooth, were that it lends itself well to being used as a very low power mesh network</w:t>
       </w:r>
       <w:r>
         <w:rPr>
@@ -1949,16 +1938,8 @@
         <w:rPr>
           <w:rFonts w:asciiTheme="majorHAnsi" w:hAnsiTheme="majorHAnsi"/>
         </w:rPr>
-        <w:t xml:space="preserve"> or </w:t>
-      </w:r>
-      <w:proofErr w:type="spellStart"/>
-      <w:r>
-        <w:rPr>
-          <w:rFonts w:asciiTheme="majorHAnsi" w:hAnsiTheme="majorHAnsi"/>
-        </w:rPr>
-        <w:t>Heroku</w:t>
-      </w:r>
-      <w:proofErr w:type="spellEnd"/>
+        <w:t xml:space="preserve"> or Heroku</w:t>
+      </w:r>
       <w:r>
         <w:rPr>
           <w:rFonts w:asciiTheme="majorHAnsi" w:hAnsiTheme="majorHAnsi"/>
@@ -2346,11 +2327,11 @@
         <w:pStyle w:val="Heading1"/>
         <w:spacing w:line="360" w:lineRule="auto"/>
       </w:pPr>
-      <w:bookmarkStart w:id="4" w:name="_Toc301089472"/>
+      <w:bookmarkStart w:id="5" w:name="_Toc428286596"/>
       <w:r>
         <w:t>Software Design</w:t>
       </w:r>
-      <w:bookmarkEnd w:id="4"/>
+      <w:bookmarkEnd w:id="5"/>
     </w:p>
     <w:p>
       <w:pPr>
@@ -2361,7 +2342,7 @@
           <w:noProof/>
         </w:rPr>
         <w:drawing>
-          <wp:anchor distT="0" distB="0" distL="114300" distR="114300" simplePos="0" relativeHeight="251667968" behindDoc="1" locked="0" layoutInCell="1" allowOverlap="1" wp14:anchorId="400ABB55" wp14:editId="311E7377">
+          <wp:anchor distT="0" distB="0" distL="114300" distR="114300" simplePos="0" relativeHeight="251658752" behindDoc="1" locked="0" layoutInCell="1" allowOverlap="1" wp14:anchorId="400ABB55" wp14:editId="2CF6A231">
             <wp:simplePos x="0" y="0"/>
             <wp:positionH relativeFrom="column">
               <wp:posOffset>-371475</wp:posOffset>
@@ -2394,7 +2375,7 @@
                     </pic:cNvPicPr>
                   </pic:nvPicPr>
                   <pic:blipFill>
-                    <a:blip r:embed="rId9">
+                    <a:blip r:embed="rId11">
                       <a:extLst>
                         <a:ext uri="{28A0092B-C50C-407E-A947-70E740481C1C}">
                           <a14:useLocalDpi xmlns:a14="http://schemas.microsoft.com/office/drawing/2010/main" val="0"/>
@@ -2540,21 +2521,7 @@
         <w:rPr>
           <w:rFonts w:asciiTheme="majorHAnsi" w:hAnsiTheme="majorHAnsi"/>
         </w:rPr>
-        <w:t xml:space="preserve">request which either will make modifications to the database (or </w:t>
-      </w:r>
-      <w:proofErr w:type="spellStart"/>
-      <w:r>
-        <w:rPr>
-          <w:rFonts w:asciiTheme="majorHAnsi" w:hAnsiTheme="majorHAnsi"/>
-        </w:rPr>
-        <w:t>Cron</w:t>
-      </w:r>
-      <w:proofErr w:type="spellEnd"/>
-      <w:r>
-        <w:rPr>
-          <w:rFonts w:asciiTheme="majorHAnsi" w:hAnsiTheme="majorHAnsi"/>
-        </w:rPr>
-        <w:t xml:space="preserve"> job for schedules), or request updated data from the server to update the UI elements on the webpage.</w:t>
+        <w:t>request which either will make modifications to the database (or Cron job for schedules), or request updated data from the server to update the UI elements on the webpage.</w:t>
       </w:r>
     </w:p>
     <w:p>
@@ -2667,67 +2634,48 @@
         <w:pStyle w:val="Heading1"/>
         <w:spacing w:line="360" w:lineRule="auto"/>
       </w:pPr>
-      <w:bookmarkStart w:id="5" w:name="_Toc301089473"/>
-      <w:r>
-        <w:rPr>
-          <w:noProof/>
-        </w:rPr>
+      <w:bookmarkStart w:id="6" w:name="_Toc428286597"/>
+      <w:r>
         <w:lastRenderedPageBreak/>
-        <w:object w:dxaOrig="225" w:dyaOrig="225" w14:anchorId="2E28806F">
-          <v:shapetype id="_x0000_t75" coordsize="21600,21600" o:spt="75" o:preferrelative="t" path="m@4@5l@4@11@9@11@9@5xe" filled="f" stroked="f">
-            <v:stroke joinstyle="miter"/>
-            <v:formulas>
-              <v:f eqn="if lineDrawn pixelLineWidth 0"/>
-              <v:f eqn="sum @0 1 0"/>
-              <v:f eqn="sum 0 0 @1"/>
-              <v:f eqn="prod @2 1 2"/>
-              <v:f eqn="prod @3 21600 pixelWidth"/>
-              <v:f eqn="prod @3 21600 pixelHeight"/>
-              <v:f eqn="sum @0 0 1"/>
-              <v:f eqn="prod @6 1 2"/>
-              <v:f eqn="prod @7 21600 pixelWidth"/>
-              <v:f eqn="sum @8 21600 0"/>
-              <v:f eqn="prod @7 21600 pixelHeight"/>
-              <v:f eqn="sum @10 21600 0"/>
-            </v:formulas>
-            <v:path o:extrusionok="f" gradientshapeok="t" o:connecttype="rect"/>
-            <o:lock v:ext="edit" aspectratio="t"/>
-          </v:shapetype>
-          <v:shape id="_x0000_s1034" type="#_x0000_t75" style="position:absolute;margin-left:-56.25pt;margin-top:30.05pt;width:543pt;height:241.45pt;z-index:251667456;mso-position-horizontal-relative:text;mso-position-vertical-relative:text;mso-width-relative:page;mso-height-relative:page">
-            <v:imagedata r:id="rId10" o:title="" cropright="35332f"/>
-            <w10:wrap type="square"/>
-          </v:shape>
-          <o:OLEObject Type="Embed" ProgID="Visio.Drawing.15" ShapeID="_x0000_s1034" DrawAspect="Content" ObjectID="_1501774000" r:id="rId11"/>
-        </w:object>
-      </w:r>
-      <w:r>
-        <w:rPr>
-          <w:noProof/>
-        </w:rPr>
-        <w:object w:dxaOrig="225" w:dyaOrig="225" w14:anchorId="59FD672C">
-          <v:shape id="_x0000_s1035" type="#_x0000_t75" style="position:absolute;margin-left:-56.25pt;margin-top:275.4pt;width:551.05pt;height:239.75pt;z-index:251669504;mso-position-horizontal-relative:text;mso-position-vertical-relative:text;mso-width-relative:page;mso-height-relative:page">
-            <v:imagedata r:id="rId12" o:title="" cropleft="29862f"/>
-            <w10:wrap type="square"/>
-          </v:shape>
-          <o:OLEObject Type="Embed" ProgID="Visio.Drawing.15" ShapeID="_x0000_s1035" DrawAspect="Content" ObjectID="_1501774001" r:id="rId13"/>
-        </w:object>
-      </w:r>
-      <w:r>
         <w:t>Tasks</w:t>
       </w:r>
-      <w:bookmarkEnd w:id="5"/>
+      <w:bookmarkEnd w:id="6"/>
     </w:p>
     <w:p>
       <w:pPr>
         <w:spacing w:line="360" w:lineRule="auto"/>
-        <w:rPr>
-          <w:rFonts w:asciiTheme="majorHAnsi" w:hAnsiTheme="majorHAnsi"/>
-        </w:rPr>
-      </w:pPr>
+        <w:ind w:firstLine="720"/>
+        <w:rPr>
+          <w:rFonts w:asciiTheme="majorHAnsi" w:hAnsiTheme="majorHAnsi" w:cstheme="majorHAnsi"/>
+        </w:rPr>
+      </w:pPr>
+      <w:r>
+        <w:rPr>
+          <w:rFonts w:asciiTheme="majorHAnsi" w:hAnsiTheme="majorHAnsi" w:cstheme="majorHAnsi"/>
+        </w:rPr>
+        <w:t xml:space="preserve">We broke out our project into development tasks, and determined which tasks were required for what we’re calling Minimum Viable Project. The Minimum Viable Project is the basic functionality of Nosferatu, without which our project would be considered incomplete. The rest of the tasks are considered extra features or stretch goals. </w:t>
+      </w:r>
     </w:p>
     <w:p>
       <w:pPr>
         <w:spacing w:line="360" w:lineRule="auto"/>
+        <w:ind w:firstLine="720"/>
+        <w:rPr>
+          <w:rFonts w:asciiTheme="majorHAnsi" w:hAnsiTheme="majorHAnsi" w:cstheme="majorHAnsi"/>
+        </w:rPr>
+      </w:pPr>
+      <w:r>
+        <w:rPr>
+          <w:rFonts w:asciiTheme="majorHAnsi" w:hAnsiTheme="majorHAnsi" w:cstheme="majorHAnsi"/>
+        </w:rPr>
+        <w:t xml:space="preserve">We separated our MVP tasks based on the two main functional areas: the node (the wall switch), and the server, connecting all our nodes and running the web interface. Because our hardware setup is fairly trivial, we allotted most of our time for software development. Everyone in the group will be working concurrently, on different tasks that suit their areas of knowledge in software development. We plan to be finished with all MVP tasks by early October. This leaves us with almost two months to do testing and work on our stretch goals, and also gives us plenty of time in the event of any delays in MVP task development. </w:t>
+      </w:r>
+    </w:p>
+    <w:p/>
+    <w:p/>
+    <w:p>
+      <w:pPr>
+        <w:spacing w:line="360" w:lineRule="auto"/>
         <w:rPr>
           <w:rFonts w:asciiTheme="majorHAnsi" w:hAnsiTheme="majorHAnsi"/>
         </w:rPr>
@@ -2743,24 +2691,172 @@
     </w:p>
     <w:p>
       <w:pPr>
+        <w:pStyle w:val="Heading1"/>
         <w:spacing w:line="360" w:lineRule="auto"/>
-        <w:rPr>
-          <w:rFonts w:asciiTheme="majorHAnsi" w:hAnsiTheme="majorHAnsi"/>
-        </w:rPr>
       </w:pPr>
     </w:p>
     <w:p>
       <w:pPr>
+        <w:pStyle w:val="Heading1"/>
         <w:spacing w:line="360" w:lineRule="auto"/>
-        <w:rPr>
-          <w:rFonts w:asciiTheme="majorHAnsi" w:hAnsiTheme="majorHAnsi"/>
-          <w:sz w:val="28"/>
-        </w:rPr>
-      </w:pPr>
+      </w:pPr>
+      <w:bookmarkStart w:id="7" w:name="_Toc428286598"/>
+      <w:r>
+        <w:rPr>
+          <w:noProof/>
+        </w:rPr>
+        <w:softHyphen/>
+      </w:r>
+      <w:r>
+        <w:rPr>
+          <w:noProof/>
+        </w:rPr>
+        <w:softHyphen/>
+      </w:r>
+      <w:bookmarkEnd w:id="7"/>
+    </w:p>
+    <w:p>
+      <w:pPr>
+        <w:pStyle w:val="Heading1"/>
+        <w:spacing w:line="360" w:lineRule="auto"/>
+      </w:pPr>
+      <w:bookmarkStart w:id="8" w:name="_Toc428286599"/>
+      <w:r>
+        <w:rPr>
+          <w:noProof/>
+        </w:rPr>
+        <w:drawing>
+          <wp:anchor distT="0" distB="0" distL="114300" distR="114300" simplePos="0" relativeHeight="251667968" behindDoc="1" locked="0" layoutInCell="1" allowOverlap="1" wp14:anchorId="3AB31470" wp14:editId="0CB9044D">
+            <wp:simplePos x="0" y="0"/>
+            <wp:positionH relativeFrom="page">
+              <wp:posOffset>-1294547</wp:posOffset>
+            </wp:positionH>
+            <wp:positionV relativeFrom="page">
+              <wp:posOffset>2819082</wp:posOffset>
+            </wp:positionV>
+            <wp:extent cx="9966960" cy="4416552"/>
+            <wp:effectExtent l="0" t="6033" r="9208" b="9207"/>
+            <wp:wrapNone/>
+            <wp:docPr id="7" name="Picture 7"/>
+            <wp:cNvGraphicFramePr>
+              <a:graphicFrameLocks xmlns:a="http://schemas.openxmlformats.org/drawingml/2006/main" noChangeAspect="1"/>
+            </wp:cNvGraphicFramePr>
+            <a:graphic xmlns:a="http://schemas.openxmlformats.org/drawingml/2006/main">
+              <a:graphicData uri="http://schemas.openxmlformats.org/drawingml/2006/picture">
+                <pic:pic xmlns:pic="http://schemas.openxmlformats.org/drawingml/2006/picture">
+                  <pic:nvPicPr>
+                    <pic:cNvPr id="1" name=""/>
+                    <pic:cNvPicPr/>
+                  </pic:nvPicPr>
+                  <pic:blipFill>
+                    <a:blip r:embed="rId12">
+                      <a:extLst>
+                        <a:ext uri="{28A0092B-C50C-407E-A947-70E740481C1C}">
+                          <a14:useLocalDpi xmlns:a14="http://schemas.microsoft.com/office/drawing/2010/main" val="0"/>
+                        </a:ext>
+                      </a:extLst>
+                    </a:blip>
+                    <a:stretch>
+                      <a:fillRect/>
+                    </a:stretch>
+                  </pic:blipFill>
+                  <pic:spPr>
+                    <a:xfrm rot="5400000">
+                      <a:off x="0" y="0"/>
+                      <a:ext cx="9966960" cy="4416552"/>
+                    </a:xfrm>
+                    <a:prstGeom prst="rect">
+                      <a:avLst/>
+                    </a:prstGeom>
+                  </pic:spPr>
+                </pic:pic>
+              </a:graphicData>
+            </a:graphic>
+            <wp14:sizeRelH relativeFrom="page">
+              <wp14:pctWidth>0</wp14:pctWidth>
+            </wp14:sizeRelH>
+            <wp14:sizeRelV relativeFrom="page">
+              <wp14:pctHeight>0</wp14:pctHeight>
+            </wp14:sizeRelV>
+          </wp:anchor>
+        </w:drawing>
+      </w:r>
+      <w:bookmarkEnd w:id="8"/>
+    </w:p>
+    <w:p>
+      <w:pPr>
+        <w:pStyle w:val="Heading1"/>
+        <w:spacing w:line="360" w:lineRule="auto"/>
+      </w:pPr>
+    </w:p>
+    <w:p>
+      <w:pPr>
+        <w:pStyle w:val="Heading1"/>
+        <w:spacing w:line="360" w:lineRule="auto"/>
+      </w:pPr>
+    </w:p>
+    <w:p>
+      <w:pPr>
+        <w:pStyle w:val="Heading1"/>
+        <w:spacing w:line="360" w:lineRule="auto"/>
+      </w:pPr>
+    </w:p>
+    <w:p>
+      <w:pPr>
+        <w:pStyle w:val="Heading1"/>
+        <w:spacing w:line="360" w:lineRule="auto"/>
+      </w:pPr>
+    </w:p>
+    <w:p>
+      <w:pPr>
+        <w:pStyle w:val="Heading1"/>
+        <w:spacing w:line="360" w:lineRule="auto"/>
+      </w:pPr>
+    </w:p>
+    <w:p/>
+    <w:p/>
+    <w:p/>
+    <w:p/>
+    <w:p/>
+    <w:p/>
+    <w:p/>
+    <w:p/>
+    <w:p/>
+    <w:p/>
+    <w:p/>
+    <w:p/>
+    <w:p/>
+    <w:p>
+      <w:pPr>
+        <w:pStyle w:val="Heading1"/>
+        <w:spacing w:line="360" w:lineRule="auto"/>
+      </w:pPr>
+      <w:bookmarkStart w:id="9" w:name="_Toc428286600"/>
+      <w:r>
+        <w:lastRenderedPageBreak/>
+        <w:t>Budget</w:t>
+      </w:r>
+      <w:bookmarkEnd w:id="9"/>
+    </w:p>
+    <w:p/>
+    <w:p>
+      <w:pPr>
+        <w:spacing w:line="360" w:lineRule="auto"/>
+        <w:ind w:firstLine="720"/>
+        <w:rPr>
+          <w:rFonts w:asciiTheme="majorHAnsi" w:hAnsiTheme="majorHAnsi" w:cstheme="majorHAnsi"/>
+        </w:rPr>
+      </w:pPr>
+      <w:r>
+        <w:rPr>
+          <w:rFonts w:asciiTheme="majorHAnsi" w:hAnsiTheme="majorHAnsi" w:cstheme="majorHAnsi"/>
+        </w:rPr>
+        <w:t xml:space="preserve">Because our wall node design is fairly simple from a hardware perspective, the prototype cost is $42/unit. We chose to budget for 4 nodes for this reason. This also allowed several group members to simultaneously work on their own node without interfering with each other. </w:t>
+      </w:r>
     </w:p>
     <w:tbl>
       <w:tblPr>
-        <w:tblpPr w:leftFromText="180" w:rightFromText="180" w:vertAnchor="text" w:horzAnchor="margin" w:tblpXSpec="center" w:tblpY="-555"/>
+        <w:tblpPr w:leftFromText="180" w:rightFromText="180" w:vertAnchor="text" w:horzAnchor="margin" w:tblpXSpec="center" w:tblpY="195"/>
         <w:tblOverlap w:val="never"/>
         <w:tblW w:w="10215" w:type="dxa"/>
         <w:tblBorders>
@@ -2804,7 +2900,6 @@
                 <w:szCs w:val="30"/>
               </w:rPr>
             </w:pPr>
-            <w:bookmarkStart w:id="6" w:name="_Toc301089474"/>
             <w:r>
               <w:rPr>
                 <w:rFonts w:ascii="Calibri" w:eastAsia="Times New Roman" w:hAnsi="Calibri" w:cs="Times New Roman"/>
@@ -2814,7 +2909,6 @@
                 <w:sz w:val="30"/>
                 <w:szCs w:val="30"/>
               </w:rPr>
-              <w:lastRenderedPageBreak/>
               <w:t>Part List</w:t>
             </w:r>
           </w:p>
@@ -3281,25 +3375,14 @@
                 <w:szCs w:val="22"/>
               </w:rPr>
             </w:pPr>
-            <w:proofErr w:type="spellStart"/>
-            <w:r>
-              <w:rPr>
-                <w:rFonts w:asciiTheme="majorHAnsi" w:eastAsia="Times New Roman" w:hAnsiTheme="majorHAnsi" w:cs="Times New Roman"/>
-                <w:color w:val="000000"/>
-                <w:sz w:val="22"/>
-                <w:szCs w:val="22"/>
-              </w:rPr>
-              <w:t>Wifi</w:t>
-            </w:r>
-            <w:proofErr w:type="spellEnd"/>
-            <w:r>
-              <w:rPr>
-                <w:rFonts w:asciiTheme="majorHAnsi" w:eastAsia="Times New Roman" w:hAnsiTheme="majorHAnsi" w:cs="Times New Roman"/>
-                <w:color w:val="000000"/>
-                <w:sz w:val="22"/>
-                <w:szCs w:val="22"/>
-              </w:rPr>
-              <w:t xml:space="preserve"> Module</w:t>
+            <w:r>
+              <w:rPr>
+                <w:rFonts w:asciiTheme="majorHAnsi" w:eastAsia="Times New Roman" w:hAnsiTheme="majorHAnsi" w:cs="Times New Roman"/>
+                <w:color w:val="000000"/>
+                <w:sz w:val="22"/>
+                <w:szCs w:val="22"/>
+              </w:rPr>
+              <w:t>Wifi Module</w:t>
             </w:r>
           </w:p>
         </w:tc>
@@ -3744,128 +3827,57 @@
                 <w:sz w:val="22"/>
                 <w:szCs w:val="22"/>
               </w:rPr>
-              <w:t>Apple-Adapter-Charger/</w:t>
-            </w:r>
-            <w:proofErr w:type="spellStart"/>
-            <w:r>
-              <w:rPr>
-                <w:rFonts w:asciiTheme="majorHAnsi" w:eastAsia="Times New Roman" w:hAnsiTheme="majorHAnsi" w:cs="Times New Roman"/>
-                <w:color w:val="000000"/>
-                <w:sz w:val="22"/>
-                <w:szCs w:val="22"/>
-              </w:rPr>
-              <w:t>dp</w:t>
-            </w:r>
-            <w:proofErr w:type="spellEnd"/>
-            <w:r>
-              <w:rPr>
-                <w:rFonts w:asciiTheme="majorHAnsi" w:eastAsia="Times New Roman" w:hAnsiTheme="majorHAnsi" w:cs="Times New Roman"/>
-                <w:color w:val="000000"/>
-                <w:sz w:val="22"/>
-                <w:szCs w:val="22"/>
-              </w:rPr>
-              <w:t>/B00QSB3UXE/ref=</w:t>
-            </w:r>
-          </w:p>
-          <w:p>
-            <w:pPr>
-              <w:spacing w:line="360" w:lineRule="auto"/>
-              <w:rPr>
-                <w:rFonts w:asciiTheme="majorHAnsi" w:eastAsia="Times New Roman" w:hAnsiTheme="majorHAnsi" w:cs="Times New Roman"/>
-                <w:color w:val="000000"/>
-                <w:sz w:val="22"/>
-                <w:szCs w:val="22"/>
-              </w:rPr>
-            </w:pPr>
-            <w:r>
-              <w:rPr>
-                <w:rFonts w:asciiTheme="majorHAnsi" w:eastAsia="Times New Roman" w:hAnsiTheme="majorHAnsi" w:cs="Times New Roman"/>
-                <w:color w:val="000000"/>
-                <w:sz w:val="22"/>
-                <w:szCs w:val="22"/>
-              </w:rPr>
-              <w:t>sr_1_cc_1?s=</w:t>
-            </w:r>
-            <w:proofErr w:type="spellStart"/>
-            <w:r>
-              <w:rPr>
-                <w:rFonts w:asciiTheme="majorHAnsi" w:eastAsia="Times New Roman" w:hAnsiTheme="majorHAnsi" w:cs="Times New Roman"/>
-                <w:color w:val="000000"/>
-                <w:sz w:val="22"/>
-                <w:szCs w:val="22"/>
-              </w:rPr>
-              <w:t>aps&amp;ie</w:t>
-            </w:r>
-            <w:proofErr w:type="spellEnd"/>
-            <w:r>
-              <w:rPr>
-                <w:rFonts w:asciiTheme="majorHAnsi" w:eastAsia="Times New Roman" w:hAnsiTheme="majorHAnsi" w:cs="Times New Roman"/>
-                <w:color w:val="000000"/>
-                <w:sz w:val="22"/>
-                <w:szCs w:val="22"/>
-              </w:rPr>
-              <w:t>=UTF8&amp;qid=1437849720</w:t>
-            </w:r>
-          </w:p>
-          <w:p>
-            <w:pPr>
-              <w:spacing w:line="360" w:lineRule="auto"/>
-              <w:rPr>
-                <w:rFonts w:asciiTheme="majorHAnsi" w:eastAsia="Times New Roman" w:hAnsiTheme="majorHAnsi" w:cs="Times New Roman"/>
-                <w:color w:val="000000"/>
-                <w:sz w:val="22"/>
-                <w:szCs w:val="22"/>
-              </w:rPr>
-            </w:pPr>
-            <w:r>
-              <w:rPr>
-                <w:rFonts w:asciiTheme="majorHAnsi" w:eastAsia="Times New Roman" w:hAnsiTheme="majorHAnsi" w:cs="Times New Roman"/>
-                <w:color w:val="000000"/>
-                <w:sz w:val="22"/>
-                <w:szCs w:val="22"/>
-              </w:rPr>
-              <w:t>&amp;</w:t>
-            </w:r>
-            <w:proofErr w:type="spellStart"/>
-            <w:r>
-              <w:rPr>
-                <w:rFonts w:asciiTheme="majorHAnsi" w:eastAsia="Times New Roman" w:hAnsiTheme="majorHAnsi" w:cs="Times New Roman"/>
-                <w:color w:val="000000"/>
-                <w:sz w:val="22"/>
-                <w:szCs w:val="22"/>
-              </w:rPr>
-              <w:t>sr</w:t>
-            </w:r>
-            <w:proofErr w:type="spellEnd"/>
-            <w:r>
-              <w:rPr>
-                <w:rFonts w:asciiTheme="majorHAnsi" w:eastAsia="Times New Roman" w:hAnsiTheme="majorHAnsi" w:cs="Times New Roman"/>
-                <w:color w:val="000000"/>
-                <w:sz w:val="22"/>
-                <w:szCs w:val="22"/>
-              </w:rPr>
-              <w:t>=1-1</w:t>
-            </w:r>
-            <w:r>
-              <w:rPr>
-                <w:rFonts w:asciiTheme="majorHAnsi" w:eastAsia="Times New Roman" w:hAnsiTheme="majorHAnsi" w:cs="Times New Roman"/>
-                <w:color w:val="000000"/>
-                <w:sz w:val="22"/>
-                <w:szCs w:val="22"/>
-              </w:rPr>
-              <w:t>catcorr&amp;keywords=</w:t>
-            </w:r>
-            <w:proofErr w:type="spellStart"/>
-            <w:r>
-              <w:rPr>
-                <w:rFonts w:asciiTheme="majorHAnsi" w:eastAsia="Times New Roman" w:hAnsiTheme="majorHAnsi" w:cs="Times New Roman"/>
-                <w:color w:val="000000"/>
-                <w:sz w:val="22"/>
-                <w:szCs w:val="22"/>
-              </w:rPr>
-              <w:t>apple+wall+charger</w:t>
-            </w:r>
-            <w:proofErr w:type="spellEnd"/>
+              <w:t>Apple-Adapter-Charger/dp/B00QSB3UXE/ref=</w:t>
+            </w:r>
+          </w:p>
+          <w:p>
+            <w:pPr>
+              <w:spacing w:line="360" w:lineRule="auto"/>
+              <w:rPr>
+                <w:rFonts w:asciiTheme="majorHAnsi" w:eastAsia="Times New Roman" w:hAnsiTheme="majorHAnsi" w:cs="Times New Roman"/>
+                <w:color w:val="000000"/>
+                <w:sz w:val="22"/>
+                <w:szCs w:val="22"/>
+              </w:rPr>
+            </w:pPr>
+            <w:r>
+              <w:rPr>
+                <w:rFonts w:asciiTheme="majorHAnsi" w:eastAsia="Times New Roman" w:hAnsiTheme="majorHAnsi" w:cs="Times New Roman"/>
+                <w:color w:val="000000"/>
+                <w:sz w:val="22"/>
+                <w:szCs w:val="22"/>
+              </w:rPr>
+              <w:t>sr_1_cc_1?s=aps&amp;ie=UTF8&amp;qid=1437849720</w:t>
+            </w:r>
+          </w:p>
+          <w:p>
+            <w:pPr>
+              <w:spacing w:line="360" w:lineRule="auto"/>
+              <w:rPr>
+                <w:rFonts w:asciiTheme="majorHAnsi" w:eastAsia="Times New Roman" w:hAnsiTheme="majorHAnsi" w:cs="Times New Roman"/>
+                <w:color w:val="000000"/>
+                <w:sz w:val="22"/>
+                <w:szCs w:val="22"/>
+              </w:rPr>
+            </w:pPr>
+            <w:r>
+              <w:rPr>
+                <w:rFonts w:asciiTheme="majorHAnsi" w:eastAsia="Times New Roman" w:hAnsiTheme="majorHAnsi" w:cs="Times New Roman"/>
+                <w:color w:val="000000"/>
+                <w:sz w:val="22"/>
+                <w:szCs w:val="22"/>
+              </w:rPr>
+              <w:t>&amp;sr=1-1</w:t>
+            </w:r>
+            <w:r>
+              <w:rPr>
+                <w:rFonts w:asciiTheme="majorHAnsi" w:eastAsia="Times New Roman" w:hAnsiTheme="majorHAnsi" w:cs="Times New Roman"/>
+                <w:color w:val="000000"/>
+                <w:sz w:val="22"/>
+                <w:szCs w:val="22"/>
+              </w:rPr>
+              <w:t>catcorr&amp;keywords=apple+wall+charger</w:t>
+            </w:r>
           </w:p>
         </w:tc>
       </w:tr>
@@ -4037,27 +4049,7 @@
                 <w:sz w:val="22"/>
                 <w:szCs w:val="22"/>
               </w:rPr>
-              <w:t>apter-SDSDQUAN-032G-G4A-Version/</w:t>
-            </w:r>
-            <w:proofErr w:type="spellStart"/>
-            <w:r>
-              <w:rPr>
-                <w:rFonts w:asciiTheme="majorHAnsi" w:eastAsia="Times New Roman" w:hAnsiTheme="majorHAnsi" w:cs="Times New Roman"/>
-                <w:color w:val="000000"/>
-                <w:sz w:val="22"/>
-                <w:szCs w:val="22"/>
-              </w:rPr>
-              <w:t>dp</w:t>
-            </w:r>
-            <w:proofErr w:type="spellEnd"/>
-            <w:r>
-              <w:rPr>
-                <w:rFonts w:asciiTheme="majorHAnsi" w:eastAsia="Times New Roman" w:hAnsiTheme="majorHAnsi" w:cs="Times New Roman"/>
-                <w:color w:val="000000"/>
-                <w:sz w:val="22"/>
-                <w:szCs w:val="22"/>
-              </w:rPr>
-              <w:t>/B00M</w:t>
+              <w:t>apter-SDSDQUAN-032G-G4A-Version/dp/B00M</w:t>
             </w:r>
           </w:p>
           <w:p>
@@ -4410,25 +4402,14 @@
                 <w:szCs w:val="22"/>
               </w:rPr>
             </w:pPr>
-            <w:proofErr w:type="spellStart"/>
-            <w:r>
-              <w:rPr>
-                <w:rFonts w:asciiTheme="majorHAnsi" w:eastAsia="Times New Roman" w:hAnsiTheme="majorHAnsi" w:cs="Times New Roman"/>
-                <w:color w:val="000000"/>
-                <w:sz w:val="22"/>
-                <w:szCs w:val="22"/>
-              </w:rPr>
-              <w:t>Rasberry</w:t>
-            </w:r>
-            <w:proofErr w:type="spellEnd"/>
-            <w:r>
-              <w:rPr>
-                <w:rFonts w:asciiTheme="majorHAnsi" w:eastAsia="Times New Roman" w:hAnsiTheme="majorHAnsi" w:cs="Times New Roman"/>
-                <w:color w:val="000000"/>
-                <w:sz w:val="22"/>
-                <w:szCs w:val="22"/>
-              </w:rPr>
-              <w:t xml:space="preserve"> Pi</w:t>
+            <w:r>
+              <w:rPr>
+                <w:rFonts w:asciiTheme="majorHAnsi" w:eastAsia="Times New Roman" w:hAnsiTheme="majorHAnsi" w:cs="Times New Roman"/>
+                <w:color w:val="000000"/>
+                <w:sz w:val="22"/>
+                <w:szCs w:val="22"/>
+              </w:rPr>
+              <w:t>Rasberry Pi</w:t>
             </w:r>
           </w:p>
         </w:tc>
@@ -4567,27 +4548,7 @@
                 <w:sz w:val="22"/>
                 <w:szCs w:val="22"/>
               </w:rPr>
-              <w:t>-Project-Board/</w:t>
-            </w:r>
-            <w:proofErr w:type="spellStart"/>
-            <w:r>
-              <w:rPr>
-                <w:rFonts w:asciiTheme="majorHAnsi" w:eastAsia="Times New Roman" w:hAnsiTheme="majorHAnsi" w:cs="Times New Roman"/>
-                <w:color w:val="000000"/>
-                <w:sz w:val="22"/>
-                <w:szCs w:val="22"/>
-              </w:rPr>
-              <w:t>dp</w:t>
-            </w:r>
-            <w:proofErr w:type="spellEnd"/>
-            <w:r>
-              <w:rPr>
-                <w:rFonts w:asciiTheme="majorHAnsi" w:eastAsia="Times New Roman" w:hAnsiTheme="majorHAnsi" w:cs="Times New Roman"/>
-                <w:color w:val="000000"/>
-                <w:sz w:val="22"/>
-                <w:szCs w:val="22"/>
-              </w:rPr>
-              <w:t>/B00T2U7R7I</w:t>
+              <w:t>-Project-Board/dp/B00T2U7R7I</w:t>
             </w:r>
           </w:p>
         </w:tc>
@@ -4614,25 +4575,14 @@
                 <w:szCs w:val="22"/>
               </w:rPr>
             </w:pPr>
-            <w:proofErr w:type="spellStart"/>
-            <w:r>
-              <w:rPr>
-                <w:rFonts w:asciiTheme="majorHAnsi" w:eastAsia="Times New Roman" w:hAnsiTheme="majorHAnsi" w:cs="Times New Roman"/>
-                <w:color w:val="000000"/>
-                <w:sz w:val="22"/>
-                <w:szCs w:val="22"/>
-              </w:rPr>
-              <w:t>Wifi</w:t>
-            </w:r>
-            <w:proofErr w:type="spellEnd"/>
-            <w:r>
-              <w:rPr>
-                <w:rFonts w:asciiTheme="majorHAnsi" w:eastAsia="Times New Roman" w:hAnsiTheme="majorHAnsi" w:cs="Times New Roman"/>
-                <w:color w:val="000000"/>
-                <w:sz w:val="22"/>
-                <w:szCs w:val="22"/>
-              </w:rPr>
-              <w:t xml:space="preserve"> Source Module</w:t>
+            <w:r>
+              <w:rPr>
+                <w:rFonts w:asciiTheme="majorHAnsi" w:eastAsia="Times New Roman" w:hAnsiTheme="majorHAnsi" w:cs="Times New Roman"/>
+                <w:color w:val="000000"/>
+                <w:sz w:val="22"/>
+                <w:szCs w:val="22"/>
+              </w:rPr>
+              <w:t>Wifi Source Module</w:t>
             </w:r>
           </w:p>
         </w:tc>
@@ -4784,25 +4734,14 @@
                 <w:szCs w:val="22"/>
               </w:rPr>
             </w:pPr>
-            <w:proofErr w:type="spellStart"/>
-            <w:r>
-              <w:rPr>
-                <w:rFonts w:asciiTheme="majorHAnsi" w:eastAsia="Times New Roman" w:hAnsiTheme="majorHAnsi" w:cs="Times New Roman"/>
-                <w:color w:val="000000"/>
-                <w:sz w:val="22"/>
-                <w:szCs w:val="22"/>
-              </w:rPr>
-              <w:t>ativeASIN</w:t>
-            </w:r>
-            <w:proofErr w:type="spellEnd"/>
-            <w:r>
-              <w:rPr>
-                <w:rFonts w:asciiTheme="majorHAnsi" w:eastAsia="Times New Roman" w:hAnsiTheme="majorHAnsi" w:cs="Times New Roman"/>
-                <w:color w:val="000000"/>
-                <w:sz w:val="22"/>
-                <w:szCs w:val="22"/>
-              </w:rPr>
-              <w:t>=B00JDVRCI0&amp;linkCode=as2&amp;linkId</w:t>
+            <w:r>
+              <w:rPr>
+                <w:rFonts w:asciiTheme="majorHAnsi" w:eastAsia="Times New Roman" w:hAnsiTheme="majorHAnsi" w:cs="Times New Roman"/>
+                <w:color w:val="000000"/>
+                <w:sz w:val="22"/>
+                <w:szCs w:val="22"/>
+              </w:rPr>
+              <w:t>ativeASIN=B00JDVRCI0&amp;linkCode=as2&amp;linkId</w:t>
             </w:r>
           </w:p>
           <w:p>
@@ -4856,6 +4795,7 @@
                 <w:sz w:val="22"/>
                 <w:szCs w:val="22"/>
               </w:rPr>
+              <w:lastRenderedPageBreak/>
               <w:t>Wall Adapter</w:t>
             </w:r>
           </w:p>
@@ -4995,27 +4935,7 @@
                 <w:sz w:val="22"/>
                 <w:szCs w:val="22"/>
               </w:rPr>
-              <w:t>-Supply-5v/</w:t>
-            </w:r>
-            <w:proofErr w:type="spellStart"/>
-            <w:r>
-              <w:rPr>
-                <w:rFonts w:asciiTheme="majorHAnsi" w:eastAsia="Times New Roman" w:hAnsiTheme="majorHAnsi" w:cs="Times New Roman"/>
-                <w:color w:val="000000"/>
-                <w:sz w:val="22"/>
-                <w:szCs w:val="22"/>
-              </w:rPr>
-              <w:t>dp</w:t>
-            </w:r>
-            <w:proofErr w:type="spellEnd"/>
-            <w:r>
-              <w:rPr>
-                <w:rFonts w:asciiTheme="majorHAnsi" w:eastAsia="Times New Roman" w:hAnsiTheme="majorHAnsi" w:cs="Times New Roman"/>
-                <w:color w:val="000000"/>
-                <w:sz w:val="22"/>
-                <w:szCs w:val="22"/>
-              </w:rPr>
-              <w:t>/B00LSEOTYK</w:t>
+              <w:t>-Supply-5v/dp/B00LSEOTYK</w:t>
             </w:r>
           </w:p>
         </w:tc>
@@ -5334,25 +5254,14 @@
                 <w:szCs w:val="22"/>
               </w:rPr>
             </w:pPr>
-            <w:proofErr w:type="spellStart"/>
-            <w:r>
-              <w:rPr>
-                <w:rFonts w:asciiTheme="majorHAnsi" w:eastAsia="Times New Roman" w:hAnsiTheme="majorHAnsi" w:cs="Times New Roman"/>
-                <w:color w:val="000000"/>
-                <w:sz w:val="22"/>
-                <w:szCs w:val="22"/>
-              </w:rPr>
-              <w:t>nting</w:t>
-            </w:r>
-            <w:proofErr w:type="spellEnd"/>
-            <w:r>
-              <w:rPr>
-                <w:rFonts w:asciiTheme="majorHAnsi" w:eastAsia="Times New Roman" w:hAnsiTheme="majorHAnsi" w:cs="Times New Roman"/>
-                <w:color w:val="000000"/>
-                <w:sz w:val="22"/>
-                <w:szCs w:val="22"/>
-              </w:rPr>
-              <w:t>-studio</w:t>
+            <w:r>
+              <w:rPr>
+                <w:rFonts w:asciiTheme="majorHAnsi" w:eastAsia="Times New Roman" w:hAnsiTheme="majorHAnsi" w:cs="Times New Roman"/>
+                <w:color w:val="000000"/>
+                <w:sz w:val="22"/>
+                <w:szCs w:val="22"/>
+              </w:rPr>
+              <w:t>nting-studio</w:t>
             </w:r>
           </w:p>
         </w:tc>
@@ -5520,14 +5429,46 @@
         <w:pStyle w:val="Heading1"/>
         <w:spacing w:line="360" w:lineRule="auto"/>
       </w:pPr>
+    </w:p>
+    <w:p/>
+    <w:p/>
+    <w:p/>
+    <w:p/>
+    <w:p/>
+    <w:p/>
+    <w:p/>
+    <w:p/>
+    <w:p/>
+    <w:p/>
+    <w:p/>
+    <w:p/>
+    <w:p/>
+    <w:p/>
+    <w:p/>
+    <w:p/>
+    <w:p/>
+    <w:p/>
+    <w:p/>
+    <w:p/>
+    <w:p/>
+    <w:p/>
+    <w:p/>
+    <w:p/>
+    <w:p/>
+    <w:p/>
+    <w:p/>
+    <w:p/>
+    <w:p>
+      <w:pPr>
+        <w:pStyle w:val="Heading1"/>
+        <w:spacing w:line="360" w:lineRule="auto"/>
+      </w:pPr>
+      <w:bookmarkStart w:id="10" w:name="_Toc428286601"/>
       <w:r>
         <w:lastRenderedPageBreak/>
-        <w:t xml:space="preserve"> </w:t>
-      </w:r>
-      <w:r>
         <w:t>Conclusion</w:t>
       </w:r>
-      <w:bookmarkEnd w:id="6"/>
+      <w:bookmarkEnd w:id="10"/>
     </w:p>
     <w:p>
       <w:pPr>
@@ -5589,20 +5530,18 @@
         </w:rPr>
         <w:br w:type="page"/>
       </w:r>
-      <w:bookmarkStart w:id="7" w:name="_GoBack"/>
-      <w:bookmarkEnd w:id="7"/>
     </w:p>
     <w:p>
       <w:pPr>
         <w:pStyle w:val="Heading1"/>
         <w:spacing w:line="360" w:lineRule="auto"/>
       </w:pPr>
-      <w:bookmarkStart w:id="8" w:name="_Toc301089476"/>
+      <w:bookmarkStart w:id="11" w:name="_Toc428286602"/>
       <w:r>
         <w:lastRenderedPageBreak/>
         <w:t>References</w:t>
       </w:r>
-      <w:bookmarkEnd w:id="8"/>
+      <w:bookmarkEnd w:id="11"/>
     </w:p>
     <w:p>
       <w:pPr>
@@ -5631,6 +5570,31 @@
           <w:rFonts w:asciiTheme="majorHAnsi" w:hAnsiTheme="majorHAnsi"/>
         </w:rPr>
         <w:t xml:space="preserve">1. </w:t>
+      </w:r>
+      <w:hyperlink r:id="rId13" w:history="1">
+        <w:r>
+          <w:rPr>
+            <w:rStyle w:val="Hyperlink"/>
+            <w:rFonts w:asciiTheme="majorHAnsi" w:hAnsiTheme="majorHAnsi"/>
+          </w:rPr>
+          <w:t>https://www.google.com/patents/US6531836</w:t>
+        </w:r>
+      </w:hyperlink>
+    </w:p>
+    <w:p>
+      <w:pPr>
+        <w:spacing w:line="360" w:lineRule="auto"/>
+        <w:ind w:firstLine="720"/>
+        <w:rPr>
+          <w:rStyle w:val="Hyperlink"/>
+          <w:rFonts w:asciiTheme="majorHAnsi" w:hAnsiTheme="majorHAnsi"/>
+        </w:rPr>
+      </w:pPr>
+      <w:r>
+        <w:rPr>
+          <w:rFonts w:asciiTheme="majorHAnsi" w:hAnsiTheme="majorHAnsi"/>
+        </w:rPr>
+        <w:t xml:space="preserve">2. </w:t>
       </w:r>
       <w:hyperlink r:id="rId14" w:history="1">
         <w:r>
@@ -5638,62 +5602,17 @@
             <w:rStyle w:val="Hyperlink"/>
             <w:rFonts w:asciiTheme="majorHAnsi" w:hAnsiTheme="majorHAnsi"/>
           </w:rPr>
-          <w:t>https://www.googl</w:t>
-        </w:r>
-        <w:r>
-          <w:rPr>
-            <w:rStyle w:val="Hyperlink"/>
-            <w:rFonts w:asciiTheme="majorHAnsi" w:hAnsiTheme="majorHAnsi"/>
-          </w:rPr>
-          <w:t>e</w:t>
-        </w:r>
-        <w:r>
-          <w:rPr>
-            <w:rStyle w:val="Hyperlink"/>
-            <w:rFonts w:asciiTheme="majorHAnsi" w:hAnsiTheme="majorHAnsi"/>
-          </w:rPr>
-          <w:t>.com/patents/US6531836</w:t>
+          <w:t>https://www.google.com/patents/US5086385</w:t>
         </w:r>
       </w:hyperlink>
     </w:p>
     <w:p>
       <w:pPr>
         <w:spacing w:line="360" w:lineRule="auto"/>
-        <w:ind w:firstLine="720"/>
-        <w:rPr>
-          <w:rStyle w:val="Hyperlink"/>
-          <w:rFonts w:asciiTheme="majorHAnsi" w:hAnsiTheme="majorHAnsi"/>
-        </w:rPr>
-      </w:pPr>
-      <w:r>
-        <w:rPr>
-          <w:rFonts w:asciiTheme="majorHAnsi" w:hAnsiTheme="majorHAnsi"/>
-        </w:rPr>
-        <w:t xml:space="preserve">2. </w:t>
-      </w:r>
-      <w:hyperlink r:id="rId15" w:history="1">
-        <w:r>
-          <w:rPr>
-            <w:rStyle w:val="Hyperlink"/>
-            <w:rFonts w:asciiTheme="majorHAnsi" w:hAnsiTheme="majorHAnsi"/>
-          </w:rPr>
-          <w:t>https://www.google.com/patents/US5</w:t>
-        </w:r>
-        <w:r>
-          <w:rPr>
-            <w:rStyle w:val="Hyperlink"/>
-            <w:rFonts w:asciiTheme="majorHAnsi" w:hAnsiTheme="majorHAnsi"/>
-          </w:rPr>
-          <w:t>0</w:t>
-        </w:r>
-        <w:r>
-          <w:rPr>
-            <w:rStyle w:val="Hyperlink"/>
-            <w:rFonts w:asciiTheme="majorHAnsi" w:hAnsiTheme="majorHAnsi"/>
-          </w:rPr>
-          <w:t>86385</w:t>
-        </w:r>
-      </w:hyperlink>
+        <w:rPr>
+          <w:rFonts w:asciiTheme="majorHAnsi" w:hAnsiTheme="majorHAnsi"/>
+        </w:rPr>
+      </w:pPr>
     </w:p>
     <w:p>
       <w:pPr>
@@ -5702,32 +5621,16 @@
           <w:rFonts w:asciiTheme="majorHAnsi" w:hAnsiTheme="majorHAnsi"/>
         </w:rPr>
       </w:pPr>
+      <w:r>
+        <w:rPr>
+          <w:rFonts w:asciiTheme="majorHAnsi" w:hAnsiTheme="majorHAnsi"/>
+        </w:rPr>
+        <w:t>LumenBulb:</w:t>
+      </w:r>
     </w:p>
     <w:p>
       <w:pPr>
         <w:spacing w:line="360" w:lineRule="auto"/>
-        <w:rPr>
-          <w:rFonts w:asciiTheme="majorHAnsi" w:hAnsiTheme="majorHAnsi"/>
-        </w:rPr>
-      </w:pPr>
-      <w:proofErr w:type="spellStart"/>
-      <w:r>
-        <w:rPr>
-          <w:rFonts w:asciiTheme="majorHAnsi" w:hAnsiTheme="majorHAnsi"/>
-        </w:rPr>
-        <w:t>LumenBulb</w:t>
-      </w:r>
-      <w:proofErr w:type="spellEnd"/>
-      <w:r>
-        <w:rPr>
-          <w:rFonts w:asciiTheme="majorHAnsi" w:hAnsiTheme="majorHAnsi"/>
-        </w:rPr>
-        <w:t>:</w:t>
-      </w:r>
-    </w:p>
-    <w:p>
-      <w:pPr>
-        <w:spacing w:line="360" w:lineRule="auto"/>
         <w:ind w:firstLine="720"/>
         <w:rPr>
           <w:rFonts w:asciiTheme="majorHAnsi" w:hAnsiTheme="majorHAnsi"/>
@@ -5745,7 +5648,7 @@
         </w:rPr>
         <w:t xml:space="preserve">. </w:t>
       </w:r>
-      <w:hyperlink r:id="rId16" w:history="1">
+      <w:hyperlink r:id="rId15" w:history="1">
         <w:r>
           <w:rPr>
             <w:rStyle w:val="Hyperlink"/>
@@ -5800,7 +5703,7 @@
         </w:rPr>
         <w:t xml:space="preserve">. </w:t>
       </w:r>
-      <w:hyperlink r:id="rId17" w:history="1">
+      <w:hyperlink r:id="rId16" w:history="1">
         <w:r>
           <w:rPr>
             <w:rStyle w:val="Hyperlink"/>
@@ -5811,14 +5714,188 @@
       </w:hyperlink>
     </w:p>
     <w:sectPr>
+      <w:headerReference w:type="default" r:id="rId17"/>
       <w:pgSz w:w="12240" w:h="15840"/>
       <w:pgMar w:top="1440" w:right="1800" w:bottom="1440" w:left="1800" w:header="720" w:footer="720" w:gutter="0"/>
+      <w:pgNumType w:start="0"/>
       <w:cols w:space="720"/>
       <w:titlePg/>
       <w:docGrid w:linePitch="360"/>
     </w:sectPr>
   </w:body>
 </w:document>
+</file>
+
+<file path=word/endnotes.xml><?xml version="1.0" encoding="utf-8"?>
+<w:endnotes xmlns:wpc="http://schemas.microsoft.com/office/word/2010/wordprocessingCanvas" xmlns:mc="http://schemas.openxmlformats.org/markup-compatibility/2006" xmlns:o="urn:schemas-microsoft-com:office:office" xmlns:r="http://schemas.openxmlformats.org/officeDocument/2006/relationships" xmlns:m="http://schemas.openxmlformats.org/officeDocument/2006/math" xmlns:v="urn:schemas-microsoft-com:vml" xmlns:wp14="http://schemas.microsoft.com/office/word/2010/wordprocessingDrawing" xmlns:wp="http://schemas.openxmlformats.org/drawingml/2006/wordprocessingDrawing" xmlns:w10="urn:schemas-microsoft-com:office:word" xmlns:w="http://schemas.openxmlformats.org/wordprocessingml/2006/main" xmlns:w14="http://schemas.microsoft.com/office/word/2010/wordml" xmlns:w15="http://schemas.microsoft.com/office/word/2012/wordml" xmlns:wpg="http://schemas.microsoft.com/office/word/2010/wordprocessingGroup" xmlns:wpi="http://schemas.microsoft.com/office/word/2010/wordprocessingInk" xmlns:wne="http://schemas.microsoft.com/office/word/2006/wordml" xmlns:wps="http://schemas.microsoft.com/office/word/2010/wordprocessingShape" mc:Ignorable="w14 w15 wp14">
+  <w:endnote w:type="separator" w:id="-1">
+    <w:p>
+      <w:r>
+        <w:separator/>
+      </w:r>
+    </w:p>
+  </w:endnote>
+  <w:endnote w:type="continuationSeparator" w:id="0">
+    <w:p>
+      <w:r>
+        <w:continuationSeparator/>
+      </w:r>
+    </w:p>
+  </w:endnote>
+</w:endnotes>
+</file>
+
+<file path=word/footnotes.xml><?xml version="1.0" encoding="utf-8"?>
+<w:footnotes xmlns:wpc="http://schemas.microsoft.com/office/word/2010/wordprocessingCanvas" xmlns:mc="http://schemas.openxmlformats.org/markup-compatibility/2006" xmlns:o="urn:schemas-microsoft-com:office:office" xmlns:r="http://schemas.openxmlformats.org/officeDocument/2006/relationships" xmlns:m="http://schemas.openxmlformats.org/officeDocument/2006/math" xmlns:v="urn:schemas-microsoft-com:vml" xmlns:wp14="http://schemas.microsoft.com/office/word/2010/wordprocessingDrawing" xmlns:wp="http://schemas.openxmlformats.org/drawingml/2006/wordprocessingDrawing" xmlns:w10="urn:schemas-microsoft-com:office:word" xmlns:w="http://schemas.openxmlformats.org/wordprocessingml/2006/main" xmlns:w14="http://schemas.microsoft.com/office/word/2010/wordml" xmlns:w15="http://schemas.microsoft.com/office/word/2012/wordml" xmlns:wpg="http://schemas.microsoft.com/office/word/2010/wordprocessingGroup" xmlns:wpi="http://schemas.microsoft.com/office/word/2010/wordprocessingInk" xmlns:wne="http://schemas.microsoft.com/office/word/2006/wordml" xmlns:wps="http://schemas.microsoft.com/office/word/2010/wordprocessingShape" mc:Ignorable="w14 w15 wp14">
+  <w:footnote w:type="separator" w:id="-1">
+    <w:p>
+      <w:r>
+        <w:separator/>
+      </w:r>
+    </w:p>
+  </w:footnote>
+  <w:footnote w:type="continuationSeparator" w:id="0">
+    <w:p>
+      <w:r>
+        <w:continuationSeparator/>
+      </w:r>
+    </w:p>
+  </w:footnote>
+</w:footnotes>
+</file>
+
+<file path=word/header1.xml><?xml version="1.0" encoding="utf-8"?>
+<w:hdr xmlns:wpc="http://schemas.microsoft.com/office/word/2010/wordprocessingCanvas" xmlns:mc="http://schemas.openxmlformats.org/markup-compatibility/2006" xmlns:o="urn:schemas-microsoft-com:office:office" xmlns:r="http://schemas.openxmlformats.org/officeDocument/2006/relationships" xmlns:m="http://schemas.openxmlformats.org/officeDocument/2006/math" xmlns:v="urn:schemas-microsoft-com:vml" xmlns:wp14="http://schemas.microsoft.com/office/word/2010/wordprocessingDrawing" xmlns:wp="http://schemas.openxmlformats.org/drawingml/2006/wordprocessingDrawing" xmlns:w10="urn:schemas-microsoft-com:office:word" xmlns:w="http://schemas.openxmlformats.org/wordprocessingml/2006/main" xmlns:w14="http://schemas.microsoft.com/office/word/2010/wordml" xmlns:w15="http://schemas.microsoft.com/office/word/2012/wordml" xmlns:wpg="http://schemas.microsoft.com/office/word/2010/wordprocessingGroup" xmlns:wpi="http://schemas.microsoft.com/office/word/2010/wordprocessingInk" xmlns:wne="http://schemas.microsoft.com/office/word/2006/wordml" xmlns:wps="http://schemas.microsoft.com/office/word/2010/wordprocessingShape" mc:Ignorable="w14 w15 wp14">
+  <w:sdt>
+    <w:sdtPr>
+      <w:id w:val="-1318336367"/>
+      <w:docPartObj>
+        <w:docPartGallery w:val="Page Numbers (Top of Page)"/>
+        <w:docPartUnique/>
+      </w:docPartObj>
+    </w:sdtPr>
+    <w:sdtEndPr/>
+    <w:sdtContent>
+      <w:p>
+        <w:pPr>
+          <w:pStyle w:val="Header"/>
+          <w:jc w:val="right"/>
+        </w:pPr>
+        <w:r>
+          <w:rPr>
+            <w:sz w:val="16"/>
+            <w:szCs w:val="16"/>
+          </w:rPr>
+          <w:t xml:space="preserve">Page </w:t>
+        </w:r>
+        <w:r>
+          <w:rPr>
+            <w:b/>
+            <w:bCs/>
+            <w:sz w:val="16"/>
+            <w:szCs w:val="16"/>
+          </w:rPr>
+          <w:fldChar w:fldCharType="begin"/>
+        </w:r>
+        <w:r>
+          <w:rPr>
+            <w:b/>
+            <w:bCs/>
+            <w:sz w:val="16"/>
+            <w:szCs w:val="16"/>
+          </w:rPr>
+          <w:instrText xml:space="preserve"> PAGE </w:instrText>
+        </w:r>
+        <w:r>
+          <w:rPr>
+            <w:b/>
+            <w:bCs/>
+            <w:sz w:val="16"/>
+            <w:szCs w:val="16"/>
+          </w:rPr>
+          <w:fldChar w:fldCharType="separate"/>
+        </w:r>
+        <w:r>
+          <w:rPr>
+            <w:b/>
+            <w:bCs/>
+            <w:noProof/>
+            <w:sz w:val="16"/>
+            <w:szCs w:val="16"/>
+          </w:rPr>
+          <w:t>9</w:t>
+        </w:r>
+        <w:r>
+          <w:rPr>
+            <w:b/>
+            <w:bCs/>
+            <w:sz w:val="16"/>
+            <w:szCs w:val="16"/>
+          </w:rPr>
+          <w:fldChar w:fldCharType="end"/>
+        </w:r>
+        <w:r>
+          <w:rPr>
+            <w:sz w:val="16"/>
+            <w:szCs w:val="16"/>
+          </w:rPr>
+          <w:t xml:space="preserve"> of </w:t>
+        </w:r>
+        <w:r>
+          <w:rPr>
+            <w:b/>
+            <w:bCs/>
+            <w:sz w:val="16"/>
+            <w:szCs w:val="16"/>
+          </w:rPr>
+          <w:fldChar w:fldCharType="begin"/>
+        </w:r>
+        <w:r>
+          <w:rPr>
+            <w:b/>
+            <w:bCs/>
+            <w:sz w:val="16"/>
+            <w:szCs w:val="16"/>
+          </w:rPr>
+          <w:instrText xml:space="preserve"> NUMPAGES  </w:instrText>
+        </w:r>
+        <w:r>
+          <w:rPr>
+            <w:b/>
+            <w:bCs/>
+            <w:sz w:val="16"/>
+            <w:szCs w:val="16"/>
+          </w:rPr>
+          <w:fldChar w:fldCharType="separate"/>
+        </w:r>
+        <w:r>
+          <w:rPr>
+            <w:b/>
+            <w:bCs/>
+            <w:noProof/>
+            <w:sz w:val="16"/>
+            <w:szCs w:val="16"/>
+          </w:rPr>
+          <w:t>14</w:t>
+        </w:r>
+        <w:r>
+          <w:rPr>
+            <w:b/>
+            <w:bCs/>
+            <w:sz w:val="16"/>
+            <w:szCs w:val="16"/>
+          </w:rPr>
+          <w:fldChar w:fldCharType="end"/>
+        </w:r>
+      </w:p>
+    </w:sdtContent>
+  </w:sdt>
+  <w:p>
+    <w:pPr>
+      <w:pStyle w:val="Header"/>
+    </w:pPr>
+  </w:p>
+</w:hdr>
 </file>
 
 <file path=word/numbering.xml><?xml version="1.0" encoding="utf-8"?>
@@ -6650,6 +6727,48 @@
       <w:u w:val="single"/>
     </w:rPr>
   </w:style>
+  <w:style w:type="paragraph" w:styleId="Header">
+    <w:name w:val="header"/>
+    <w:basedOn w:val="Normal"/>
+    <w:link w:val="HeaderChar"/>
+    <w:uiPriority w:val="99"/>
+    <w:unhideWhenUsed/>
+    <w:rsid w:val="00F129E3"/>
+    <w:pPr>
+      <w:tabs>
+        <w:tab w:val="center" w:pos="4680"/>
+        <w:tab w:val="right" w:pos="9360"/>
+      </w:tabs>
+    </w:pPr>
+  </w:style>
+  <w:style w:type="character" w:customStyle="1" w:styleId="HeaderChar">
+    <w:name w:val="Header Char"/>
+    <w:basedOn w:val="DefaultParagraphFont"/>
+    <w:link w:val="Header"/>
+    <w:uiPriority w:val="99"/>
+    <w:rsid w:val="00F129E3"/>
+  </w:style>
+  <w:style w:type="paragraph" w:styleId="Footer">
+    <w:name w:val="footer"/>
+    <w:basedOn w:val="Normal"/>
+    <w:link w:val="FooterChar"/>
+    <w:uiPriority w:val="99"/>
+    <w:unhideWhenUsed/>
+    <w:rsid w:val="00F129E3"/>
+    <w:pPr>
+      <w:tabs>
+        <w:tab w:val="center" w:pos="4680"/>
+        <w:tab w:val="right" w:pos="9360"/>
+      </w:tabs>
+    </w:pPr>
+  </w:style>
+  <w:style w:type="character" w:customStyle="1" w:styleId="FooterChar">
+    <w:name w:val="Footer Char"/>
+    <w:basedOn w:val="DefaultParagraphFont"/>
+    <w:link w:val="Footer"/>
+    <w:uiPriority w:val="99"/>
+    <w:rsid w:val="00F129E3"/>
+  </w:style>
 </w:styles>
 </file>
 
@@ -6978,7 +7097,7 @@
 </file>
 
 <file path=customXml/itemProps1.xml><?xml version="1.0" encoding="utf-8"?>
-<ds:datastoreItem xmlns:ds="http://schemas.openxmlformats.org/officeDocument/2006/customXml" ds:itemID="{5A3262A8-62D8-4E09-A7AC-C0FD156098C5}">
+<ds:datastoreItem xmlns:ds="http://schemas.openxmlformats.org/officeDocument/2006/customXml" ds:itemID="{74F8EFE6-8A7E-49AC-8349-6F56D34BD9CD}">
   <ds:schemaRefs>
     <ds:schemaRef ds:uri="http://schemas.openxmlformats.org/officeDocument/2006/bibliography"/>
   </ds:schemaRefs>

</xml_diff>

<commit_message>
Some grammar and spelling fixes, sending to John
</commit_message>
<xml_diff>
--- a/Proposal/Proposal.docx
+++ b/Proposal/Proposal.docx
@@ -1,6 +1,6 @@
 
 <file path=word/document.xml><?xml version="1.0" encoding="utf-8"?>
-<w:document xmlns:wpc="http://schemas.microsoft.com/office/word/2010/wordprocessingCanvas" xmlns:mc="http://schemas.openxmlformats.org/markup-compatibility/2006" xmlns:o="urn:schemas-microsoft-com:office:office" xmlns:r="http://schemas.openxmlformats.org/officeDocument/2006/relationships" xmlns:m="http://schemas.openxmlformats.org/officeDocument/2006/math" xmlns:v="urn:schemas-microsoft-com:vml" xmlns:wp14="http://schemas.microsoft.com/office/word/2010/wordprocessingDrawing" xmlns:wp="http://schemas.openxmlformats.org/drawingml/2006/wordprocessingDrawing" xmlns:w10="urn:schemas-microsoft-com:office:word" xmlns:w="http://schemas.openxmlformats.org/wordprocessingml/2006/main" xmlns:w14="http://schemas.microsoft.com/office/word/2010/wordml" xmlns:w15="http://schemas.microsoft.com/office/word/2012/wordml" xmlns:wpg="http://schemas.microsoft.com/office/word/2010/wordprocessingGroup" xmlns:wpi="http://schemas.microsoft.com/office/word/2010/wordprocessingInk" xmlns:wne="http://schemas.microsoft.com/office/word/2006/wordml" xmlns:wps="http://schemas.microsoft.com/office/word/2010/wordprocessingShape" mc:Ignorable="w14 w15 wp14">
+<w:document xmlns:wpc="http://schemas.microsoft.com/office/word/2010/wordprocessingCanvas" xmlns:mo="http://schemas.microsoft.com/office/mac/office/2008/main" xmlns:mc="http://schemas.openxmlformats.org/markup-compatibility/2006" xmlns:mv="urn:schemas-microsoft-com:mac:vml" xmlns:o="urn:schemas-microsoft-com:office:office" xmlns:r="http://schemas.openxmlformats.org/officeDocument/2006/relationships" xmlns:m="http://schemas.openxmlformats.org/officeDocument/2006/math" xmlns:v="urn:schemas-microsoft-com:vml" xmlns:wp14="http://schemas.microsoft.com/office/word/2010/wordprocessingDrawing" xmlns:wp="http://schemas.openxmlformats.org/drawingml/2006/wordprocessingDrawing" xmlns:w10="urn:schemas-microsoft-com:office:word" xmlns:w="http://schemas.openxmlformats.org/wordprocessingml/2006/main" xmlns:w14="http://schemas.microsoft.com/office/word/2010/wordml" xmlns:wpg="http://schemas.microsoft.com/office/word/2010/wordprocessingGroup" xmlns:wpi="http://schemas.microsoft.com/office/word/2010/wordprocessingInk" xmlns:wne="http://schemas.microsoft.com/office/word/2006/wordml" xmlns:wps="http://schemas.microsoft.com/office/word/2010/wordprocessingShape" mc:Ignorable="w14 wp14">
   <w:body>
     <w:sdt>
       <w:sdtPr>
@@ -50,6 +50,7 @@
                   <w:szCs w:val="72"/>
                 </w:rPr>
               </w:pPr>
+              <w:proofErr w:type="spellStart"/>
               <w:r>
                 <w:rPr>
                   <w:rFonts w:asciiTheme="majorHAnsi" w:eastAsiaTheme="majorEastAsia" w:hAnsiTheme="majorHAnsi" w:cstheme="majorBidi"/>
@@ -59,6 +60,7 @@
                 </w:rPr>
                 <w:t>Nosferatu</w:t>
               </w:r>
+              <w:proofErr w:type="spellEnd"/>
             </w:p>
           </w:sdtContent>
         </w:sdt>
@@ -244,7 +246,7 @@
                         </pic:cNvPicPr>
                       </pic:nvPicPr>
                       <pic:blipFill>
-                        <a:blip r:embed="rId8"/>
+                        <a:blip r:embed="rId9"/>
                         <a:srcRect/>
                         <a:stretch>
                           <a:fillRect/>
@@ -331,7 +333,7 @@
                             <a:effectLst/>
                             <a:extLst>
                               <a:ext uri="{91240B29-F687-4f45-9708-019B960494DF}">
-                                <a14:hiddenLine xmlns="" xmlns:mo="http://schemas.microsoft.com/office/mac/office/2008/main" xmlns:mv="urn:schemas-microsoft-com:mac:vml" xmlns:o="urn:schemas-microsoft-com:office:office" xmlns:v="urn:schemas-microsoft-com:vml" xmlns:w10="urn:schemas-microsoft-com:office:word" xmlns:w="http://schemas.openxmlformats.org/wordprocessingml/2006/main" xmlns:a14="http://schemas.microsoft.com/office/drawing/2010/main" w="19050">
+                                <a14:hiddenLine xmlns:a14="http://schemas.microsoft.com/office/drawing/2010/main" w="19050">
                                   <a:solidFill>
                                     <a:srgbClr val="4A7EBB"/>
                                   </a:solidFill>
@@ -341,7 +343,7 @@
                                 </a14:hiddenLine>
                               </a:ext>
                               <a:ext uri="{AF507438-7753-43e0-B8FC-AC1667EBCBE1}">
-                                <a14:hiddenEffects xmlns="" xmlns:mo="http://schemas.microsoft.com/office/mac/office/2008/main" xmlns:mv="urn:schemas-microsoft-com:mac:vml" xmlns:o="urn:schemas-microsoft-com:office:office" xmlns:v="urn:schemas-microsoft-com:vml" xmlns:w10="urn:schemas-microsoft-com:office:word" xmlns:w="http://schemas.openxmlformats.org/wordprocessingml/2006/main" xmlns:a14="http://schemas.microsoft.com/office/drawing/2010/main">
+                                <a14:hiddenEffects xmlns:a14="http://schemas.microsoft.com/office/drawing/2010/main">
                                   <a:effectLst>
                                     <a:outerShdw blurRad="63500" dist="26940" dir="5400000" algn="ctr" rotWithShape="0">
                                       <a:srgbClr val="000000">
@@ -368,7 +370,7 @@
                   </wp:anchor>
                 </w:drawing>
               </mc:Choice>
-              <mc:Fallback>
+              <mc:Fallback xmlns:w15="http://schemas.microsoft.com/office/word/2012/wordml">
                 <w:pict>
                   <v:rect w14:anchorId="10928764" id="Rectangle 23" o:spid="_x0000_s1026" style="position:absolute;margin-left:28.8pt;margin-top:666pt;width:554.4pt;height:97.2pt;z-index:-251659776;visibility:visible;mso-wrap-style:square;mso-width-percent:0;mso-height-percent:0;mso-wrap-distance-left:9pt;mso-wrap-distance-top:0;mso-wrap-distance-right:9pt;mso-wrap-distance-bottom:0;mso-position-horizontal:absolute;mso-position-horizontal-relative:page;mso-position-vertical:absolute;mso-position-vertical-relative:page;mso-width-percent:0;mso-height-percent:0;mso-width-relative:page;mso-height-relative:page;v-text-anchor:top" o:gfxdata="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" stroked="f">
                     <v:fill opacity="0" color2="#8db3e2 [1311]" rotate="t" focus="100%" type="gradient"/>
@@ -414,7 +416,7 @@
                         </pic:cNvPicPr>
                       </pic:nvPicPr>
                       <pic:blipFill>
-                        <a:blip r:embed="rId9">
+                        <a:blip r:embed="rId10">
                           <a:extLst>
                             <a:ext uri="{28A0092B-C50C-407E-A947-70E740481C1C}">
                               <a14:useLocalDpi xmlns:a14="http://schemas.microsoft.com/office/drawing/2010/main" val="0"/>
@@ -1174,7 +1176,6 @@
           <w:rFonts w:asciiTheme="majorHAnsi" w:hAnsiTheme="majorHAnsi"/>
         </w:rPr>
       </w:pPr>
-      <w:bookmarkStart w:id="0" w:name="_GoBack"/>
       <w:r>
         <w:rPr>
           <w:rFonts w:asciiTheme="majorHAnsi" w:hAnsiTheme="majorHAnsi" w:cs="Times New Roman"/>
@@ -1189,13 +1190,12 @@
         <w:pStyle w:val="Heading1"/>
         <w:spacing w:line="360" w:lineRule="auto"/>
       </w:pPr>
-      <w:bookmarkStart w:id="1" w:name="_Toc428286592"/>
-      <w:bookmarkEnd w:id="0"/>
+      <w:bookmarkStart w:id="0" w:name="_Toc428286592"/>
       <w:r>
         <w:lastRenderedPageBreak/>
         <w:t>Abstract</w:t>
       </w:r>
-      <w:bookmarkEnd w:id="1"/>
+      <w:bookmarkEnd w:id="0"/>
     </w:p>
     <w:p>
       <w:pPr>
@@ -1215,16 +1215,24 @@
           <w:rFonts w:asciiTheme="majorHAnsi" w:hAnsiTheme="majorHAnsi" w:cs="Times New Roman"/>
         </w:rPr>
       </w:pPr>
+      <w:proofErr w:type="spellStart"/>
       <w:r>
         <w:rPr>
           <w:rFonts w:asciiTheme="majorHAnsi" w:hAnsiTheme="majorHAnsi" w:cs="Times New Roman"/>
         </w:rPr>
-        <w:t xml:space="preserve">Nosferatu </w:t>
-      </w:r>
+        <w:t>Nosferatu</w:t>
+      </w:r>
+      <w:proofErr w:type="spellEnd"/>
       <w:r>
         <w:rPr>
           <w:rFonts w:asciiTheme="majorHAnsi" w:hAnsiTheme="majorHAnsi" w:cs="Times New Roman"/>
         </w:rPr>
+        <w:t xml:space="preserve"> </w:t>
+      </w:r>
+      <w:r>
+        <w:rPr>
+          <w:rFonts w:asciiTheme="majorHAnsi" w:hAnsiTheme="majorHAnsi" w:cs="Times New Roman"/>
+        </w:rPr>
         <w:t>is an energy efficient, convenient new way to</w:t>
       </w:r>
       <w:r>
@@ -1233,11 +1241,19 @@
         </w:rPr>
         <w:t xml:space="preserve"> control your home lighting.  Connecting to your current home network </w:t>
       </w:r>
+      <w:proofErr w:type="spellStart"/>
       <w:r>
         <w:rPr>
           <w:rFonts w:asciiTheme="majorHAnsi" w:hAnsiTheme="majorHAnsi" w:cs="Times New Roman"/>
         </w:rPr>
-        <w:t xml:space="preserve">Nosferatu </w:t>
+        <w:t>Nosferatu</w:t>
+      </w:r>
+      <w:proofErr w:type="spellEnd"/>
+      <w:r>
+        <w:rPr>
+          <w:rFonts w:asciiTheme="majorHAnsi" w:hAnsiTheme="majorHAnsi" w:cs="Times New Roman"/>
+        </w:rPr>
+        <w:t xml:space="preserve"> </w:t>
       </w:r>
       <w:r>
         <w:rPr>
@@ -1274,11 +1290,11 @@
         <w:pStyle w:val="Heading1"/>
         <w:spacing w:line="360" w:lineRule="auto"/>
       </w:pPr>
-      <w:bookmarkStart w:id="2" w:name="_Toc428286593"/>
+      <w:bookmarkStart w:id="1" w:name="_Toc428286593"/>
       <w:r>
         <w:t>Introduction</w:t>
       </w:r>
-      <w:bookmarkEnd w:id="2"/>
+      <w:bookmarkEnd w:id="1"/>
     </w:p>
     <w:p>
       <w:pPr>
@@ -1301,12 +1317,14 @@
         </w:rPr>
         <w:tab/>
       </w:r>
+      <w:proofErr w:type="spellStart"/>
       <w:r>
         <w:rPr>
           <w:rFonts w:asciiTheme="majorHAnsi" w:hAnsiTheme="majorHAnsi"/>
         </w:rPr>
         <w:t>Nosferatu</w:t>
       </w:r>
+      <w:proofErr w:type="spellEnd"/>
       <w:r>
         <w:rPr>
           <w:rFonts w:asciiTheme="majorHAnsi" w:hAnsiTheme="majorHAnsi"/>
@@ -1317,8 +1335,16 @@
         <w:rPr>
           <w:rFonts w:asciiTheme="majorHAnsi" w:hAnsiTheme="majorHAnsi"/>
         </w:rPr>
-        <w:t>.  In order to automate a given light switch in your home, that switch will be replaced with a Nosferatu</w:t>
-      </w:r>
+        <w:t xml:space="preserve">.  In order to automate a given light switch in your home, that switch will be replaced with a </w:t>
+      </w:r>
+      <w:proofErr w:type="spellStart"/>
+      <w:r>
+        <w:rPr>
+          <w:rFonts w:asciiTheme="majorHAnsi" w:hAnsiTheme="majorHAnsi"/>
+        </w:rPr>
+        <w:t>Nosferatu</w:t>
+      </w:r>
+      <w:proofErr w:type="spellEnd"/>
       <w:r>
         <w:rPr>
           <w:rFonts w:asciiTheme="majorHAnsi" w:hAnsiTheme="majorHAnsi"/>
@@ -1329,7 +1355,19 @@
         <w:rPr>
           <w:rFonts w:asciiTheme="majorHAnsi" w:hAnsiTheme="majorHAnsi"/>
         </w:rPr>
-        <w:t>Each of these new “switches” will look similar to a normal light switch plate, except instead of a simply a switch sticking out, there will a few things. The most prominent will be a small dome shape which is the motion sensor. Then there will also be a button, which replaces the manual input that the original switch controlled as well as serving as a manual override to any automated commands.</w:t>
+        <w:t xml:space="preserve">Each of these new “switches” will look similar to a normal light switch plate, except instead of a simply a switch sticking out, there will a few things. The most prominent will be a small dome </w:t>
+      </w:r>
+      <w:r>
+        <w:rPr>
+          <w:rFonts w:asciiTheme="majorHAnsi" w:hAnsiTheme="majorHAnsi"/>
+        </w:rPr>
+        <w:t>shape, which</w:t>
+      </w:r>
+      <w:r>
+        <w:rPr>
+          <w:rFonts w:asciiTheme="majorHAnsi" w:hAnsiTheme="majorHAnsi"/>
+        </w:rPr>
+        <w:t xml:space="preserve"> is the motion sensor. Then there will also be a button, which replaces the manual input that the original switch controlled as well as serving as a manual override to any automated commands.</w:t>
       </w:r>
     </w:p>
     <w:p>
@@ -1344,7 +1382,55 @@
         <w:rPr>
           <w:rFonts w:asciiTheme="majorHAnsi" w:hAnsiTheme="majorHAnsi"/>
         </w:rPr>
-        <w:t>Each switch, also has a Wi-Fi chip inside of it, allowing it to network to the other switches through a centralized hub. This hub will be responsible for communicating with all the switches in your network, as well as hosting a web service which is used to do any configuration of the system. Through any internet browser, any switch can be connected to, then controlled through a number of inputs.</w:t>
+        <w:t xml:space="preserve">Each </w:t>
+      </w:r>
+      <w:r>
+        <w:rPr>
+          <w:rFonts w:asciiTheme="majorHAnsi" w:hAnsiTheme="majorHAnsi"/>
+        </w:rPr>
+        <w:t>switch</w:t>
+      </w:r>
+      <w:r>
+        <w:rPr>
+          <w:rFonts w:asciiTheme="majorHAnsi" w:hAnsiTheme="majorHAnsi"/>
+        </w:rPr>
+        <w:t xml:space="preserve"> also has a Wi-Fi chip inside of it, allowing it to network to the other switches through a centralized hub. This hub will be responsible for communicating with all the switches in your network, as well as hosting a web </w:t>
+      </w:r>
+      <w:r>
+        <w:rPr>
+          <w:rFonts w:asciiTheme="majorHAnsi" w:hAnsiTheme="majorHAnsi"/>
+        </w:rPr>
+        <w:t>service that</w:t>
+      </w:r>
+      <w:r>
+        <w:rPr>
+          <w:rFonts w:asciiTheme="majorHAnsi" w:hAnsiTheme="majorHAnsi"/>
+        </w:rPr>
+        <w:t xml:space="preserve"> is used to do any configuration of the system. Through any </w:t>
+      </w:r>
+      <w:r>
+        <w:rPr>
+          <w:rFonts w:asciiTheme="majorHAnsi" w:hAnsiTheme="majorHAnsi"/>
+        </w:rPr>
+        <w:t>Internet</w:t>
+      </w:r>
+      <w:r>
+        <w:rPr>
+          <w:rFonts w:asciiTheme="majorHAnsi" w:hAnsiTheme="majorHAnsi"/>
+        </w:rPr>
+        <w:t xml:space="preserve"> browser, any switch can be connected to, </w:t>
+      </w:r>
+      <w:r>
+        <w:rPr>
+          <w:rFonts w:asciiTheme="majorHAnsi" w:hAnsiTheme="majorHAnsi"/>
+        </w:rPr>
+        <w:t>and then</w:t>
+      </w:r>
+      <w:r>
+        <w:rPr>
+          <w:rFonts w:asciiTheme="majorHAnsi" w:hAnsiTheme="majorHAnsi"/>
+        </w:rPr>
+        <w:t xml:space="preserve"> controlled through a number of inputs.</w:t>
       </w:r>
     </w:p>
     <w:p>
@@ -1373,12 +1459,12 @@
         <w:pStyle w:val="Heading1"/>
         <w:spacing w:line="360" w:lineRule="auto"/>
       </w:pPr>
-      <w:bookmarkStart w:id="3" w:name="_Toc428286594"/>
+      <w:bookmarkStart w:id="2" w:name="_Toc428286594"/>
       <w:r>
         <w:lastRenderedPageBreak/>
         <w:t>Problem Formulation / Impact</w:t>
       </w:r>
-      <w:bookmarkEnd w:id="3"/>
+      <w:bookmarkEnd w:id="2"/>
     </w:p>
     <w:p>
       <w:pPr>
@@ -1406,7 +1492,61 @@
         <w:rPr>
           <w:rFonts w:asciiTheme="majorHAnsi" w:hAnsiTheme="majorHAnsi"/>
         </w:rPr>
-        <w:t>utions for automated lighting. Really, Wi-Fi enabled lightbulbs and the Belkin WeMo are the only real competition in the market. Even out of the market, i.e. patents, where there isn’t necessarily a product yet, there are only a few, and they tend to not directly impact the space that Nosferatu fills.</w:t>
+        <w:t xml:space="preserve">utions for automated lighting. Really, Wi-Fi enabled </w:t>
+      </w:r>
+      <w:r>
+        <w:rPr>
+          <w:rFonts w:asciiTheme="majorHAnsi" w:hAnsiTheme="majorHAnsi"/>
+        </w:rPr>
+        <w:t>light bulbs</w:t>
+      </w:r>
+      <w:r>
+        <w:rPr>
+          <w:rFonts w:asciiTheme="majorHAnsi" w:hAnsiTheme="majorHAnsi"/>
+        </w:rPr>
+        <w:t xml:space="preserve"> and the </w:t>
+      </w:r>
+      <w:proofErr w:type="spellStart"/>
+      <w:r>
+        <w:rPr>
+          <w:rFonts w:asciiTheme="majorHAnsi" w:hAnsiTheme="majorHAnsi"/>
+        </w:rPr>
+        <w:t>Belkin</w:t>
+      </w:r>
+      <w:proofErr w:type="spellEnd"/>
+      <w:r>
+        <w:rPr>
+          <w:rFonts w:asciiTheme="majorHAnsi" w:hAnsiTheme="majorHAnsi"/>
+        </w:rPr>
+        <w:t xml:space="preserve"> </w:t>
+      </w:r>
+      <w:proofErr w:type="spellStart"/>
+      <w:r>
+        <w:rPr>
+          <w:rFonts w:asciiTheme="majorHAnsi" w:hAnsiTheme="majorHAnsi"/>
+        </w:rPr>
+        <w:t>WeMo</w:t>
+      </w:r>
+      <w:proofErr w:type="spellEnd"/>
+      <w:r>
+        <w:rPr>
+          <w:rFonts w:asciiTheme="majorHAnsi" w:hAnsiTheme="majorHAnsi"/>
+        </w:rPr>
+        <w:t xml:space="preserve"> are the only real competition in the market. Even out of the market, i.e. patents, where there isn’t necessarily a product yet, there are only a few, and they tend to not directly impact the space that </w:t>
+      </w:r>
+      <w:proofErr w:type="spellStart"/>
+      <w:r>
+        <w:rPr>
+          <w:rFonts w:asciiTheme="majorHAnsi" w:hAnsiTheme="majorHAnsi"/>
+        </w:rPr>
+        <w:t>Nosferatu</w:t>
+      </w:r>
+      <w:proofErr w:type="spellEnd"/>
+      <w:r>
+        <w:rPr>
+          <w:rFonts w:asciiTheme="majorHAnsi" w:hAnsiTheme="majorHAnsi"/>
+        </w:rPr>
+        <w:t xml:space="preserve"> fills.</w:t>
       </w:r>
     </w:p>
     <w:p>
@@ -1439,7 +1579,14 @@
         <w:rPr>
           <w:rFonts w:asciiTheme="majorHAnsi" w:hAnsiTheme="majorHAnsi"/>
         </w:rPr>
-        <w:t xml:space="preserve"> like the LumenB</w:t>
+        <w:t xml:space="preserve"> like the </w:t>
+      </w:r>
+      <w:proofErr w:type="spellStart"/>
+      <w:r>
+        <w:rPr>
+          <w:rFonts w:asciiTheme="majorHAnsi" w:hAnsiTheme="majorHAnsi"/>
+        </w:rPr>
+        <w:t>LumenB</w:t>
       </w:r>
       <w:r>
         <w:rPr>
@@ -1447,6 +1594,7 @@
         </w:rPr>
         <w:t>ulb</w:t>
       </w:r>
+      <w:proofErr w:type="spellEnd"/>
       <w:r>
         <w:rPr>
           <w:rFonts w:asciiTheme="majorHAnsi" w:hAnsiTheme="majorHAnsi"/>
@@ -1493,13 +1641,39 @@
         <w:rPr>
           <w:rFonts w:asciiTheme="majorHAnsi" w:hAnsiTheme="majorHAnsi"/>
         </w:rPr>
-        <w:t>burns out, the whole light needs to be replaced. Given that each light costs many times more than a normal lightbulb, this can become expensive very quickly. This also becom</w:t>
-      </w:r>
-      <w:r>
-        <w:rPr>
-          <w:rFonts w:asciiTheme="majorHAnsi" w:hAnsiTheme="majorHAnsi"/>
-        </w:rPr>
-        <w:t>e unnecessarily expensive when a single switch turns on more than a single light bulb, or actually impossible if the bulbs being controlled are more esoteric and not in a size where Wi-Fi light bulbs are sold. Even ignoring all of these issues, they tend to be sold singularly, so any attempt at controlling the lights as a whole system, rather than individually essentially requires a lot of manual setup.</w:t>
+        <w:t xml:space="preserve">burns out, the whole light needs to be replaced. Given that each light costs many times more than a normal </w:t>
+      </w:r>
+      <w:r>
+        <w:rPr>
+          <w:rFonts w:asciiTheme="majorHAnsi" w:hAnsiTheme="majorHAnsi"/>
+        </w:rPr>
+        <w:t>light bulb</w:t>
+      </w:r>
+      <w:r>
+        <w:rPr>
+          <w:rFonts w:asciiTheme="majorHAnsi" w:hAnsiTheme="majorHAnsi"/>
+        </w:rPr>
+        <w:t>, this can become expensive very quickly. This also becom</w:t>
+      </w:r>
+      <w:r>
+        <w:rPr>
+          <w:rFonts w:asciiTheme="majorHAnsi" w:hAnsiTheme="majorHAnsi"/>
+        </w:rPr>
+        <w:t xml:space="preserve">e unnecessarily expensive when a single switch turns on more than a single light bulb, or actually impossible if the bulbs being controlled are more esoteric and not in a size where Wi-Fi light bulbs are sold. Even ignoring all of these issues, they tend to be sold singularly, so any attempt at controlling the lights as a whole system, rather than individually essentially </w:t>
+      </w:r>
+      <w:proofErr w:type="gramStart"/>
+      <w:r>
+        <w:rPr>
+          <w:rFonts w:asciiTheme="majorHAnsi" w:hAnsiTheme="majorHAnsi"/>
+        </w:rPr>
+        <w:t>requires</w:t>
+      </w:r>
+      <w:proofErr w:type="gramEnd"/>
+      <w:r>
+        <w:rPr>
+          <w:rFonts w:asciiTheme="majorHAnsi" w:hAnsiTheme="majorHAnsi"/>
+        </w:rPr>
+        <w:t xml:space="preserve"> a lot of manual setup.</w:t>
       </w:r>
     </w:p>
     <w:p>
@@ -1526,13 +1700,91 @@
         <w:rPr>
           <w:rFonts w:asciiTheme="majorHAnsi" w:hAnsiTheme="majorHAnsi"/>
         </w:rPr>
-        <w:t xml:space="preserve"> Belkin </w:t>
-      </w:r>
-      <w:r>
-        <w:rPr>
-          <w:rFonts w:asciiTheme="majorHAnsi" w:hAnsiTheme="majorHAnsi"/>
-        </w:rPr>
-        <w:t xml:space="preserve">WeMo is the only real similar product on the market. However, the WeMo is also a large step backwards from Nosferatu. On the hardware side there is not much different, other than the WeMo’s lack of a motion sensor. Belkin </w:t>
+        <w:t xml:space="preserve"> </w:t>
+      </w:r>
+      <w:proofErr w:type="spellStart"/>
+      <w:r>
+        <w:rPr>
+          <w:rFonts w:asciiTheme="majorHAnsi" w:hAnsiTheme="majorHAnsi"/>
+        </w:rPr>
+        <w:t>Belkin</w:t>
+      </w:r>
+      <w:proofErr w:type="spellEnd"/>
+      <w:r>
+        <w:rPr>
+          <w:rFonts w:asciiTheme="majorHAnsi" w:hAnsiTheme="majorHAnsi"/>
+        </w:rPr>
+        <w:t xml:space="preserve"> </w:t>
+      </w:r>
+      <w:proofErr w:type="spellStart"/>
+      <w:r>
+        <w:rPr>
+          <w:rFonts w:asciiTheme="majorHAnsi" w:hAnsiTheme="majorHAnsi"/>
+        </w:rPr>
+        <w:t>WeMo</w:t>
+      </w:r>
+      <w:proofErr w:type="spellEnd"/>
+      <w:r>
+        <w:rPr>
+          <w:rFonts w:asciiTheme="majorHAnsi" w:hAnsiTheme="majorHAnsi"/>
+        </w:rPr>
+        <w:t xml:space="preserve"> is the only real similar product on the market. However, the </w:t>
+      </w:r>
+      <w:proofErr w:type="spellStart"/>
+      <w:r>
+        <w:rPr>
+          <w:rFonts w:asciiTheme="majorHAnsi" w:hAnsiTheme="majorHAnsi"/>
+        </w:rPr>
+        <w:t>WeMo</w:t>
+      </w:r>
+      <w:proofErr w:type="spellEnd"/>
+      <w:r>
+        <w:rPr>
+          <w:rFonts w:asciiTheme="majorHAnsi" w:hAnsiTheme="majorHAnsi"/>
+        </w:rPr>
+        <w:t xml:space="preserve"> is also a large step backwards from </w:t>
+      </w:r>
+      <w:proofErr w:type="spellStart"/>
+      <w:r>
+        <w:rPr>
+          <w:rFonts w:asciiTheme="majorHAnsi" w:hAnsiTheme="majorHAnsi"/>
+        </w:rPr>
+        <w:t>Nosferatu</w:t>
+      </w:r>
+      <w:proofErr w:type="spellEnd"/>
+      <w:r>
+        <w:rPr>
+          <w:rFonts w:asciiTheme="majorHAnsi" w:hAnsiTheme="majorHAnsi"/>
+        </w:rPr>
+        <w:t xml:space="preserve">. On the hardware side there is not much different, other than the </w:t>
+      </w:r>
+      <w:proofErr w:type="spellStart"/>
+      <w:r>
+        <w:rPr>
+          <w:rFonts w:asciiTheme="majorHAnsi" w:hAnsiTheme="majorHAnsi"/>
+        </w:rPr>
+        <w:t>WeMo’s</w:t>
+      </w:r>
+      <w:proofErr w:type="spellEnd"/>
+      <w:r>
+        <w:rPr>
+          <w:rFonts w:asciiTheme="majorHAnsi" w:hAnsiTheme="majorHAnsi"/>
+        </w:rPr>
+        <w:t xml:space="preserve"> lack of a motion sensor. </w:t>
+      </w:r>
+      <w:proofErr w:type="spellStart"/>
+      <w:r>
+        <w:rPr>
+          <w:rFonts w:asciiTheme="majorHAnsi" w:hAnsiTheme="majorHAnsi"/>
+        </w:rPr>
+        <w:t>Belkin</w:t>
+      </w:r>
+      <w:proofErr w:type="spellEnd"/>
+      <w:r>
+        <w:rPr>
+          <w:rFonts w:asciiTheme="majorHAnsi" w:hAnsiTheme="majorHAnsi"/>
+        </w:rPr>
+        <w:t xml:space="preserve"> </w:t>
       </w:r>
       <w:r>
         <w:rPr>
@@ -1546,7 +1798,77 @@
         <w:rPr>
           <w:rFonts w:asciiTheme="majorHAnsi" w:hAnsiTheme="majorHAnsi"/>
         </w:rPr>
-        <w:t xml:space="preserve"> sell a motion sensor that is compatible the WeMo, however it is sold separately (and when paired with the WeMo, costs nearly twice as much as Nosferatu’s prototypes), and does not fit into the wall unit itself, and needs to be placed on something nearby. On the software side, while they do have the ability to control the unit on a schedule, there is much less the WeMo can do with rules; basically limiting it to time based automation. Finally, by default the WeMo is unable to be controlled through anything but their proprietary app. Third parties have found ways around this, and created </w:t>
+        <w:t xml:space="preserve"> sell a motion sensor that is compatible the </w:t>
+      </w:r>
+      <w:proofErr w:type="spellStart"/>
+      <w:r>
+        <w:rPr>
+          <w:rFonts w:asciiTheme="majorHAnsi" w:hAnsiTheme="majorHAnsi"/>
+        </w:rPr>
+        <w:t>WeMo</w:t>
+      </w:r>
+      <w:proofErr w:type="spellEnd"/>
+      <w:r>
+        <w:rPr>
+          <w:rFonts w:asciiTheme="majorHAnsi" w:hAnsiTheme="majorHAnsi"/>
+        </w:rPr>
+        <w:t xml:space="preserve">, however it is sold separately (and when paired with the </w:t>
+      </w:r>
+      <w:proofErr w:type="spellStart"/>
+      <w:r>
+        <w:rPr>
+          <w:rFonts w:asciiTheme="majorHAnsi" w:hAnsiTheme="majorHAnsi"/>
+        </w:rPr>
+        <w:t>WeMo</w:t>
+      </w:r>
+      <w:proofErr w:type="spellEnd"/>
+      <w:r>
+        <w:rPr>
+          <w:rFonts w:asciiTheme="majorHAnsi" w:hAnsiTheme="majorHAnsi"/>
+        </w:rPr>
+        <w:t xml:space="preserve">, costs nearly twice as much as </w:t>
+      </w:r>
+      <w:proofErr w:type="spellStart"/>
+      <w:r>
+        <w:rPr>
+          <w:rFonts w:asciiTheme="majorHAnsi" w:hAnsiTheme="majorHAnsi"/>
+        </w:rPr>
+        <w:t>Nosferatu’s</w:t>
+      </w:r>
+      <w:proofErr w:type="spellEnd"/>
+      <w:r>
+        <w:rPr>
+          <w:rFonts w:asciiTheme="majorHAnsi" w:hAnsiTheme="majorHAnsi"/>
+        </w:rPr>
+        <w:t xml:space="preserve"> prototypes), and does not fit into the wall unit itself, and needs to be placed on something nearby. On the software side, while they do have the ability to control the unit on a schedule, there is much less the </w:t>
+      </w:r>
+      <w:proofErr w:type="spellStart"/>
+      <w:r>
+        <w:rPr>
+          <w:rFonts w:asciiTheme="majorHAnsi" w:hAnsiTheme="majorHAnsi"/>
+        </w:rPr>
+        <w:t>WeMo</w:t>
+      </w:r>
+      <w:proofErr w:type="spellEnd"/>
+      <w:r>
+        <w:rPr>
+          <w:rFonts w:asciiTheme="majorHAnsi" w:hAnsiTheme="majorHAnsi"/>
+        </w:rPr>
+        <w:t xml:space="preserve"> can do with rules; basically limiting it to time based automation. Finally, by default the </w:t>
+      </w:r>
+      <w:proofErr w:type="spellStart"/>
+      <w:r>
+        <w:rPr>
+          <w:rFonts w:asciiTheme="majorHAnsi" w:hAnsiTheme="majorHAnsi"/>
+        </w:rPr>
+        <w:t>WeMo</w:t>
+      </w:r>
+      <w:proofErr w:type="spellEnd"/>
+      <w:r>
+        <w:rPr>
+          <w:rFonts w:asciiTheme="majorHAnsi" w:hAnsiTheme="majorHAnsi"/>
+        </w:rPr>
+        <w:t xml:space="preserve"> is unable to be controlled through anything but their proprietary app. Third parties have found ways around this, and created </w:t>
       </w:r>
       <w:r>
         <w:rPr>
@@ -1558,7 +1880,21 @@
         <w:rPr>
           <w:rFonts w:asciiTheme="majorHAnsi" w:hAnsiTheme="majorHAnsi"/>
         </w:rPr>
-        <w:t xml:space="preserve"> solutions, however Nosferatu is built with this, in mind so that out of the box, it can be interacted with through any device that can access the internet.</w:t>
+        <w:t xml:space="preserve"> solutions, however </w:t>
+      </w:r>
+      <w:proofErr w:type="spellStart"/>
+      <w:r>
+        <w:rPr>
+          <w:rFonts w:asciiTheme="majorHAnsi" w:hAnsiTheme="majorHAnsi"/>
+        </w:rPr>
+        <w:t>Nosferatu</w:t>
+      </w:r>
+      <w:proofErr w:type="spellEnd"/>
+      <w:r>
+        <w:rPr>
+          <w:rFonts w:asciiTheme="majorHAnsi" w:hAnsiTheme="majorHAnsi"/>
+        </w:rPr>
+        <w:t xml:space="preserve"> is built with this, in mind so that out of the box, it can be interacted with through any device that can access the internet.</w:t>
       </w:r>
     </w:p>
     <w:p>
@@ -1574,7 +1910,63 @@
           <w:rFonts w:asciiTheme="majorHAnsi" w:hAnsiTheme="majorHAnsi"/>
         </w:rPr>
         <w:lastRenderedPageBreak/>
-        <w:t>As far as patents go, there seemed to be only two patents that might have any overlap with Nosferatu’s functionality. The first (1), essentially outlines a method of controlling lights by manually inputting a pattern that the light should follow, and afterward it being capable of playing that pattern back. While a user might be able to replicate that functionality with Nosferatu, the methods that we use are neither through manual input like that, nor are they controlled through recording patterns. The second patent (2) details a much more generic method for an expandable home automation system, which is controlled through voice or screen based input terminals installed directly into the house, and controls various different types of devices. Again, while Nosferatu does control lights, and is not specifically limited to controlling lights alone, it does not require the use of input terminals in the house, nor does it use alternate methods of input such as voice control.</w:t>
+        <w:t xml:space="preserve">As far as patents go, there seemed to be only two patents that might have any overlap with </w:t>
+      </w:r>
+      <w:proofErr w:type="spellStart"/>
+      <w:r>
+        <w:rPr>
+          <w:rFonts w:asciiTheme="majorHAnsi" w:hAnsiTheme="majorHAnsi"/>
+        </w:rPr>
+        <w:t>Nosferatu’s</w:t>
+      </w:r>
+      <w:proofErr w:type="spellEnd"/>
+      <w:r>
+        <w:rPr>
+          <w:rFonts w:asciiTheme="majorHAnsi" w:hAnsiTheme="majorHAnsi"/>
+        </w:rPr>
+        <w:t xml:space="preserve"> functionality. The first (1</w:t>
+      </w:r>
+      <w:proofErr w:type="gramStart"/>
+      <w:r>
+        <w:rPr>
+          <w:rFonts w:asciiTheme="majorHAnsi" w:hAnsiTheme="majorHAnsi"/>
+        </w:rPr>
+        <w:t>),</w:t>
+      </w:r>
+      <w:proofErr w:type="gramEnd"/>
+      <w:r>
+        <w:rPr>
+          <w:rFonts w:asciiTheme="majorHAnsi" w:hAnsiTheme="majorHAnsi"/>
+        </w:rPr>
+        <w:t xml:space="preserve"> essentially outlines a method of controlling lights by manually inputting a pattern that the light should follow, and afterward it being capable of playing that pattern back. While a user might be able to replicate that functionality with </w:t>
+      </w:r>
+      <w:proofErr w:type="spellStart"/>
+      <w:r>
+        <w:rPr>
+          <w:rFonts w:asciiTheme="majorHAnsi" w:hAnsiTheme="majorHAnsi"/>
+        </w:rPr>
+        <w:t>Nosferatu</w:t>
+      </w:r>
+      <w:proofErr w:type="spellEnd"/>
+      <w:r>
+        <w:rPr>
+          <w:rFonts w:asciiTheme="majorHAnsi" w:hAnsiTheme="majorHAnsi"/>
+        </w:rPr>
+        <w:t xml:space="preserve">, the methods that we use are neither through manual input like that, nor are they controlled through recording patterns. The second patent (2) details a much more generic method for an expandable home automation system, which is controlled through voice or screen based input terminals installed directly into the house, and controls various different types of devices. Again, while </w:t>
+      </w:r>
+      <w:proofErr w:type="spellStart"/>
+      <w:r>
+        <w:rPr>
+          <w:rFonts w:asciiTheme="majorHAnsi" w:hAnsiTheme="majorHAnsi"/>
+        </w:rPr>
+        <w:t>Nosferatu</w:t>
+      </w:r>
+      <w:proofErr w:type="spellEnd"/>
+      <w:r>
+        <w:rPr>
+          <w:rFonts w:asciiTheme="majorHAnsi" w:hAnsiTheme="majorHAnsi"/>
+        </w:rPr>
+        <w:t xml:space="preserve"> does control lights, and is not specifically limited to controlling lights alone, it does not require the use of input terminals in the house, nor does it use alternate methods of input such as voice control.</w:t>
       </w:r>
     </w:p>
     <w:p>
@@ -1607,11 +1999,11 @@
         <w:pStyle w:val="Heading1"/>
         <w:spacing w:line="360" w:lineRule="auto"/>
       </w:pPr>
-      <w:bookmarkStart w:id="4" w:name="_Toc428286595"/>
+      <w:bookmarkStart w:id="3" w:name="_Toc428286595"/>
       <w:r>
         <w:t>Hardware Design</w:t>
       </w:r>
-      <w:bookmarkEnd w:id="4"/>
+      <w:bookmarkEnd w:id="3"/>
     </w:p>
     <w:p>
       <w:pPr>
@@ -1657,7 +2049,7 @@
                     </pic:cNvPicPr>
                   </pic:nvPicPr>
                   <pic:blipFill>
-                    <a:blip r:embed="rId10">
+                    <a:blip r:embed="rId11">
                       <a:extLst>
                         <a:ext uri="{28A0092B-C50C-407E-A947-70E740481C1C}">
                           <a14:useLocalDpi xmlns:a14="http://schemas.microsoft.com/office/drawing/2010/main" val="0"/>
@@ -1739,7 +2131,21 @@
         <w:rPr>
           <w:rFonts w:asciiTheme="majorHAnsi" w:hAnsiTheme="majorHAnsi"/>
         </w:rPr>
-        <w:t>when choosing between connection methods; Bluetooth, Wi-Fi, and PLC (Power Line Communication). The advantages of Bluetooth, were that it lends itself well to being used as a very low power mesh network</w:t>
+        <w:t>when choosing between connection methods</w:t>
+      </w:r>
+      <w:proofErr w:type="gramStart"/>
+      <w:r>
+        <w:rPr>
+          <w:rFonts w:asciiTheme="majorHAnsi" w:hAnsiTheme="majorHAnsi"/>
+        </w:rPr>
+        <w:t>;</w:t>
+      </w:r>
+      <w:proofErr w:type="gramEnd"/>
+      <w:r>
+        <w:rPr>
+          <w:rFonts w:asciiTheme="majorHAnsi" w:hAnsiTheme="majorHAnsi"/>
+        </w:rPr>
+        <w:t xml:space="preserve"> Bluetooth, Wi-Fi, and PLC (Power Line Communication). The advantages of Bluetooth, were that it lends itself well to being used as a very low power mesh network</w:t>
       </w:r>
       <w:r>
         <w:rPr>
@@ -1751,7 +2157,19 @@
         <w:rPr>
           <w:rFonts w:asciiTheme="majorHAnsi" w:hAnsiTheme="majorHAnsi"/>
         </w:rPr>
-        <w:t xml:space="preserve">. This could easily double or triple the effective range of the project, compared to Wi-Fi, however the use of a mesh network would require Bluetooth LE, a relatively new development. This would have required more expensive, and less compact components which would not have been ideal for the scope of the project. PLC, using the X10 protocol for communication would have been an interesting route. This modulates the frequency of the AC power directly in the walls of your house to communicate between nodes. The could have been an ideal solution, however PLC tends to be unreliable and susceptible to error, in addition to being much more expensive compared to Wi-Fi, or even the Bluetooth LE chips, due to needing to be directly connected to the AC current. Finally, </w:t>
+        <w:t xml:space="preserve">. This could easily double or triple the effective range of the project, compared to Wi-Fi, however the use of a mesh network would require Bluetooth LE, a relatively new development. This would have required more expensive, and less compact </w:t>
+      </w:r>
+      <w:r>
+        <w:rPr>
+          <w:rFonts w:asciiTheme="majorHAnsi" w:hAnsiTheme="majorHAnsi"/>
+        </w:rPr>
+        <w:t>components, which</w:t>
+      </w:r>
+      <w:r>
+        <w:rPr>
+          <w:rFonts w:asciiTheme="majorHAnsi" w:hAnsiTheme="majorHAnsi"/>
+        </w:rPr>
+        <w:t xml:space="preserve"> would not have been ideal for the scope of the project. PLC, using the X10 protocol for communication would have been an interesting route. This modulates the frequency of the AC power directly in the walls of your house to communicate between nodes. The could have been an ideal solution, however PLC tends to be unreliable and susceptible to error, in addition to being much more expensive compared to Wi-Fi, or even the Bluetooth LE chips, due to needing to be directly connected to the AC current. Finally, </w:t>
       </w:r>
       <w:r>
         <w:rPr>
@@ -1775,7 +2193,19 @@
         <w:rPr>
           <w:rFonts w:asciiTheme="majorHAnsi" w:hAnsiTheme="majorHAnsi"/>
         </w:rPr>
-        <w:t xml:space="preserve">This can lead to a relatively small effective radius, and also can lead to network congestion. However, due to its cost Wi-Fi remains a strong contender. We ultimately decided to go with Wi-Fi because of the cost and the potential to implement a Wi-Fi mesh network which would negate any issues with range. Also due to the small amounts of data that will be being transferred over a single </w:t>
+        <w:t xml:space="preserve">This can lead to a relatively small effective radius, and also can lead to network congestion. However, due to its cost Wi-Fi remains a strong contender. We ultimately decided to go with Wi-Fi because of the cost and the potential to implement a Wi-Fi mesh </w:t>
+      </w:r>
+      <w:r>
+        <w:rPr>
+          <w:rFonts w:asciiTheme="majorHAnsi" w:hAnsiTheme="majorHAnsi"/>
+        </w:rPr>
+        <w:t>network, which</w:t>
+      </w:r>
+      <w:r>
+        <w:rPr>
+          <w:rFonts w:asciiTheme="majorHAnsi" w:hAnsiTheme="majorHAnsi"/>
+        </w:rPr>
+        <w:t xml:space="preserve"> would negate any issues with range. Also due to the small amounts of data that will be being transferred over a single </w:t>
       </w:r>
       <w:r>
         <w:rPr>
@@ -1868,14 +2298,36 @@
         <w:rPr>
           <w:rFonts w:asciiTheme="majorHAnsi" w:hAnsiTheme="majorHAnsi"/>
         </w:rPr>
-        <w:t xml:space="preserve">, we limited the ability of our product to be used in older houses which might not have all the required wiring to allow for our design, and gave our unit a slightly higher power requirement. However, the WeMo (the only other solution on the market) came </w:t>
+        <w:t xml:space="preserve">, we limited the ability of our product to be used in older houses which might not have all the required wiring to allow for our design, and gave our unit a slightly higher power requirement. However, the </w:t>
+      </w:r>
+      <w:proofErr w:type="spellStart"/>
+      <w:r>
+        <w:rPr>
+          <w:rFonts w:asciiTheme="majorHAnsi" w:hAnsiTheme="majorHAnsi"/>
+        </w:rPr>
+        <w:t>WeMo</w:t>
+      </w:r>
+      <w:proofErr w:type="spellEnd"/>
+      <w:r>
+        <w:rPr>
+          <w:rFonts w:asciiTheme="majorHAnsi" w:hAnsiTheme="majorHAnsi"/>
+        </w:rPr>
+        <w:t xml:space="preserve"> (the only other solution on the market) came </w:t>
       </w:r>
       <w:r>
         <w:rPr>
           <w:rFonts w:asciiTheme="majorHAnsi" w:hAnsiTheme="majorHAnsi"/>
         </w:rPr>
         <w:lastRenderedPageBreak/>
-        <w:t>to the same conclusion that we did, the convenience of a permanent solution that works as long as your house has power, is ultimately the best choice</w:t>
+        <w:t>to th</w:t>
+      </w:r>
+      <w:bookmarkStart w:id="4" w:name="_GoBack"/>
+      <w:bookmarkEnd w:id="4"/>
+      <w:r>
+        <w:rPr>
+          <w:rFonts w:asciiTheme="majorHAnsi" w:hAnsiTheme="majorHAnsi"/>
+        </w:rPr>
+        <w:t>e same conclusion that we did, the convenience of a permanent solution that works as long as your house has power, is ultimately the best choice</w:t>
       </w:r>
       <w:r>
         <w:rPr>
@@ -1938,8 +2390,16 @@
         <w:rPr>
           <w:rFonts w:asciiTheme="majorHAnsi" w:hAnsiTheme="majorHAnsi"/>
         </w:rPr>
-        <w:t xml:space="preserve"> or Heroku</w:t>
-      </w:r>
+        <w:t xml:space="preserve"> or </w:t>
+      </w:r>
+      <w:proofErr w:type="spellStart"/>
+      <w:r>
+        <w:rPr>
+          <w:rFonts w:asciiTheme="majorHAnsi" w:hAnsiTheme="majorHAnsi"/>
+        </w:rPr>
+        <w:t>Heroku</w:t>
+      </w:r>
+      <w:proofErr w:type="spellEnd"/>
       <w:r>
         <w:rPr>
           <w:rFonts w:asciiTheme="majorHAnsi" w:hAnsiTheme="majorHAnsi"/>
@@ -2269,7 +2729,21 @@
           <w:rFonts w:asciiTheme="majorHAnsi" w:hAnsiTheme="majorHAnsi"/>
         </w:rPr>
         <w:lastRenderedPageBreak/>
-        <w:t>these were deemed to be particularly safe, so we went with the premade transformer. The largest ongoing consideration in this regard is heat. Given that we do not yet know how hot our components might get, there might be issues with the rated working temperatures for our components. T</w:t>
+        <w:t xml:space="preserve">these </w:t>
+      </w:r>
+      <w:proofErr w:type="gramStart"/>
+      <w:r>
+        <w:rPr>
+          <w:rFonts w:asciiTheme="majorHAnsi" w:hAnsiTheme="majorHAnsi"/>
+        </w:rPr>
+        <w:t>were</w:t>
+      </w:r>
+      <w:proofErr w:type="gramEnd"/>
+      <w:r>
+        <w:rPr>
+          <w:rFonts w:asciiTheme="majorHAnsi" w:hAnsiTheme="majorHAnsi"/>
+        </w:rPr>
+        <w:t xml:space="preserve"> deemed to be particularly safe, so we went with the premade transformer. The largest ongoing consideration in this regard is heat. Given that we do not yet know how hot our components might get, there might be issues with the rated working temperatures for our components. T</w:t>
       </w:r>
       <w:r>
         <w:rPr>
@@ -2375,7 +2849,7 @@
                     </pic:cNvPicPr>
                   </pic:nvPicPr>
                   <pic:blipFill>
-                    <a:blip r:embed="rId11">
+                    <a:blip r:embed="rId12">
                       <a:extLst>
                         <a:ext uri="{28A0092B-C50C-407E-A947-70E740481C1C}">
                           <a14:useLocalDpi xmlns:a14="http://schemas.microsoft.com/office/drawing/2010/main" val="0"/>
@@ -2437,8 +2911,16 @@
         <w:rPr>
           <w:rFonts w:asciiTheme="majorHAnsi" w:hAnsiTheme="majorHAnsi"/>
         </w:rPr>
-        <w:t>n software blocks in our system;</w:t>
-      </w:r>
+        <w:t>n software blocks in our system</w:t>
+      </w:r>
+      <w:proofErr w:type="gramStart"/>
+      <w:r>
+        <w:rPr>
+          <w:rFonts w:asciiTheme="majorHAnsi" w:hAnsiTheme="majorHAnsi"/>
+        </w:rPr>
+        <w:t>;</w:t>
+      </w:r>
+      <w:proofErr w:type="gramEnd"/>
       <w:r>
         <w:rPr>
           <w:rFonts w:asciiTheme="majorHAnsi" w:hAnsiTheme="majorHAnsi"/>
@@ -2473,7 +2955,21 @@
         <w:rPr>
           <w:rFonts w:asciiTheme="majorHAnsi" w:hAnsiTheme="majorHAnsi"/>
         </w:rPr>
-        <w:t>ill have three software layers; frontend (HTML, JavaScript), middleware (Python), and backend (database, Linux system calls).</w:t>
+        <w:t>ill have three software layers</w:t>
+      </w:r>
+      <w:proofErr w:type="gramStart"/>
+      <w:r>
+        <w:rPr>
+          <w:rFonts w:asciiTheme="majorHAnsi" w:hAnsiTheme="majorHAnsi"/>
+        </w:rPr>
+        <w:t>;</w:t>
+      </w:r>
+      <w:proofErr w:type="gramEnd"/>
+      <w:r>
+        <w:rPr>
+          <w:rFonts w:asciiTheme="majorHAnsi" w:hAnsiTheme="majorHAnsi"/>
+        </w:rPr>
+        <w:t xml:space="preserve"> frontend (HTML, JavaScript), middleware (Python), and backend (database, Linux system calls).</w:t>
       </w:r>
       <w:r>
         <w:rPr>
@@ -2521,7 +3017,21 @@
         <w:rPr>
           <w:rFonts w:asciiTheme="majorHAnsi" w:hAnsiTheme="majorHAnsi"/>
         </w:rPr>
-        <w:t>request which either will make modifications to the database (or Cron job for schedules), or request updated data from the server to update the UI elements on the webpage.</w:t>
+        <w:t xml:space="preserve">request which either will make modifications to the database (or </w:t>
+      </w:r>
+      <w:proofErr w:type="spellStart"/>
+      <w:r>
+        <w:rPr>
+          <w:rFonts w:asciiTheme="majorHAnsi" w:hAnsiTheme="majorHAnsi"/>
+        </w:rPr>
+        <w:t>Cron</w:t>
+      </w:r>
+      <w:proofErr w:type="spellEnd"/>
+      <w:r>
+        <w:rPr>
+          <w:rFonts w:asciiTheme="majorHAnsi" w:hAnsiTheme="majorHAnsi"/>
+        </w:rPr>
+        <w:t xml:space="preserve"> job for schedules), or request updated data from the server to update the UI elements on the webpage.</w:t>
       </w:r>
     </w:p>
     <w:p>
@@ -2653,7 +3163,21 @@
         <w:rPr>
           <w:rFonts w:asciiTheme="majorHAnsi" w:hAnsiTheme="majorHAnsi" w:cstheme="majorHAnsi"/>
         </w:rPr>
-        <w:t xml:space="preserve">We broke out our project into development tasks, and determined which tasks were required for what we’re calling Minimum Viable Project. The Minimum Viable Project is the basic functionality of Nosferatu, without which our project would be considered incomplete. The rest of the tasks are considered extra features or stretch goals. </w:t>
+        <w:t xml:space="preserve">We broke out our project into development tasks, and determined which tasks were required for what we’re calling Minimum Viable Project. The Minimum Viable Project is the basic functionality of </w:t>
+      </w:r>
+      <w:proofErr w:type="spellStart"/>
+      <w:r>
+        <w:rPr>
+          <w:rFonts w:asciiTheme="majorHAnsi" w:hAnsiTheme="majorHAnsi" w:cstheme="majorHAnsi"/>
+        </w:rPr>
+        <w:t>Nosferatu</w:t>
+      </w:r>
+      <w:proofErr w:type="spellEnd"/>
+      <w:r>
+        <w:rPr>
+          <w:rFonts w:asciiTheme="majorHAnsi" w:hAnsiTheme="majorHAnsi" w:cstheme="majorHAnsi"/>
+        </w:rPr>
+        <w:t xml:space="preserve">, without which our project would be considered incomplete. The rest of the tasks are considered extra features or stretch goals. </w:t>
       </w:r>
     </w:p>
     <w:p>
@@ -2749,7 +3273,7 @@
                     <pic:cNvPicPr/>
                   </pic:nvPicPr>
                   <pic:blipFill>
-                    <a:blip r:embed="rId12">
+                    <a:blip r:embed="rId13">
                       <a:extLst>
                         <a:ext uri="{28A0092B-C50C-407E-A947-70E740481C1C}">
                           <a14:useLocalDpi xmlns:a14="http://schemas.microsoft.com/office/drawing/2010/main" val="0"/>
@@ -3069,6 +3593,7 @@
                 <w:szCs w:val="22"/>
               </w:rPr>
             </w:pPr>
+            <w:proofErr w:type="spellStart"/>
             <w:r>
               <w:rPr>
                 <w:rFonts w:asciiTheme="majorHAnsi" w:eastAsia="Times New Roman" w:hAnsiTheme="majorHAnsi" w:cs="Times New Roman"/>
@@ -3078,6 +3603,7 @@
               </w:rPr>
               <w:t>Arduino</w:t>
             </w:r>
+            <w:proofErr w:type="spellEnd"/>
           </w:p>
         </w:tc>
         <w:tc>
@@ -3375,14 +3901,25 @@
                 <w:szCs w:val="22"/>
               </w:rPr>
             </w:pPr>
-            <w:r>
-              <w:rPr>
-                <w:rFonts w:asciiTheme="majorHAnsi" w:eastAsia="Times New Roman" w:hAnsiTheme="majorHAnsi" w:cs="Times New Roman"/>
-                <w:color w:val="000000"/>
-                <w:sz w:val="22"/>
-                <w:szCs w:val="22"/>
-              </w:rPr>
-              <w:t>Wifi Module</w:t>
+            <w:proofErr w:type="spellStart"/>
+            <w:r>
+              <w:rPr>
+                <w:rFonts w:asciiTheme="majorHAnsi" w:eastAsia="Times New Roman" w:hAnsiTheme="majorHAnsi" w:cs="Times New Roman"/>
+                <w:color w:val="000000"/>
+                <w:sz w:val="22"/>
+                <w:szCs w:val="22"/>
+              </w:rPr>
+              <w:t>Wifi</w:t>
+            </w:r>
+            <w:proofErr w:type="spellEnd"/>
+            <w:r>
+              <w:rPr>
+                <w:rFonts w:asciiTheme="majorHAnsi" w:eastAsia="Times New Roman" w:hAnsiTheme="majorHAnsi" w:cs="Times New Roman"/>
+                <w:color w:val="000000"/>
+                <w:sz w:val="22"/>
+                <w:szCs w:val="22"/>
+              </w:rPr>
+              <w:t xml:space="preserve"> Module</w:t>
             </w:r>
           </w:p>
         </w:tc>
@@ -3827,57 +4364,141 @@
                 <w:sz w:val="22"/>
                 <w:szCs w:val="22"/>
               </w:rPr>
-              <w:t>Apple-Adapter-Charger/dp/B00QSB3UXE/ref=</w:t>
-            </w:r>
-          </w:p>
-          <w:p>
-            <w:pPr>
-              <w:spacing w:line="360" w:lineRule="auto"/>
-              <w:rPr>
-                <w:rFonts w:asciiTheme="majorHAnsi" w:eastAsia="Times New Roman" w:hAnsiTheme="majorHAnsi" w:cs="Times New Roman"/>
-                <w:color w:val="000000"/>
-                <w:sz w:val="22"/>
-                <w:szCs w:val="22"/>
-              </w:rPr>
-            </w:pPr>
-            <w:r>
-              <w:rPr>
-                <w:rFonts w:asciiTheme="majorHAnsi" w:eastAsia="Times New Roman" w:hAnsiTheme="majorHAnsi" w:cs="Times New Roman"/>
-                <w:color w:val="000000"/>
-                <w:sz w:val="22"/>
-                <w:szCs w:val="22"/>
-              </w:rPr>
-              <w:t>sr_1_cc_1?s=aps&amp;ie=UTF8&amp;qid=1437849720</w:t>
-            </w:r>
-          </w:p>
-          <w:p>
-            <w:pPr>
-              <w:spacing w:line="360" w:lineRule="auto"/>
-              <w:rPr>
-                <w:rFonts w:asciiTheme="majorHAnsi" w:eastAsia="Times New Roman" w:hAnsiTheme="majorHAnsi" w:cs="Times New Roman"/>
-                <w:color w:val="000000"/>
-                <w:sz w:val="22"/>
-                <w:szCs w:val="22"/>
-              </w:rPr>
-            </w:pPr>
-            <w:r>
-              <w:rPr>
-                <w:rFonts w:asciiTheme="majorHAnsi" w:eastAsia="Times New Roman" w:hAnsiTheme="majorHAnsi" w:cs="Times New Roman"/>
-                <w:color w:val="000000"/>
-                <w:sz w:val="22"/>
-                <w:szCs w:val="22"/>
-              </w:rPr>
-              <w:t>&amp;sr=1-1</w:t>
-            </w:r>
-            <w:r>
-              <w:rPr>
-                <w:rFonts w:asciiTheme="majorHAnsi" w:eastAsia="Times New Roman" w:hAnsiTheme="majorHAnsi" w:cs="Times New Roman"/>
-                <w:color w:val="000000"/>
-                <w:sz w:val="22"/>
-                <w:szCs w:val="22"/>
-              </w:rPr>
-              <w:t>catcorr&amp;keywords=apple+wall+charger</w:t>
-            </w:r>
+              <w:t>Apple-Adapter-Charger/</w:t>
+            </w:r>
+            <w:proofErr w:type="spellStart"/>
+            <w:r>
+              <w:rPr>
+                <w:rFonts w:asciiTheme="majorHAnsi" w:eastAsia="Times New Roman" w:hAnsiTheme="majorHAnsi" w:cs="Times New Roman"/>
+                <w:color w:val="000000"/>
+                <w:sz w:val="22"/>
+                <w:szCs w:val="22"/>
+              </w:rPr>
+              <w:t>dp</w:t>
+            </w:r>
+            <w:proofErr w:type="spellEnd"/>
+            <w:r>
+              <w:rPr>
+                <w:rFonts w:asciiTheme="majorHAnsi" w:eastAsia="Times New Roman" w:hAnsiTheme="majorHAnsi" w:cs="Times New Roman"/>
+                <w:color w:val="000000"/>
+                <w:sz w:val="22"/>
+                <w:szCs w:val="22"/>
+              </w:rPr>
+              <w:t>/B00QSB3UXE/ref=</w:t>
+            </w:r>
+          </w:p>
+          <w:p>
+            <w:pPr>
+              <w:spacing w:line="360" w:lineRule="auto"/>
+              <w:rPr>
+                <w:rFonts w:asciiTheme="majorHAnsi" w:eastAsia="Times New Roman" w:hAnsiTheme="majorHAnsi" w:cs="Times New Roman"/>
+                <w:color w:val="000000"/>
+                <w:sz w:val="22"/>
+                <w:szCs w:val="22"/>
+              </w:rPr>
+            </w:pPr>
+            <w:proofErr w:type="gramStart"/>
+            <w:r>
+              <w:rPr>
+                <w:rFonts w:asciiTheme="majorHAnsi" w:eastAsia="Times New Roman" w:hAnsiTheme="majorHAnsi" w:cs="Times New Roman"/>
+                <w:color w:val="000000"/>
+                <w:sz w:val="22"/>
+                <w:szCs w:val="22"/>
+              </w:rPr>
+              <w:t>sr</w:t>
+            </w:r>
+            <w:proofErr w:type="gramEnd"/>
+            <w:r>
+              <w:rPr>
+                <w:rFonts w:asciiTheme="majorHAnsi" w:eastAsia="Times New Roman" w:hAnsiTheme="majorHAnsi" w:cs="Times New Roman"/>
+                <w:color w:val="000000"/>
+                <w:sz w:val="22"/>
+                <w:szCs w:val="22"/>
+              </w:rPr>
+              <w:t>_1_cc_1?s=</w:t>
+            </w:r>
+            <w:proofErr w:type="spellStart"/>
+            <w:r>
+              <w:rPr>
+                <w:rFonts w:asciiTheme="majorHAnsi" w:eastAsia="Times New Roman" w:hAnsiTheme="majorHAnsi" w:cs="Times New Roman"/>
+                <w:color w:val="000000"/>
+                <w:sz w:val="22"/>
+                <w:szCs w:val="22"/>
+              </w:rPr>
+              <w:t>aps&amp;ie</w:t>
+            </w:r>
+            <w:proofErr w:type="spellEnd"/>
+            <w:r>
+              <w:rPr>
+                <w:rFonts w:asciiTheme="majorHAnsi" w:eastAsia="Times New Roman" w:hAnsiTheme="majorHAnsi" w:cs="Times New Roman"/>
+                <w:color w:val="000000"/>
+                <w:sz w:val="22"/>
+                <w:szCs w:val="22"/>
+              </w:rPr>
+              <w:t>=UTF8&amp;qid=1437849720</w:t>
+            </w:r>
+          </w:p>
+          <w:p>
+            <w:pPr>
+              <w:spacing w:line="360" w:lineRule="auto"/>
+              <w:rPr>
+                <w:rFonts w:asciiTheme="majorHAnsi" w:eastAsia="Times New Roman" w:hAnsiTheme="majorHAnsi" w:cs="Times New Roman"/>
+                <w:color w:val="000000"/>
+                <w:sz w:val="22"/>
+                <w:szCs w:val="22"/>
+              </w:rPr>
+            </w:pPr>
+            <w:r>
+              <w:rPr>
+                <w:rFonts w:asciiTheme="majorHAnsi" w:eastAsia="Times New Roman" w:hAnsiTheme="majorHAnsi" w:cs="Times New Roman"/>
+                <w:color w:val="000000"/>
+                <w:sz w:val="22"/>
+                <w:szCs w:val="22"/>
+              </w:rPr>
+              <w:t>&amp;</w:t>
+            </w:r>
+            <w:proofErr w:type="spellStart"/>
+            <w:proofErr w:type="gramStart"/>
+            <w:r>
+              <w:rPr>
+                <w:rFonts w:asciiTheme="majorHAnsi" w:eastAsia="Times New Roman" w:hAnsiTheme="majorHAnsi" w:cs="Times New Roman"/>
+                <w:color w:val="000000"/>
+                <w:sz w:val="22"/>
+                <w:szCs w:val="22"/>
+              </w:rPr>
+              <w:t>sr</w:t>
+            </w:r>
+            <w:proofErr w:type="spellEnd"/>
+            <w:proofErr w:type="gramEnd"/>
+            <w:r>
+              <w:rPr>
+                <w:rFonts w:asciiTheme="majorHAnsi" w:eastAsia="Times New Roman" w:hAnsiTheme="majorHAnsi" w:cs="Times New Roman"/>
+                <w:color w:val="000000"/>
+                <w:sz w:val="22"/>
+                <w:szCs w:val="22"/>
+              </w:rPr>
+              <w:t>=1-1</w:t>
+            </w:r>
+            <w:r>
+              <w:rPr>
+                <w:rFonts w:asciiTheme="majorHAnsi" w:eastAsia="Times New Roman" w:hAnsiTheme="majorHAnsi" w:cs="Times New Roman"/>
+                <w:color w:val="000000"/>
+                <w:sz w:val="22"/>
+                <w:szCs w:val="22"/>
+              </w:rPr>
+              <w:t>catcorr&amp;keywords=</w:t>
+            </w:r>
+            <w:proofErr w:type="spellStart"/>
+            <w:r>
+              <w:rPr>
+                <w:rFonts w:asciiTheme="majorHAnsi" w:eastAsia="Times New Roman" w:hAnsiTheme="majorHAnsi" w:cs="Times New Roman"/>
+                <w:color w:val="000000"/>
+                <w:sz w:val="22"/>
+                <w:szCs w:val="22"/>
+              </w:rPr>
+              <w:t>apple+wall+charger</w:t>
+            </w:r>
+            <w:proofErr w:type="spellEnd"/>
           </w:p>
         </w:tc>
       </w:tr>
@@ -4042,14 +4663,45 @@
                 <w:szCs w:val="22"/>
               </w:rPr>
             </w:pPr>
-            <w:r>
-              <w:rPr>
-                <w:rFonts w:asciiTheme="majorHAnsi" w:eastAsia="Times New Roman" w:hAnsiTheme="majorHAnsi" w:cs="Times New Roman"/>
-                <w:color w:val="000000"/>
-                <w:sz w:val="22"/>
-                <w:szCs w:val="22"/>
-              </w:rPr>
-              <w:t>apter-SDSDQUAN-032G-G4A-Version/dp/B00M</w:t>
+            <w:proofErr w:type="gramStart"/>
+            <w:r>
+              <w:rPr>
+                <w:rFonts w:asciiTheme="majorHAnsi" w:eastAsia="Times New Roman" w:hAnsiTheme="majorHAnsi" w:cs="Times New Roman"/>
+                <w:color w:val="000000"/>
+                <w:sz w:val="22"/>
+                <w:szCs w:val="22"/>
+              </w:rPr>
+              <w:t>apter</w:t>
+            </w:r>
+            <w:proofErr w:type="gramEnd"/>
+            <w:r>
+              <w:rPr>
+                <w:rFonts w:asciiTheme="majorHAnsi" w:eastAsia="Times New Roman" w:hAnsiTheme="majorHAnsi" w:cs="Times New Roman"/>
+                <w:color w:val="000000"/>
+                <w:sz w:val="22"/>
+                <w:szCs w:val="22"/>
+              </w:rPr>
+              <w:t>-SDSDQUAN-032G-G4A-Version/</w:t>
+            </w:r>
+            <w:proofErr w:type="spellStart"/>
+            <w:r>
+              <w:rPr>
+                <w:rFonts w:asciiTheme="majorHAnsi" w:eastAsia="Times New Roman" w:hAnsiTheme="majorHAnsi" w:cs="Times New Roman"/>
+                <w:color w:val="000000"/>
+                <w:sz w:val="22"/>
+                <w:szCs w:val="22"/>
+              </w:rPr>
+              <w:t>dp</w:t>
+            </w:r>
+            <w:proofErr w:type="spellEnd"/>
+            <w:r>
+              <w:rPr>
+                <w:rFonts w:asciiTheme="majorHAnsi" w:eastAsia="Times New Roman" w:hAnsiTheme="majorHAnsi" w:cs="Times New Roman"/>
+                <w:color w:val="000000"/>
+                <w:sz w:val="22"/>
+                <w:szCs w:val="22"/>
+              </w:rPr>
+              <w:t>/B00M</w:t>
             </w:r>
           </w:p>
           <w:p>
@@ -4402,14 +5054,25 @@
                 <w:szCs w:val="22"/>
               </w:rPr>
             </w:pPr>
-            <w:r>
-              <w:rPr>
-                <w:rFonts w:asciiTheme="majorHAnsi" w:eastAsia="Times New Roman" w:hAnsiTheme="majorHAnsi" w:cs="Times New Roman"/>
-                <w:color w:val="000000"/>
-                <w:sz w:val="22"/>
-                <w:szCs w:val="22"/>
-              </w:rPr>
-              <w:t>Rasberry Pi</w:t>
+            <w:proofErr w:type="spellStart"/>
+            <w:r>
+              <w:rPr>
+                <w:rFonts w:asciiTheme="majorHAnsi" w:eastAsia="Times New Roman" w:hAnsiTheme="majorHAnsi" w:cs="Times New Roman"/>
+                <w:color w:val="000000"/>
+                <w:sz w:val="22"/>
+                <w:szCs w:val="22"/>
+              </w:rPr>
+              <w:t>Rasberry</w:t>
+            </w:r>
+            <w:proofErr w:type="spellEnd"/>
+            <w:r>
+              <w:rPr>
+                <w:rFonts w:asciiTheme="majorHAnsi" w:eastAsia="Times New Roman" w:hAnsiTheme="majorHAnsi" w:cs="Times New Roman"/>
+                <w:color w:val="000000"/>
+                <w:sz w:val="22"/>
+                <w:szCs w:val="22"/>
+              </w:rPr>
+              <w:t xml:space="preserve"> Pi</w:t>
             </w:r>
           </w:p>
         </w:tc>
@@ -4548,7 +5211,27 @@
                 <w:sz w:val="22"/>
                 <w:szCs w:val="22"/>
               </w:rPr>
-              <w:t>-Project-Board/dp/B00T2U7R7I</w:t>
+              <w:t>-Project-Board/</w:t>
+            </w:r>
+            <w:proofErr w:type="spellStart"/>
+            <w:r>
+              <w:rPr>
+                <w:rFonts w:asciiTheme="majorHAnsi" w:eastAsia="Times New Roman" w:hAnsiTheme="majorHAnsi" w:cs="Times New Roman"/>
+                <w:color w:val="000000"/>
+                <w:sz w:val="22"/>
+                <w:szCs w:val="22"/>
+              </w:rPr>
+              <w:t>dp</w:t>
+            </w:r>
+            <w:proofErr w:type="spellEnd"/>
+            <w:r>
+              <w:rPr>
+                <w:rFonts w:asciiTheme="majorHAnsi" w:eastAsia="Times New Roman" w:hAnsiTheme="majorHAnsi" w:cs="Times New Roman"/>
+                <w:color w:val="000000"/>
+                <w:sz w:val="22"/>
+                <w:szCs w:val="22"/>
+              </w:rPr>
+              <w:t>/B00T2U7R7I</w:t>
             </w:r>
           </w:p>
         </w:tc>
@@ -4575,14 +5258,25 @@
                 <w:szCs w:val="22"/>
               </w:rPr>
             </w:pPr>
-            <w:r>
-              <w:rPr>
-                <w:rFonts w:asciiTheme="majorHAnsi" w:eastAsia="Times New Roman" w:hAnsiTheme="majorHAnsi" w:cs="Times New Roman"/>
-                <w:color w:val="000000"/>
-                <w:sz w:val="22"/>
-                <w:szCs w:val="22"/>
-              </w:rPr>
-              <w:t>Wifi Source Module</w:t>
+            <w:proofErr w:type="spellStart"/>
+            <w:r>
+              <w:rPr>
+                <w:rFonts w:asciiTheme="majorHAnsi" w:eastAsia="Times New Roman" w:hAnsiTheme="majorHAnsi" w:cs="Times New Roman"/>
+                <w:color w:val="000000"/>
+                <w:sz w:val="22"/>
+                <w:szCs w:val="22"/>
+              </w:rPr>
+              <w:t>Wifi</w:t>
+            </w:r>
+            <w:proofErr w:type="spellEnd"/>
+            <w:r>
+              <w:rPr>
+                <w:rFonts w:asciiTheme="majorHAnsi" w:eastAsia="Times New Roman" w:hAnsiTheme="majorHAnsi" w:cs="Times New Roman"/>
+                <w:color w:val="000000"/>
+                <w:sz w:val="22"/>
+                <w:szCs w:val="22"/>
+              </w:rPr>
+              <w:t xml:space="preserve"> Source Module</w:t>
             </w:r>
           </w:p>
         </w:tc>
@@ -4721,27 +5415,60 @@
                 <w:sz w:val="22"/>
                 <w:szCs w:val="22"/>
               </w:rPr>
-              <w:t>RCI0/ref=as_li_qf_sp_asin_il_tl?tag=htpcbeg-20&amp;ie=UTF8&amp;camp=1789&amp;creative=9325&amp;cre</w:t>
-            </w:r>
-          </w:p>
-          <w:p>
-            <w:pPr>
-              <w:spacing w:line="360" w:lineRule="auto"/>
-              <w:rPr>
-                <w:rFonts w:asciiTheme="majorHAnsi" w:eastAsia="Times New Roman" w:hAnsiTheme="majorHAnsi" w:cs="Times New Roman"/>
-                <w:color w:val="000000"/>
-                <w:sz w:val="22"/>
-                <w:szCs w:val="22"/>
-              </w:rPr>
-            </w:pPr>
-            <w:r>
-              <w:rPr>
-                <w:rFonts w:asciiTheme="majorHAnsi" w:eastAsia="Times New Roman" w:hAnsiTheme="majorHAnsi" w:cs="Times New Roman"/>
-                <w:color w:val="000000"/>
-                <w:sz w:val="22"/>
-                <w:szCs w:val="22"/>
-              </w:rPr>
-              <w:t>ativeASIN=B00JDVRCI0&amp;linkCode=as2&amp;linkId</w:t>
+              <w:t>RCI0/ref=as_li_qf_sp_asin_il_tl</w:t>
+            </w:r>
+            <w:proofErr w:type="gramStart"/>
+            <w:r>
+              <w:rPr>
+                <w:rFonts w:asciiTheme="majorHAnsi" w:eastAsia="Times New Roman" w:hAnsiTheme="majorHAnsi" w:cs="Times New Roman"/>
+                <w:color w:val="000000"/>
+                <w:sz w:val="22"/>
+                <w:szCs w:val="22"/>
+              </w:rPr>
+              <w:t>?tag</w:t>
+            </w:r>
+            <w:proofErr w:type="gramEnd"/>
+            <w:r>
+              <w:rPr>
+                <w:rFonts w:asciiTheme="majorHAnsi" w:eastAsia="Times New Roman" w:hAnsiTheme="majorHAnsi" w:cs="Times New Roman"/>
+                <w:color w:val="000000"/>
+                <w:sz w:val="22"/>
+                <w:szCs w:val="22"/>
+              </w:rPr>
+              <w:t>=htpcbeg-20&amp;ie=UTF8&amp;camp=1789&amp;creative=9325&amp;cre</w:t>
+            </w:r>
+          </w:p>
+          <w:p>
+            <w:pPr>
+              <w:spacing w:line="360" w:lineRule="auto"/>
+              <w:rPr>
+                <w:rFonts w:asciiTheme="majorHAnsi" w:eastAsia="Times New Roman" w:hAnsiTheme="majorHAnsi" w:cs="Times New Roman"/>
+                <w:color w:val="000000"/>
+                <w:sz w:val="22"/>
+                <w:szCs w:val="22"/>
+              </w:rPr>
+            </w:pPr>
+            <w:proofErr w:type="spellStart"/>
+            <w:proofErr w:type="gramStart"/>
+            <w:r>
+              <w:rPr>
+                <w:rFonts w:asciiTheme="majorHAnsi" w:eastAsia="Times New Roman" w:hAnsiTheme="majorHAnsi" w:cs="Times New Roman"/>
+                <w:color w:val="000000"/>
+                <w:sz w:val="22"/>
+                <w:szCs w:val="22"/>
+              </w:rPr>
+              <w:t>ativeASIN</w:t>
+            </w:r>
+            <w:proofErr w:type="spellEnd"/>
+            <w:proofErr w:type="gramEnd"/>
+            <w:r>
+              <w:rPr>
+                <w:rFonts w:asciiTheme="majorHAnsi" w:eastAsia="Times New Roman" w:hAnsiTheme="majorHAnsi" w:cs="Times New Roman"/>
+                <w:color w:val="000000"/>
+                <w:sz w:val="22"/>
+                <w:szCs w:val="22"/>
+              </w:rPr>
+              <w:t>=B00JDVRCI0&amp;linkCode=as2&amp;linkId</w:t>
             </w:r>
           </w:p>
           <w:p>
@@ -4935,7 +5662,27 @@
                 <w:sz w:val="22"/>
                 <w:szCs w:val="22"/>
               </w:rPr>
-              <w:t>-Supply-5v/dp/B00LSEOTYK</w:t>
+              <w:t>-Supply-5v/</w:t>
+            </w:r>
+            <w:proofErr w:type="spellStart"/>
+            <w:r>
+              <w:rPr>
+                <w:rFonts w:asciiTheme="majorHAnsi" w:eastAsia="Times New Roman" w:hAnsiTheme="majorHAnsi" w:cs="Times New Roman"/>
+                <w:color w:val="000000"/>
+                <w:sz w:val="22"/>
+                <w:szCs w:val="22"/>
+              </w:rPr>
+              <w:t>dp</w:t>
+            </w:r>
+            <w:proofErr w:type="spellEnd"/>
+            <w:r>
+              <w:rPr>
+                <w:rFonts w:asciiTheme="majorHAnsi" w:eastAsia="Times New Roman" w:hAnsiTheme="majorHAnsi" w:cs="Times New Roman"/>
+                <w:color w:val="000000"/>
+                <w:sz w:val="22"/>
+                <w:szCs w:val="22"/>
+              </w:rPr>
+              <w:t>/B00LSEOTYK</w:t>
             </w:r>
           </w:p>
         </w:tc>
@@ -5254,14 +6001,27 @@
                 <w:szCs w:val="22"/>
               </w:rPr>
             </w:pPr>
-            <w:r>
-              <w:rPr>
-                <w:rFonts w:asciiTheme="majorHAnsi" w:eastAsia="Times New Roman" w:hAnsiTheme="majorHAnsi" w:cs="Times New Roman"/>
-                <w:color w:val="000000"/>
-                <w:sz w:val="22"/>
-                <w:szCs w:val="22"/>
-              </w:rPr>
-              <w:t>nting-studio</w:t>
+            <w:proofErr w:type="spellStart"/>
+            <w:proofErr w:type="gramStart"/>
+            <w:r>
+              <w:rPr>
+                <w:rFonts w:asciiTheme="majorHAnsi" w:eastAsia="Times New Roman" w:hAnsiTheme="majorHAnsi" w:cs="Times New Roman"/>
+                <w:color w:val="000000"/>
+                <w:sz w:val="22"/>
+                <w:szCs w:val="22"/>
+              </w:rPr>
+              <w:t>nting</w:t>
+            </w:r>
+            <w:proofErr w:type="spellEnd"/>
+            <w:proofErr w:type="gramEnd"/>
+            <w:r>
+              <w:rPr>
+                <w:rFonts w:asciiTheme="majorHAnsi" w:eastAsia="Times New Roman" w:hAnsiTheme="majorHAnsi" w:cs="Times New Roman"/>
+                <w:color w:val="000000"/>
+                <w:sz w:val="22"/>
+                <w:szCs w:val="22"/>
+              </w:rPr>
+              <w:t>-studio</w:t>
             </w:r>
           </w:p>
         </w:tc>
@@ -5492,11 +6252,19 @@
         </w:rPr>
         <w:tab/>
       </w:r>
-      <w:r>
-        <w:rPr>
-          <w:rFonts w:asciiTheme="majorHAnsi" w:hAnsiTheme="majorHAnsi"/>
-        </w:rPr>
-        <w:t>Nosferatu will enable the average homeowner to automate their home lighting without worrying about replacing all of their light bulbs or a long, arduous setup.</w:t>
+      <w:proofErr w:type="spellStart"/>
+      <w:r>
+        <w:rPr>
+          <w:rFonts w:asciiTheme="majorHAnsi" w:hAnsiTheme="majorHAnsi"/>
+        </w:rPr>
+        <w:t>Nosferatu</w:t>
+      </w:r>
+      <w:proofErr w:type="spellEnd"/>
+      <w:r>
+        <w:rPr>
+          <w:rFonts w:asciiTheme="majorHAnsi" w:hAnsiTheme="majorHAnsi"/>
+        </w:rPr>
+        <w:t xml:space="preserve"> will enable the average homeowner to automate their home lighting without worrying about replacing all of their light bulbs or a long, arduous setup.</w:t>
       </w:r>
       <w:r>
         <w:rPr>
@@ -5508,13 +6276,41 @@
         <w:rPr>
           <w:rFonts w:asciiTheme="majorHAnsi" w:hAnsiTheme="majorHAnsi"/>
         </w:rPr>
-        <w:t xml:space="preserve">  With an open API, Nosferatu could also be used to hook into other personal and home applications, even other home automation products such as Nest.  With more software on the node end we could remove the need for a central hub to connect the nodes and host the server, and instead just use the current home wireless setup. </w:t>
-      </w:r>
-      <w:r>
-        <w:rPr>
-          <w:rFonts w:asciiTheme="majorHAnsi" w:hAnsiTheme="majorHAnsi"/>
-        </w:rPr>
-        <w:t xml:space="preserve">  Given the expandability of Nosferatu, its usefulness should be able to outclass any existing competitors in home lighting and automation. </w:t>
+        <w:t xml:space="preserve">  With an open API, </w:t>
+      </w:r>
+      <w:proofErr w:type="spellStart"/>
+      <w:r>
+        <w:rPr>
+          <w:rFonts w:asciiTheme="majorHAnsi" w:hAnsiTheme="majorHAnsi"/>
+        </w:rPr>
+        <w:t>Nosferatu</w:t>
+      </w:r>
+      <w:proofErr w:type="spellEnd"/>
+      <w:r>
+        <w:rPr>
+          <w:rFonts w:asciiTheme="majorHAnsi" w:hAnsiTheme="majorHAnsi"/>
+        </w:rPr>
+        <w:t xml:space="preserve"> could also be used to hook into other personal and home applications, even other home automation products such as Nest.  With more software on the node end we could remove the need for a central hub to connect the nodes and host the server, and instead just use the current home wireless setup. </w:t>
+      </w:r>
+      <w:r>
+        <w:rPr>
+          <w:rFonts w:asciiTheme="majorHAnsi" w:hAnsiTheme="majorHAnsi"/>
+        </w:rPr>
+        <w:t xml:space="preserve">  Given the expandability of </w:t>
+      </w:r>
+      <w:proofErr w:type="spellStart"/>
+      <w:r>
+        <w:rPr>
+          <w:rFonts w:asciiTheme="majorHAnsi" w:hAnsiTheme="majorHAnsi"/>
+        </w:rPr>
+        <w:t>Nosferatu</w:t>
+      </w:r>
+      <w:proofErr w:type="spellEnd"/>
+      <w:r>
+        <w:rPr>
+          <w:rFonts w:asciiTheme="majorHAnsi" w:hAnsiTheme="majorHAnsi"/>
+        </w:rPr>
+        <w:t xml:space="preserve">, its usefulness should be able to outclass any existing competitors in home lighting and automation. </w:t>
       </w:r>
     </w:p>
     <w:p>
@@ -5571,7 +6367,7 @@
         </w:rPr>
         <w:t xml:space="preserve">1. </w:t>
       </w:r>
-      <w:hyperlink r:id="rId13" w:history="1">
+      <w:hyperlink r:id="rId14" w:history="1">
         <w:r>
           <w:rPr>
             <w:rStyle w:val="Hyperlink"/>
@@ -5596,7 +6392,7 @@
         </w:rPr>
         <w:t xml:space="preserve">2. </w:t>
       </w:r>
-      <w:hyperlink r:id="rId14" w:history="1">
+      <w:hyperlink r:id="rId15" w:history="1">
         <w:r>
           <w:rPr>
             <w:rStyle w:val="Hyperlink"/>
@@ -5621,11 +6417,19 @@
           <w:rFonts w:asciiTheme="majorHAnsi" w:hAnsiTheme="majorHAnsi"/>
         </w:rPr>
       </w:pPr>
-      <w:r>
-        <w:rPr>
-          <w:rFonts w:asciiTheme="majorHAnsi" w:hAnsiTheme="majorHAnsi"/>
-        </w:rPr>
-        <w:t>LumenBulb:</w:t>
+      <w:proofErr w:type="spellStart"/>
+      <w:r>
+        <w:rPr>
+          <w:rFonts w:asciiTheme="majorHAnsi" w:hAnsiTheme="majorHAnsi"/>
+        </w:rPr>
+        <w:t>LumenBulb</w:t>
+      </w:r>
+      <w:proofErr w:type="spellEnd"/>
+      <w:r>
+        <w:rPr>
+          <w:rFonts w:asciiTheme="majorHAnsi" w:hAnsiTheme="majorHAnsi"/>
+        </w:rPr>
+        <w:t>:</w:t>
       </w:r>
     </w:p>
     <w:p>
@@ -5648,7 +6452,7 @@
         </w:rPr>
         <w:t xml:space="preserve">. </w:t>
       </w:r>
-      <w:hyperlink r:id="rId15" w:history="1">
+      <w:hyperlink r:id="rId16" w:history="1">
         <w:r>
           <w:rPr>
             <w:rStyle w:val="Hyperlink"/>
@@ -5673,11 +6477,19 @@
           <w:rFonts w:asciiTheme="majorHAnsi" w:hAnsiTheme="majorHAnsi"/>
         </w:rPr>
       </w:pPr>
-      <w:r>
-        <w:rPr>
-          <w:rFonts w:asciiTheme="majorHAnsi" w:hAnsiTheme="majorHAnsi"/>
-        </w:rPr>
-        <w:t>WeMo:</w:t>
+      <w:proofErr w:type="spellStart"/>
+      <w:r>
+        <w:rPr>
+          <w:rFonts w:asciiTheme="majorHAnsi" w:hAnsiTheme="majorHAnsi"/>
+        </w:rPr>
+        <w:t>WeMo</w:t>
+      </w:r>
+      <w:proofErr w:type="spellEnd"/>
+      <w:r>
+        <w:rPr>
+          <w:rFonts w:asciiTheme="majorHAnsi" w:hAnsiTheme="majorHAnsi"/>
+        </w:rPr>
+        <w:t>:</w:t>
       </w:r>
     </w:p>
     <w:p>
@@ -5703,7 +6515,7 @@
         </w:rPr>
         <w:t xml:space="preserve">. </w:t>
       </w:r>
-      <w:hyperlink r:id="rId16" w:history="1">
+      <w:hyperlink r:id="rId17" w:history="1">
         <w:r>
           <w:rPr>
             <w:rStyle w:val="Hyperlink"/>
@@ -5714,7 +6526,7 @@
       </w:hyperlink>
     </w:p>
     <w:sectPr>
-      <w:headerReference w:type="default" r:id="rId17"/>
+      <w:headerReference w:type="default" r:id="rId18"/>
       <w:pgSz w:w="12240" w:h="15840"/>
       <w:pgMar w:top="1440" w:right="1800" w:bottom="1440" w:left="1800" w:header="720" w:footer="720" w:gutter="0"/>
       <w:pgNumType w:start="0"/>
@@ -5727,7 +6539,7 @@
 </file>
 
 <file path=word/endnotes.xml><?xml version="1.0" encoding="utf-8"?>
-<w:endnotes xmlns:wpc="http://schemas.microsoft.com/office/word/2010/wordprocessingCanvas" xmlns:mc="http://schemas.openxmlformats.org/markup-compatibility/2006" xmlns:o="urn:schemas-microsoft-com:office:office" xmlns:r="http://schemas.openxmlformats.org/officeDocument/2006/relationships" xmlns:m="http://schemas.openxmlformats.org/officeDocument/2006/math" xmlns:v="urn:schemas-microsoft-com:vml" xmlns:wp14="http://schemas.microsoft.com/office/word/2010/wordprocessingDrawing" xmlns:wp="http://schemas.openxmlformats.org/drawingml/2006/wordprocessingDrawing" xmlns:w10="urn:schemas-microsoft-com:office:word" xmlns:w="http://schemas.openxmlformats.org/wordprocessingml/2006/main" xmlns:w14="http://schemas.microsoft.com/office/word/2010/wordml" xmlns:w15="http://schemas.microsoft.com/office/word/2012/wordml" xmlns:wpg="http://schemas.microsoft.com/office/word/2010/wordprocessingGroup" xmlns:wpi="http://schemas.microsoft.com/office/word/2010/wordprocessingInk" xmlns:wne="http://schemas.microsoft.com/office/word/2006/wordml" xmlns:wps="http://schemas.microsoft.com/office/word/2010/wordprocessingShape" mc:Ignorable="w14 w15 wp14">
+<w:endnotes xmlns:wpc="http://schemas.microsoft.com/office/word/2010/wordprocessingCanvas" xmlns:mo="http://schemas.microsoft.com/office/mac/office/2008/main" xmlns:mc="http://schemas.openxmlformats.org/markup-compatibility/2006" xmlns:mv="urn:schemas-microsoft-com:mac:vml" xmlns:o="urn:schemas-microsoft-com:office:office" xmlns:r="http://schemas.openxmlformats.org/officeDocument/2006/relationships" xmlns:m="http://schemas.openxmlformats.org/officeDocument/2006/math" xmlns:v="urn:schemas-microsoft-com:vml" xmlns:wp14="http://schemas.microsoft.com/office/word/2010/wordprocessingDrawing" xmlns:wp="http://schemas.openxmlformats.org/drawingml/2006/wordprocessingDrawing" xmlns:w10="urn:schemas-microsoft-com:office:word" xmlns:w="http://schemas.openxmlformats.org/wordprocessingml/2006/main" xmlns:w14="http://schemas.microsoft.com/office/word/2010/wordml" xmlns:wpg="http://schemas.microsoft.com/office/word/2010/wordprocessingGroup" xmlns:wpi="http://schemas.microsoft.com/office/word/2010/wordprocessingInk" xmlns:wne="http://schemas.microsoft.com/office/word/2006/wordml" xmlns:wps="http://schemas.microsoft.com/office/word/2010/wordprocessingShape" mc:Ignorable="w14 wp14">
   <w:endnote w:type="separator" w:id="-1">
     <w:p>
       <w:r>
@@ -5746,7 +6558,7 @@
 </file>
 
 <file path=word/footnotes.xml><?xml version="1.0" encoding="utf-8"?>
-<w:footnotes xmlns:wpc="http://schemas.microsoft.com/office/word/2010/wordprocessingCanvas" xmlns:mc="http://schemas.openxmlformats.org/markup-compatibility/2006" xmlns:o="urn:schemas-microsoft-com:office:office" xmlns:r="http://schemas.openxmlformats.org/officeDocument/2006/relationships" xmlns:m="http://schemas.openxmlformats.org/officeDocument/2006/math" xmlns:v="urn:schemas-microsoft-com:vml" xmlns:wp14="http://schemas.microsoft.com/office/word/2010/wordprocessingDrawing" xmlns:wp="http://schemas.openxmlformats.org/drawingml/2006/wordprocessingDrawing" xmlns:w10="urn:schemas-microsoft-com:office:word" xmlns:w="http://schemas.openxmlformats.org/wordprocessingml/2006/main" xmlns:w14="http://schemas.microsoft.com/office/word/2010/wordml" xmlns:w15="http://schemas.microsoft.com/office/word/2012/wordml" xmlns:wpg="http://schemas.microsoft.com/office/word/2010/wordprocessingGroup" xmlns:wpi="http://schemas.microsoft.com/office/word/2010/wordprocessingInk" xmlns:wne="http://schemas.microsoft.com/office/word/2006/wordml" xmlns:wps="http://schemas.microsoft.com/office/word/2010/wordprocessingShape" mc:Ignorable="w14 w15 wp14">
+<w:footnotes xmlns:wpc="http://schemas.microsoft.com/office/word/2010/wordprocessingCanvas" xmlns:mo="http://schemas.microsoft.com/office/mac/office/2008/main" xmlns:mc="http://schemas.openxmlformats.org/markup-compatibility/2006" xmlns:mv="urn:schemas-microsoft-com:mac:vml" xmlns:o="urn:schemas-microsoft-com:office:office" xmlns:r="http://schemas.openxmlformats.org/officeDocument/2006/relationships" xmlns:m="http://schemas.openxmlformats.org/officeDocument/2006/math" xmlns:v="urn:schemas-microsoft-com:vml" xmlns:wp14="http://schemas.microsoft.com/office/word/2010/wordprocessingDrawing" xmlns:wp="http://schemas.openxmlformats.org/drawingml/2006/wordprocessingDrawing" xmlns:w10="urn:schemas-microsoft-com:office:word" xmlns:w="http://schemas.openxmlformats.org/wordprocessingml/2006/main" xmlns:w14="http://schemas.microsoft.com/office/word/2010/wordml" xmlns:wpg="http://schemas.microsoft.com/office/word/2010/wordprocessingGroup" xmlns:wpi="http://schemas.microsoft.com/office/word/2010/wordprocessingInk" xmlns:wne="http://schemas.microsoft.com/office/word/2006/wordml" xmlns:wps="http://schemas.microsoft.com/office/word/2010/wordprocessingShape" mc:Ignorable="w14 wp14">
   <w:footnote w:type="separator" w:id="-1">
     <w:p>
       <w:r>
@@ -5765,7 +6577,7 @@
 </file>
 
 <file path=word/header1.xml><?xml version="1.0" encoding="utf-8"?>
-<w:hdr xmlns:wpc="http://schemas.microsoft.com/office/word/2010/wordprocessingCanvas" xmlns:mc="http://schemas.openxmlformats.org/markup-compatibility/2006" xmlns:o="urn:schemas-microsoft-com:office:office" xmlns:r="http://schemas.openxmlformats.org/officeDocument/2006/relationships" xmlns:m="http://schemas.openxmlformats.org/officeDocument/2006/math" xmlns:v="urn:schemas-microsoft-com:vml" xmlns:wp14="http://schemas.microsoft.com/office/word/2010/wordprocessingDrawing" xmlns:wp="http://schemas.openxmlformats.org/drawingml/2006/wordprocessingDrawing" xmlns:w10="urn:schemas-microsoft-com:office:word" xmlns:w="http://schemas.openxmlformats.org/wordprocessingml/2006/main" xmlns:w14="http://schemas.microsoft.com/office/word/2010/wordml" xmlns:w15="http://schemas.microsoft.com/office/word/2012/wordml" xmlns:wpg="http://schemas.microsoft.com/office/word/2010/wordprocessingGroup" xmlns:wpi="http://schemas.microsoft.com/office/word/2010/wordprocessingInk" xmlns:wne="http://schemas.microsoft.com/office/word/2006/wordml" xmlns:wps="http://schemas.microsoft.com/office/word/2010/wordprocessingShape" mc:Ignorable="w14 w15 wp14">
+<w:hdr xmlns:wpc="http://schemas.microsoft.com/office/word/2010/wordprocessingCanvas" xmlns:mo="http://schemas.microsoft.com/office/mac/office/2008/main" xmlns:mc="http://schemas.openxmlformats.org/markup-compatibility/2006" xmlns:mv="urn:schemas-microsoft-com:mac:vml" xmlns:o="urn:schemas-microsoft-com:office:office" xmlns:r="http://schemas.openxmlformats.org/officeDocument/2006/relationships" xmlns:m="http://schemas.openxmlformats.org/officeDocument/2006/math" xmlns:v="urn:schemas-microsoft-com:vml" xmlns:wp14="http://schemas.microsoft.com/office/word/2010/wordprocessingDrawing" xmlns:wp="http://schemas.openxmlformats.org/drawingml/2006/wordprocessingDrawing" xmlns:w10="urn:schemas-microsoft-com:office:word" xmlns:w="http://schemas.openxmlformats.org/wordprocessingml/2006/main" xmlns:w14="http://schemas.microsoft.com/office/word/2010/wordml" xmlns:wpg="http://schemas.microsoft.com/office/word/2010/wordprocessingGroup" xmlns:wpi="http://schemas.microsoft.com/office/word/2010/wordprocessingInk" xmlns:wne="http://schemas.microsoft.com/office/word/2006/wordml" xmlns:wps="http://schemas.microsoft.com/office/word/2010/wordprocessingShape" mc:Ignorable="w14 wp14">
   <w:sdt>
     <w:sdtPr>
       <w:id w:val="-1318336367"/>
@@ -5823,7 +6635,7 @@
             <w:sz w:val="16"/>
             <w:szCs w:val="16"/>
           </w:rPr>
-          <w:t>9</w:t>
+          <w:t>1</w:t>
         </w:r>
         <w:r>
           <w:rPr>
@@ -5899,8 +6711,8 @@
 </file>
 
 <file path=word/numbering.xml><?xml version="1.0" encoding="utf-8"?>
-<w:numbering xmlns:wpc="http://schemas.microsoft.com/office/word/2010/wordprocessingCanvas" xmlns:mc="http://schemas.openxmlformats.org/markup-compatibility/2006" xmlns:o="urn:schemas-microsoft-com:office:office" xmlns:r="http://schemas.openxmlformats.org/officeDocument/2006/relationships" xmlns:m="http://schemas.openxmlformats.org/officeDocument/2006/math" xmlns:v="urn:schemas-microsoft-com:vml" xmlns:wp14="http://schemas.microsoft.com/office/word/2010/wordprocessingDrawing" xmlns:wp="http://schemas.openxmlformats.org/drawingml/2006/wordprocessingDrawing" xmlns:w10="urn:schemas-microsoft-com:office:word" xmlns:w="http://schemas.openxmlformats.org/wordprocessingml/2006/main" xmlns:w14="http://schemas.microsoft.com/office/word/2010/wordml" xmlns:w15="http://schemas.microsoft.com/office/word/2012/wordml" xmlns:wpg="http://schemas.microsoft.com/office/word/2010/wordprocessingGroup" xmlns:wpi="http://schemas.microsoft.com/office/word/2010/wordprocessingInk" xmlns:wne="http://schemas.microsoft.com/office/word/2006/wordml" xmlns:wps="http://schemas.microsoft.com/office/word/2010/wordprocessingShape" mc:Ignorable="w14 w15 wp14">
-  <w:abstractNum w:abstractNumId="0" w15:restartNumberingAfterBreak="0">
+<w:numbering xmlns:wpc="http://schemas.microsoft.com/office/word/2010/wordprocessingCanvas" xmlns:mo="http://schemas.microsoft.com/office/mac/office/2008/main" xmlns:mc="http://schemas.openxmlformats.org/markup-compatibility/2006" xmlns:mv="urn:schemas-microsoft-com:mac:vml" xmlns:o="urn:schemas-microsoft-com:office:office" xmlns:r="http://schemas.openxmlformats.org/officeDocument/2006/relationships" xmlns:m="http://schemas.openxmlformats.org/officeDocument/2006/math" xmlns:v="urn:schemas-microsoft-com:vml" xmlns:wp14="http://schemas.microsoft.com/office/word/2010/wordprocessingDrawing" xmlns:wp="http://schemas.openxmlformats.org/drawingml/2006/wordprocessingDrawing" xmlns:w10="urn:schemas-microsoft-com:office:word" xmlns:w="http://schemas.openxmlformats.org/wordprocessingml/2006/main" xmlns:w14="http://schemas.microsoft.com/office/word/2010/wordml" xmlns:wpg="http://schemas.microsoft.com/office/word/2010/wordprocessingGroup" xmlns:wpi="http://schemas.microsoft.com/office/word/2010/wordprocessingInk" xmlns:wne="http://schemas.microsoft.com/office/word/2006/wordml" xmlns:wps="http://schemas.microsoft.com/office/word/2010/wordprocessingShape" mc:Ignorable="w14 wp14">
+  <w:abstractNum w:abstractNumId="0">
     <w:nsid w:val="567759C1"/>
     <w:multiLevelType w:val="multilevel"/>
     <w:tmpl w:val="0A08350C"/>
@@ -6056,7 +6868,7 @@
 </file>
 
 <file path=word/styles.xml><?xml version="1.0" encoding="utf-8"?>
-<w:styles xmlns:mc="http://schemas.openxmlformats.org/markup-compatibility/2006" xmlns:r="http://schemas.openxmlformats.org/officeDocument/2006/relationships" xmlns:w="http://schemas.openxmlformats.org/wordprocessingml/2006/main" xmlns:w14="http://schemas.microsoft.com/office/word/2010/wordml" xmlns:w15="http://schemas.microsoft.com/office/word/2012/wordml" mc:Ignorable="w14 w15">
+<w:styles xmlns:mc="http://schemas.openxmlformats.org/markup-compatibility/2006" xmlns:r="http://schemas.openxmlformats.org/officeDocument/2006/relationships" xmlns:w="http://schemas.openxmlformats.org/wordprocessingml/2006/main" xmlns:w14="http://schemas.microsoft.com/office/word/2010/wordml" mc:Ignorable="w14">
   <w:docDefaults>
     <w:rPrDefault>
       <w:rPr>
@@ -6068,369 +6880,654 @@
     </w:rPrDefault>
     <w:pPrDefault/>
   </w:docDefaults>
-  <w:latentStyles w:defLockedState="0" w:defUIPriority="99" w:defSemiHidden="0" w:defUnhideWhenUsed="0" w:defQFormat="0" w:count="371">
-    <w:lsdException w:name="Normal" w:uiPriority="0" w:qFormat="1"/>
-    <w:lsdException w:name="heading 1" w:uiPriority="9" w:qFormat="1"/>
-    <w:lsdException w:name="heading 2" w:semiHidden="1" w:uiPriority="9" w:unhideWhenUsed="1" w:qFormat="1"/>
-    <w:lsdException w:name="heading 3" w:semiHidden="1" w:uiPriority="9" w:unhideWhenUsed="1" w:qFormat="1"/>
-    <w:lsdException w:name="heading 4" w:semiHidden="1" w:uiPriority="9" w:unhideWhenUsed="1" w:qFormat="1"/>
-    <w:lsdException w:name="heading 5" w:semiHidden="1" w:uiPriority="9" w:unhideWhenUsed="1" w:qFormat="1"/>
-    <w:lsdException w:name="heading 6" w:semiHidden="1" w:uiPriority="9" w:unhideWhenUsed="1" w:qFormat="1"/>
-    <w:lsdException w:name="heading 7" w:semiHidden="1" w:uiPriority="9" w:unhideWhenUsed="1" w:qFormat="1"/>
-    <w:lsdException w:name="heading 8" w:semiHidden="1" w:uiPriority="9" w:unhideWhenUsed="1" w:qFormat="1"/>
-    <w:lsdException w:name="heading 9" w:semiHidden="1" w:uiPriority="9" w:unhideWhenUsed="1" w:qFormat="1"/>
-    <w:lsdException w:name="index 1" w:semiHidden="1" w:unhideWhenUsed="1"/>
-    <w:lsdException w:name="index 2" w:semiHidden="1" w:unhideWhenUsed="1"/>
-    <w:lsdException w:name="index 3" w:semiHidden="1" w:unhideWhenUsed="1"/>
-    <w:lsdException w:name="index 4" w:semiHidden="1" w:unhideWhenUsed="1"/>
-    <w:lsdException w:name="index 5" w:semiHidden="1" w:unhideWhenUsed="1"/>
-    <w:lsdException w:name="index 6" w:semiHidden="1" w:unhideWhenUsed="1"/>
-    <w:lsdException w:name="index 7" w:semiHidden="1" w:unhideWhenUsed="1"/>
-    <w:lsdException w:name="index 8" w:semiHidden="1" w:unhideWhenUsed="1"/>
-    <w:lsdException w:name="index 9" w:semiHidden="1" w:unhideWhenUsed="1"/>
-    <w:lsdException w:name="toc 1" w:semiHidden="1" w:uiPriority="39" w:unhideWhenUsed="1"/>
-    <w:lsdException w:name="toc 2" w:semiHidden="1" w:uiPriority="39" w:unhideWhenUsed="1"/>
-    <w:lsdException w:name="toc 3" w:semiHidden="1" w:uiPriority="39" w:unhideWhenUsed="1"/>
-    <w:lsdException w:name="toc 4" w:semiHidden="1" w:uiPriority="39" w:unhideWhenUsed="1"/>
-    <w:lsdException w:name="toc 5" w:semiHidden="1" w:uiPriority="39" w:unhideWhenUsed="1"/>
-    <w:lsdException w:name="toc 6" w:semiHidden="1" w:uiPriority="39" w:unhideWhenUsed="1"/>
-    <w:lsdException w:name="toc 7" w:semiHidden="1" w:uiPriority="39" w:unhideWhenUsed="1"/>
-    <w:lsdException w:name="toc 8" w:semiHidden="1" w:uiPriority="39" w:unhideWhenUsed="1"/>
-    <w:lsdException w:name="toc 9" w:semiHidden="1" w:uiPriority="39" w:unhideWhenUsed="1"/>
-    <w:lsdException w:name="Normal Indent" w:semiHidden="1" w:unhideWhenUsed="1"/>
-    <w:lsdException w:name="footnote text" w:semiHidden="1" w:unhideWhenUsed="1"/>
-    <w:lsdException w:name="annotation text" w:semiHidden="1" w:unhideWhenUsed="1"/>
-    <w:lsdException w:name="header" w:semiHidden="1" w:unhideWhenUsed="1"/>
-    <w:lsdException w:name="footer" w:semiHidden="1" w:unhideWhenUsed="1"/>
-    <w:lsdException w:name="index heading" w:semiHidden="1" w:unhideWhenUsed="1"/>
-    <w:lsdException w:name="caption" w:semiHidden="1" w:uiPriority="35" w:unhideWhenUsed="1" w:qFormat="1"/>
-    <w:lsdException w:name="table of figures" w:semiHidden="1" w:unhideWhenUsed="1"/>
-    <w:lsdException w:name="envelope address" w:semiHidden="1" w:unhideWhenUsed="1"/>
-    <w:lsdException w:name="envelope return" w:semiHidden="1" w:unhideWhenUsed="1"/>
-    <w:lsdException w:name="footnote reference" w:semiHidden="1" w:unhideWhenUsed="1"/>
-    <w:lsdException w:name="annotation reference" w:semiHidden="1" w:unhideWhenUsed="1"/>
-    <w:lsdException w:name="line number" w:semiHidden="1" w:unhideWhenUsed="1"/>
-    <w:lsdException w:name="page number" w:semiHidden="1" w:unhideWhenUsed="1"/>
-    <w:lsdException w:name="endnote reference" w:semiHidden="1" w:unhideWhenUsed="1"/>
-    <w:lsdException w:name="endnote text" w:semiHidden="1" w:unhideWhenUsed="1"/>
-    <w:lsdException w:name="table of authorities" w:semiHidden="1" w:unhideWhenUsed="1"/>
-    <w:lsdException w:name="macro" w:semiHidden="1" w:unhideWhenUsed="1"/>
-    <w:lsdException w:name="toa heading" w:semiHidden="1" w:unhideWhenUsed="1"/>
-    <w:lsdException w:name="List" w:semiHidden="1" w:unhideWhenUsed="1"/>
-    <w:lsdException w:name="List Bullet" w:semiHidden="1" w:unhideWhenUsed="1"/>
-    <w:lsdException w:name="List Number" w:semiHidden="1" w:unhideWhenUsed="1"/>
-    <w:lsdException w:name="List 2" w:semiHidden="1" w:unhideWhenUsed="1"/>
-    <w:lsdException w:name="List 3" w:semiHidden="1" w:unhideWhenUsed="1"/>
-    <w:lsdException w:name="List 4" w:semiHidden="1" w:unhideWhenUsed="1"/>
-    <w:lsdException w:name="List 5" w:semiHidden="1" w:unhideWhenUsed="1"/>
-    <w:lsdException w:name="List Bullet 2" w:semiHidden="1" w:unhideWhenUsed="1"/>
-    <w:lsdException w:name="List Bullet 3" w:semiHidden="1" w:unhideWhenUsed="1"/>
-    <w:lsdException w:name="List Bullet 4" w:semiHidden="1" w:unhideWhenUsed="1"/>
-    <w:lsdException w:name="List Bullet 5" w:semiHidden="1" w:unhideWhenUsed="1"/>
-    <w:lsdException w:name="List Number 2" w:semiHidden="1" w:unhideWhenUsed="1"/>
-    <w:lsdException w:name="List Number 3" w:semiHidden="1" w:unhideWhenUsed="1"/>
-    <w:lsdException w:name="List Number 4" w:semiHidden="1" w:unhideWhenUsed="1"/>
-    <w:lsdException w:name="List Number 5" w:semiHidden="1" w:unhideWhenUsed="1"/>
-    <w:lsdException w:name="Title" w:uiPriority="10" w:qFormat="1"/>
-    <w:lsdException w:name="Closing" w:semiHidden="1" w:unhideWhenUsed="1"/>
-    <w:lsdException w:name="Signature" w:semiHidden="1" w:unhideWhenUsed="1"/>
-    <w:lsdException w:name="Default Paragraph Font" w:semiHidden="1" w:uiPriority="1" w:unhideWhenUsed="1"/>
-    <w:lsdException w:name="Body Text" w:semiHidden="1" w:unhideWhenUsed="1"/>
-    <w:lsdException w:name="Body Text Indent" w:semiHidden="1" w:unhideWhenUsed="1"/>
-    <w:lsdException w:name="List Continue" w:semiHidden="1" w:unhideWhenUsed="1"/>
-    <w:lsdException w:name="List Continue 2" w:semiHidden="1" w:unhideWhenUsed="1"/>
-    <w:lsdException w:name="List Continue 3" w:semiHidden="1" w:unhideWhenUsed="1"/>
-    <w:lsdException w:name="List Continue 4" w:semiHidden="1" w:unhideWhenUsed="1"/>
-    <w:lsdException w:name="List Continue 5" w:semiHidden="1" w:unhideWhenUsed="1"/>
-    <w:lsdException w:name="Message Header" w:semiHidden="1" w:unhideWhenUsed="1"/>
-    <w:lsdException w:name="Subtitle" w:uiPriority="11" w:qFormat="1"/>
-    <w:lsdException w:name="Salutation" w:semiHidden="1" w:unhideWhenUsed="1"/>
-    <w:lsdException w:name="Date" w:semiHidden="1" w:unhideWhenUsed="1"/>
-    <w:lsdException w:name="Body Text First Indent" w:semiHidden="1" w:unhideWhenUsed="1"/>
-    <w:lsdException w:name="Body Text First Indent 2" w:semiHidden="1" w:unhideWhenUsed="1"/>
-    <w:lsdException w:name="Note Heading" w:semiHidden="1" w:unhideWhenUsed="1"/>
-    <w:lsdException w:name="Body Text 2" w:semiHidden="1" w:unhideWhenUsed="1"/>
-    <w:lsdException w:name="Body Text 3" w:semiHidden="1" w:unhideWhenUsed="1"/>
-    <w:lsdException w:name="Body Text Indent 2" w:semiHidden="1" w:unhideWhenUsed="1"/>
-    <w:lsdException w:name="Body Text Indent 3" w:semiHidden="1" w:unhideWhenUsed="1"/>
-    <w:lsdException w:name="Block Text" w:semiHidden="1" w:unhideWhenUsed="1"/>
-    <w:lsdException w:name="Hyperlink" w:semiHidden="1" w:unhideWhenUsed="1"/>
-    <w:lsdException w:name="FollowedHyperlink" w:semiHidden="1" w:unhideWhenUsed="1"/>
-    <w:lsdException w:name="Strong" w:uiPriority="22" w:qFormat="1"/>
-    <w:lsdException w:name="Emphasis" w:uiPriority="20" w:qFormat="1"/>
-    <w:lsdException w:name="Document Map" w:semiHidden="1" w:unhideWhenUsed="1"/>
-    <w:lsdException w:name="Plain Text" w:semiHidden="1" w:unhideWhenUsed="1"/>
-    <w:lsdException w:name="E-mail Signature" w:semiHidden="1" w:unhideWhenUsed="1"/>
-    <w:lsdException w:name="HTML Top of Form" w:semiHidden="1" w:unhideWhenUsed="1"/>
-    <w:lsdException w:name="HTML Bottom of Form" w:semiHidden="1" w:unhideWhenUsed="1"/>
-    <w:lsdException w:name="Normal (Web)" w:semiHidden="1" w:unhideWhenUsed="1"/>
-    <w:lsdException w:name="HTML Acronym" w:semiHidden="1" w:unhideWhenUsed="1"/>
-    <w:lsdException w:name="HTML Address" w:semiHidden="1" w:unhideWhenUsed="1"/>
-    <w:lsdException w:name="HTML Cite" w:semiHidden="1" w:unhideWhenUsed="1"/>
-    <w:lsdException w:name="HTML Code" w:semiHidden="1" w:unhideWhenUsed="1"/>
-    <w:lsdException w:name="HTML Definition" w:semiHidden="1" w:unhideWhenUsed="1"/>
-    <w:lsdException w:name="HTML Keyboard" w:semiHidden="1" w:unhideWhenUsed="1"/>
-    <w:lsdException w:name="HTML Preformatted" w:semiHidden="1" w:unhideWhenUsed="1"/>
-    <w:lsdException w:name="HTML Sample" w:semiHidden="1" w:unhideWhenUsed="1"/>
-    <w:lsdException w:name="HTML Typewriter" w:semiHidden="1" w:unhideWhenUsed="1"/>
-    <w:lsdException w:name="HTML Variable" w:semiHidden="1" w:unhideWhenUsed="1"/>
-    <w:lsdException w:name="Normal Table" w:semiHidden="1" w:unhideWhenUsed="1"/>
-    <w:lsdException w:name="annotation subject" w:semiHidden="1" w:unhideWhenUsed="1"/>
-    <w:lsdException w:name="No List" w:semiHidden="1" w:unhideWhenUsed="1"/>
-    <w:lsdException w:name="Outline List 1" w:semiHidden="1" w:unhideWhenUsed="1"/>
-    <w:lsdException w:name="Outline List 2" w:semiHidden="1" w:unhideWhenUsed="1"/>
-    <w:lsdException w:name="Outline List 3" w:semiHidden="1" w:unhideWhenUsed="1"/>
-    <w:lsdException w:name="Table Simple 1" w:semiHidden="1" w:unhideWhenUsed="1"/>
-    <w:lsdException w:name="Table Simple 2" w:semiHidden="1" w:unhideWhenUsed="1"/>
-    <w:lsdException w:name="Table Simple 3" w:semiHidden="1" w:unhideWhenUsed="1"/>
-    <w:lsdException w:name="Table Classic 1" w:semiHidden="1" w:unhideWhenUsed="1"/>
-    <w:lsdException w:name="Table Classic 2" w:semiHidden="1" w:unhideWhenUsed="1"/>
-    <w:lsdException w:name="Table Classic 3" w:semiHidden="1" w:unhideWhenUsed="1"/>
-    <w:lsdException w:name="Table Classic 4" w:semiHidden="1" w:unhideWhenUsed="1"/>
-    <w:lsdException w:name="Table Colorful 1" w:semiHidden="1" w:unhideWhenUsed="1"/>
-    <w:lsdException w:name="Table Colorful 2" w:semiHidden="1" w:unhideWhenUsed="1"/>
-    <w:lsdException w:name="Table Colorful 3" w:semiHidden="1" w:unhideWhenUsed="1"/>
-    <w:lsdException w:name="Table Columns 1" w:semiHidden="1" w:unhideWhenUsed="1"/>
-    <w:lsdException w:name="Table Columns 2" w:semiHidden="1" w:unhideWhenUsed="1"/>
-    <w:lsdException w:name="Table Columns 3" w:semiHidden="1" w:unhideWhenUsed="1"/>
-    <w:lsdException w:name="Table Columns 4" w:semiHidden="1" w:unhideWhenUsed="1"/>
-    <w:lsdException w:name="Table Columns 5" w:semiHidden="1" w:unhideWhenUsed="1"/>
-    <w:lsdException w:name="Table Grid 1" w:semiHidden="1" w:unhideWhenUsed="1"/>
-    <w:lsdException w:name="Table Grid 2" w:semiHidden="1" w:unhideWhenUsed="1"/>
-    <w:lsdException w:name="Table Grid 3" w:semiHidden="1" w:unhideWhenUsed="1"/>
-    <w:lsdException w:name="Table Grid 4" w:semiHidden="1" w:unhideWhenUsed="1"/>
-    <w:lsdException w:name="Table Grid 5" w:semiHidden="1" w:unhideWhenUsed="1"/>
-    <w:lsdException w:name="Table Grid 6" w:semiHidden="1" w:unhideWhenUsed="1"/>
-    <w:lsdException w:name="Table Grid 7" w:semiHidden="1" w:unhideWhenUsed="1"/>
-    <w:lsdException w:name="Table Grid 8" w:semiHidden="1" w:unhideWhenUsed="1"/>
-    <w:lsdException w:name="Table List 1" w:semiHidden="1" w:unhideWhenUsed="1"/>
-    <w:lsdException w:name="Table List 2" w:semiHidden="1" w:unhideWhenUsed="1"/>
-    <w:lsdException w:name="Table List 3" w:semiHidden="1" w:unhideWhenUsed="1"/>
-    <w:lsdException w:name="Table List 4" w:semiHidden="1" w:unhideWhenUsed="1"/>
-    <w:lsdException w:name="Table List 5" w:semiHidden="1" w:unhideWhenUsed="1"/>
-    <w:lsdException w:name="Table List 6" w:semiHidden="1" w:unhideWhenUsed="1"/>
-    <w:lsdException w:name="Table List 7" w:semiHidden="1" w:unhideWhenUsed="1"/>
-    <w:lsdException w:name="Table List 8" w:semiHidden="1" w:unhideWhenUsed="1"/>
-    <w:lsdException w:name="Table 3D effects 1" w:semiHidden="1" w:unhideWhenUsed="1"/>
-    <w:lsdException w:name="Table 3D effects 2" w:semiHidden="1" w:unhideWhenUsed="1"/>
-    <w:lsdException w:name="Table 3D effects 3" w:semiHidden="1" w:unhideWhenUsed="1"/>
-    <w:lsdException w:name="Table Contemporary" w:semiHidden="1" w:unhideWhenUsed="1"/>
-    <w:lsdException w:name="Table Elegant" w:semiHidden="1" w:unhideWhenUsed="1"/>
-    <w:lsdException w:name="Table Professional" w:semiHidden="1" w:unhideWhenUsed="1"/>
-    <w:lsdException w:name="Table Subtle 1" w:semiHidden="1" w:unhideWhenUsed="1"/>
-    <w:lsdException w:name="Table Subtle 2" w:semiHidden="1" w:unhideWhenUsed="1"/>
-    <w:lsdException w:name="Table Web 1" w:semiHidden="1" w:unhideWhenUsed="1"/>
-    <w:lsdException w:name="Table Web 2" w:semiHidden="1" w:unhideWhenUsed="1"/>
-    <w:lsdException w:name="Table Web 3" w:semiHidden="1" w:unhideWhenUsed="1"/>
-    <w:lsdException w:name="Balloon Text" w:semiHidden="1" w:unhideWhenUsed="1"/>
-    <w:lsdException w:name="Table Grid" w:uiPriority="59"/>
-    <w:lsdException w:name="Table Theme" w:semiHidden="1" w:unhideWhenUsed="1"/>
-    <w:lsdException w:name="Placeholder Text" w:semiHidden="1"/>
-    <w:lsdException w:name="No Spacing" w:uiPriority="1" w:qFormat="1"/>
-    <w:lsdException w:name="Light Shading" w:uiPriority="60"/>
-    <w:lsdException w:name="Light List" w:uiPriority="61"/>
-    <w:lsdException w:name="Light Grid" w:uiPriority="62"/>
-    <w:lsdException w:name="Medium Shading 1" w:uiPriority="63"/>
-    <w:lsdException w:name="Medium Shading 2" w:uiPriority="64"/>
-    <w:lsdException w:name="Medium List 1" w:uiPriority="65"/>
-    <w:lsdException w:name="Medium List 2" w:uiPriority="66"/>
-    <w:lsdException w:name="Medium Grid 1" w:uiPriority="67"/>
-    <w:lsdException w:name="Medium Grid 2" w:uiPriority="68"/>
-    <w:lsdException w:name="Medium Grid 3" w:uiPriority="69"/>
-    <w:lsdException w:name="Dark List" w:uiPriority="70"/>
-    <w:lsdException w:name="Colorful Shading" w:uiPriority="71"/>
-    <w:lsdException w:name="Colorful List" w:uiPriority="72"/>
-    <w:lsdException w:name="Colorful Grid" w:uiPriority="73"/>
-    <w:lsdException w:name="Light Shading Accent 1" w:uiPriority="60"/>
-    <w:lsdException w:name="Light List Accent 1" w:uiPriority="61"/>
-    <w:lsdException w:name="Light Grid Accent 1" w:uiPriority="62"/>
-    <w:lsdException w:name="Medium Shading 1 Accent 1" w:uiPriority="63"/>
-    <w:lsdException w:name="Medium Shading 2 Accent 1" w:uiPriority="64"/>
-    <w:lsdException w:name="Medium List 1 Accent 1" w:uiPriority="65"/>
-    <w:lsdException w:name="Revision" w:semiHidden="1"/>
-    <w:lsdException w:name="List Paragraph" w:uiPriority="34" w:qFormat="1"/>
-    <w:lsdException w:name="Quote" w:uiPriority="29" w:qFormat="1"/>
-    <w:lsdException w:name="Intense Quote" w:uiPriority="30" w:qFormat="1"/>
-    <w:lsdException w:name="Medium List 2 Accent 1" w:uiPriority="66"/>
-    <w:lsdException w:name="Medium Grid 1 Accent 1" w:uiPriority="67"/>
-    <w:lsdException w:name="Medium Grid 2 Accent 1" w:uiPriority="68"/>
-    <w:lsdException w:name="Medium Grid 3 Accent 1" w:uiPriority="69"/>
-    <w:lsdException w:name="Dark List Accent 1" w:uiPriority="70"/>
-    <w:lsdException w:name="Colorful Shading Accent 1" w:uiPriority="71"/>
-    <w:lsdException w:name="Colorful List Accent 1" w:uiPriority="72"/>
-    <w:lsdException w:name="Colorful Grid Accent 1" w:uiPriority="73"/>
-    <w:lsdException w:name="Light Shading Accent 2" w:uiPriority="60"/>
-    <w:lsdException w:name="Light List Accent 2" w:uiPriority="61"/>
-    <w:lsdException w:name="Light Grid Accent 2" w:uiPriority="62"/>
-    <w:lsdException w:name="Medium Shading 1 Accent 2" w:uiPriority="63"/>
-    <w:lsdException w:name="Medium Shading 2 Accent 2" w:uiPriority="64"/>
-    <w:lsdException w:name="Medium List 1 Accent 2" w:uiPriority="65"/>
-    <w:lsdException w:name="Medium List 2 Accent 2" w:uiPriority="66"/>
-    <w:lsdException w:name="Medium Grid 1 Accent 2" w:uiPriority="67"/>
-    <w:lsdException w:name="Medium Grid 2 Accent 2" w:uiPriority="68"/>
-    <w:lsdException w:name="Medium Grid 3 Accent 2" w:uiPriority="69"/>
-    <w:lsdException w:name="Dark List Accent 2" w:uiPriority="70"/>
-    <w:lsdException w:name="Colorful Shading Accent 2" w:uiPriority="71"/>
-    <w:lsdException w:name="Colorful List Accent 2" w:uiPriority="72"/>
-    <w:lsdException w:name="Colorful Grid Accent 2" w:uiPriority="73"/>
-    <w:lsdException w:name="Light Shading Accent 3" w:uiPriority="60"/>
-    <w:lsdException w:name="Light List Accent 3" w:uiPriority="61"/>
-    <w:lsdException w:name="Light Grid Accent 3" w:uiPriority="62"/>
-    <w:lsdException w:name="Medium Shading 1 Accent 3" w:uiPriority="63"/>
-    <w:lsdException w:name="Medium Shading 2 Accent 3" w:uiPriority="64"/>
-    <w:lsdException w:name="Medium List 1 Accent 3" w:uiPriority="65"/>
-    <w:lsdException w:name="Medium List 2 Accent 3" w:uiPriority="66"/>
-    <w:lsdException w:name="Medium Grid 1 Accent 3" w:uiPriority="67"/>
-    <w:lsdException w:name="Medium Grid 2 Accent 3" w:uiPriority="68"/>
-    <w:lsdException w:name="Medium Grid 3 Accent 3" w:uiPriority="69"/>
-    <w:lsdException w:name="Dark List Accent 3" w:uiPriority="70"/>
-    <w:lsdException w:name="Colorful Shading Accent 3" w:uiPriority="71"/>
-    <w:lsdException w:name="Colorful List Accent 3" w:uiPriority="72"/>
-    <w:lsdException w:name="Colorful Grid Accent 3" w:uiPriority="73"/>
-    <w:lsdException w:name="Light Shading Accent 4" w:uiPriority="60"/>
-    <w:lsdException w:name="Light List Accent 4" w:uiPriority="61"/>
-    <w:lsdException w:name="Light Grid Accent 4" w:uiPriority="62"/>
-    <w:lsdException w:name="Medium Shading 1 Accent 4" w:uiPriority="63"/>
-    <w:lsdException w:name="Medium Shading 2 Accent 4" w:uiPriority="64"/>
-    <w:lsdException w:name="Medium List 1 Accent 4" w:uiPriority="65"/>
-    <w:lsdException w:name="Medium List 2 Accent 4" w:uiPriority="66"/>
-    <w:lsdException w:name="Medium Grid 1 Accent 4" w:uiPriority="67"/>
-    <w:lsdException w:name="Medium Grid 2 Accent 4" w:uiPriority="68"/>
-    <w:lsdException w:name="Medium Grid 3 Accent 4" w:uiPriority="69"/>
-    <w:lsdException w:name="Dark List Accent 4" w:uiPriority="70"/>
-    <w:lsdException w:name="Colorful Shading Accent 4" w:uiPriority="71"/>
-    <w:lsdException w:name="Colorful List Accent 4" w:uiPriority="72"/>
-    <w:lsdException w:name="Colorful Grid Accent 4" w:uiPriority="73"/>
-    <w:lsdException w:name="Light Shading Accent 5" w:uiPriority="60"/>
-    <w:lsdException w:name="Light List Accent 5" w:uiPriority="61"/>
-    <w:lsdException w:name="Light Grid Accent 5" w:uiPriority="62"/>
-    <w:lsdException w:name="Medium Shading 1 Accent 5" w:uiPriority="63"/>
-    <w:lsdException w:name="Medium Shading 2 Accent 5" w:uiPriority="64"/>
-    <w:lsdException w:name="Medium List 1 Accent 5" w:uiPriority="65"/>
-    <w:lsdException w:name="Medium List 2 Accent 5" w:uiPriority="66"/>
-    <w:lsdException w:name="Medium Grid 1 Accent 5" w:uiPriority="67"/>
-    <w:lsdException w:name="Medium Grid 2 Accent 5" w:uiPriority="68"/>
-    <w:lsdException w:name="Medium Grid 3 Accent 5" w:uiPriority="69"/>
-    <w:lsdException w:name="Dark List Accent 5" w:uiPriority="70"/>
-    <w:lsdException w:name="Colorful Shading Accent 5" w:uiPriority="71"/>
-    <w:lsdException w:name="Colorful List Accent 5" w:uiPriority="72"/>
-    <w:lsdException w:name="Colorful Grid Accent 5" w:uiPriority="73"/>
-    <w:lsdException w:name="Light Shading Accent 6" w:uiPriority="60"/>
-    <w:lsdException w:name="Light List Accent 6" w:uiPriority="61"/>
-    <w:lsdException w:name="Light Grid Accent 6" w:uiPriority="62"/>
-    <w:lsdException w:name="Medium Shading 1 Accent 6" w:uiPriority="63"/>
-    <w:lsdException w:name="Medium Shading 2 Accent 6" w:uiPriority="64"/>
-    <w:lsdException w:name="Medium List 1 Accent 6" w:uiPriority="65"/>
-    <w:lsdException w:name="Medium List 2 Accent 6" w:uiPriority="66"/>
-    <w:lsdException w:name="Medium Grid 1 Accent 6" w:uiPriority="67"/>
-    <w:lsdException w:name="Medium Grid 2 Accent 6" w:uiPriority="68"/>
-    <w:lsdException w:name="Medium Grid 3 Accent 6" w:uiPriority="69"/>
-    <w:lsdException w:name="Dark List Accent 6" w:uiPriority="70"/>
-    <w:lsdException w:name="Colorful Shading Accent 6" w:uiPriority="71"/>
-    <w:lsdException w:name="Colorful List Accent 6" w:uiPriority="72"/>
-    <w:lsdException w:name="Colorful Grid Accent 6" w:uiPriority="73"/>
-    <w:lsdException w:name="Subtle Emphasis" w:uiPriority="19" w:qFormat="1"/>
-    <w:lsdException w:name="Intense Emphasis" w:uiPriority="21" w:qFormat="1"/>
-    <w:lsdException w:name="Subtle Reference" w:uiPriority="31" w:qFormat="1"/>
-    <w:lsdException w:name="Intense Reference" w:uiPriority="32" w:qFormat="1"/>
-    <w:lsdException w:name="Book Title" w:uiPriority="33" w:qFormat="1"/>
-    <w:lsdException w:name="Bibliography" w:semiHidden="1" w:uiPriority="37" w:unhideWhenUsed="1"/>
-    <w:lsdException w:name="TOC Heading" w:semiHidden="1" w:uiPriority="39" w:unhideWhenUsed="1" w:qFormat="1"/>
-    <w:lsdException w:name="Grid Table 4" w:uiPriority="49"/>
-    <w:lsdException w:name="Grid Table 5 Dark" w:uiPriority="50"/>
-    <w:lsdException w:name="Grid Table 6 Colorful" w:uiPriority="51"/>
-    <w:lsdException w:name="Grid Table 7 Colorful" w:uiPriority="52"/>
-    <w:lsdException w:name="Grid Table 1 Light Accent 1" w:uiPriority="46"/>
-    <w:lsdException w:name="Grid Table 2 Accent 1" w:uiPriority="47"/>
-    <w:lsdException w:name="Grid Table 3 Accent 1" w:uiPriority="48"/>
-    <w:lsdException w:name="Grid Table 4 Accent 1" w:uiPriority="49"/>
-    <w:lsdException w:name="Grid Table 5 Dark Accent 1" w:uiPriority="50"/>
-    <w:lsdException w:name="Grid Table 6 Colorful Accent 1" w:uiPriority="51"/>
-    <w:lsdException w:name="Grid Table 7 Colorful Accent 1" w:uiPriority="52"/>
-    <w:lsdException w:name="Grid Table 1 Light Accent 2" w:uiPriority="46"/>
-    <w:lsdException w:name="Grid Table 2 Accent 2" w:uiPriority="47"/>
-    <w:lsdException w:name="Grid Table 3 Accent 2" w:uiPriority="48"/>
-    <w:lsdException w:name="Grid Table 4 Accent 2" w:uiPriority="49"/>
-    <w:lsdException w:name="Grid Table 5 Dark Accent 2" w:uiPriority="50"/>
-    <w:lsdException w:name="Grid Table 6 Colorful Accent 2" w:uiPriority="51"/>
-    <w:lsdException w:name="Grid Table 7 Colorful Accent 2" w:uiPriority="52"/>
-    <w:lsdException w:name="Grid Table 1 Light Accent 3" w:uiPriority="46"/>
-    <w:lsdException w:name="Grid Table 2 Accent 3" w:uiPriority="47"/>
-    <w:lsdException w:name="Grid Table 3 Accent 3" w:uiPriority="48"/>
-    <w:lsdException w:name="Grid Table 4 Accent 3" w:uiPriority="49"/>
-    <w:lsdException w:name="Grid Table 5 Dark Accent 3" w:uiPriority="50"/>
-    <w:lsdException w:name="Grid Table 6 Colorful Accent 3" w:uiPriority="51"/>
-    <w:lsdException w:name="Grid Table 7 Colorful Accent 3" w:uiPriority="52"/>
-    <w:lsdException w:name="Grid Table 1 Light Accent 4" w:uiPriority="46"/>
-    <w:lsdException w:name="Grid Table 2 Accent 4" w:uiPriority="47"/>
-    <w:lsdException w:name="Grid Table 3 Accent 4" w:uiPriority="48"/>
-    <w:lsdException w:name="Grid Table 4 Accent 4" w:uiPriority="49"/>
-    <w:lsdException w:name="Grid Table 5 Dark Accent 4" w:uiPriority="50"/>
-    <w:lsdException w:name="Grid Table 6 Colorful Accent 4" w:uiPriority="51"/>
-    <w:lsdException w:name="Grid Table 7 Colorful Accent 4" w:uiPriority="52"/>
-    <w:lsdException w:name="Grid Table 1 Light Accent 5" w:uiPriority="46"/>
-    <w:lsdException w:name="Grid Table 2 Accent 5" w:uiPriority="47"/>
-    <w:lsdException w:name="Grid Table 3 Accent 5" w:uiPriority="48"/>
-    <w:lsdException w:name="Grid Table 4 Accent 5" w:uiPriority="49"/>
-    <w:lsdException w:name="Grid Table 5 Dark Accent 5" w:uiPriority="50"/>
-    <w:lsdException w:name="Grid Table 6 Colorful Accent 5" w:uiPriority="51"/>
-    <w:lsdException w:name="Grid Table 7 Colorful Accent 5" w:uiPriority="52"/>
-    <w:lsdException w:name="Grid Table 1 Light Accent 6" w:uiPriority="46"/>
-    <w:lsdException w:name="Grid Table 2 Accent 6" w:uiPriority="47"/>
-    <w:lsdException w:name="Grid Table 3 Accent 6" w:uiPriority="48"/>
-    <w:lsdException w:name="Grid Table 4 Accent 6" w:uiPriority="49"/>
-    <w:lsdException w:name="Grid Table 5 Dark Accent 6" w:uiPriority="50"/>
-    <w:lsdException w:name="Grid Table 6 Colorful Accent 6" w:uiPriority="51"/>
-    <w:lsdException w:name="Grid Table 7 Colorful Accent 6" w:uiPriority="52"/>
-    <w:lsdException w:name="List Table 1 Light" w:uiPriority="46"/>
-    <w:lsdException w:name="List Table 2" w:uiPriority="47"/>
-    <w:lsdException w:name="List Table 3" w:uiPriority="48"/>
-    <w:lsdException w:name="List Table 4" w:uiPriority="49"/>
-    <w:lsdException w:name="List Table 5 Dark" w:uiPriority="50"/>
-    <w:lsdException w:name="List Table 6 Colorful" w:uiPriority="51"/>
-    <w:lsdException w:name="List Table 7 Colorful" w:uiPriority="52"/>
-    <w:lsdException w:name="List Table 1 Light Accent 1" w:uiPriority="46"/>
-    <w:lsdException w:name="List Table 2 Accent 1" w:uiPriority="47"/>
-    <w:lsdException w:name="List Table 3 Accent 1" w:uiPriority="48"/>
-    <w:lsdException w:name="List Table 4 Accent 1" w:uiPriority="49"/>
-    <w:lsdException w:name="List Table 5 Dark Accent 1" w:uiPriority="50"/>
-    <w:lsdException w:name="List Table 6 Colorful Accent 1" w:uiPriority="51"/>
-    <w:lsdException w:name="List Table 7 Colorful Accent 1" w:uiPriority="52"/>
-    <w:lsdException w:name="List Table 1 Light Accent 2" w:uiPriority="46"/>
-    <w:lsdException w:name="List Table 2 Accent 2" w:uiPriority="47"/>
-    <w:lsdException w:name="List Table 3 Accent 2" w:uiPriority="48"/>
-    <w:lsdException w:name="List Table 4 Accent 2" w:uiPriority="49"/>
-    <w:lsdException w:name="List Table 5 Dark Accent 2" w:uiPriority="50"/>
-    <w:lsdException w:name="List Table 6 Colorful Accent 2" w:uiPriority="51"/>
-    <w:lsdException w:name="List Table 7 Colorful Accent 2" w:uiPriority="52"/>
-    <w:lsdException w:name="List Table 1 Light Accent 3" w:uiPriority="46"/>
-    <w:lsdException w:name="List Table 2 Accent 3" w:uiPriority="47"/>
-    <w:lsdException w:name="List Table 3 Accent 3" w:uiPriority="48"/>
-    <w:lsdException w:name="List Table 4 Accent 3" w:uiPriority="49"/>
-    <w:lsdException w:name="List Table 5 Dark Accent 3" w:uiPriority="50"/>
-    <w:lsdException w:name="List Table 6 Colorful Accent 3" w:uiPriority="51"/>
-    <w:lsdException w:name="List Table 7 Colorful Accent 3" w:uiPriority="52"/>
-    <w:lsdException w:name="List Table 1 Light Accent 4" w:uiPriority="46"/>
-    <w:lsdException w:name="List Table 2 Accent 4" w:uiPriority="47"/>
-    <w:lsdException w:name="List Table 3 Accent 4" w:uiPriority="48"/>
-    <w:lsdException w:name="List Table 4 Accent 4" w:uiPriority="49"/>
-    <w:lsdException w:name="List Table 5 Dark Accent 4" w:uiPriority="50"/>
-    <w:lsdException w:name="List Table 6 Colorful Accent 4" w:uiPriority="51"/>
-    <w:lsdException w:name="List Table 7 Colorful Accent 4" w:uiPriority="52"/>
-    <w:lsdException w:name="List Table 1 Light Accent 5" w:uiPriority="46"/>
-    <w:lsdException w:name="List Table 2 Accent 5" w:uiPriority="47"/>
-    <w:lsdException w:name="List Table 3 Accent 5" w:uiPriority="48"/>
-    <w:lsdException w:name="List Table 4 Accent 5" w:uiPriority="49"/>
-    <w:lsdException w:name="List Table 5 Dark Accent 5" w:uiPriority="50"/>
-    <w:lsdException w:name="List Table 6 Colorful Accent 5" w:uiPriority="51"/>
-    <w:lsdException w:name="List Table 7 Colorful Accent 5" w:uiPriority="52"/>
-    <w:lsdException w:name="List Table 1 Light Accent 6" w:uiPriority="46"/>
-    <w:lsdException w:name="List Table 2 Accent 6" w:uiPriority="47"/>
-    <w:lsdException w:name="List Table 3 Accent 6" w:uiPriority="48"/>
-    <w:lsdException w:name="List Table 4 Accent 6" w:uiPriority="49"/>
-    <w:lsdException w:name="List Table 5 Dark Accent 6" w:uiPriority="50"/>
-    <w:lsdException w:name="List Table 6 Colorful Accent 6" w:uiPriority="51"/>
-    <w:lsdException w:name="List Table 7 Colorful Accent 6" w:uiPriority="52"/>
+  <w:latentStyles w:defLockedState="0" w:defUIPriority="99" w:defSemiHidden="1" w:defUnhideWhenUsed="1" w:defQFormat="0" w:count="276">
+    <w:lsdException w:name="Normal" w:semiHidden="0" w:uiPriority="0" w:unhideWhenUsed="0" w:qFormat="1"/>
+    <w:lsdException w:name="heading 1" w:semiHidden="0" w:uiPriority="9" w:unhideWhenUsed="0" w:qFormat="1"/>
+    <w:lsdException w:name="heading 2" w:uiPriority="9" w:qFormat="1"/>
+    <w:lsdException w:name="heading 3" w:uiPriority="9" w:qFormat="1"/>
+    <w:lsdException w:name="heading 4" w:uiPriority="9" w:qFormat="1"/>
+    <w:lsdException w:name="heading 5" w:uiPriority="9" w:qFormat="1"/>
+    <w:lsdException w:name="heading 6" w:uiPriority="9" w:qFormat="1"/>
+    <w:lsdException w:name="heading 7" w:uiPriority="9" w:qFormat="1"/>
+    <w:lsdException w:name="heading 8" w:uiPriority="9" w:qFormat="1"/>
+    <w:lsdException w:name="heading 9" w:uiPriority="9" w:qFormat="1"/>
+    <w:lsdException w:name="toc 1" w:uiPriority="39"/>
+    <w:lsdException w:name="toc 2" w:uiPriority="39"/>
+    <w:lsdException w:name="toc 3" w:uiPriority="39"/>
+    <w:lsdException w:name="toc 4" w:uiPriority="39"/>
+    <w:lsdException w:name="toc 5" w:uiPriority="39"/>
+    <w:lsdException w:name="toc 6" w:uiPriority="39"/>
+    <w:lsdException w:name="toc 7" w:uiPriority="39"/>
+    <w:lsdException w:name="toc 8" w:uiPriority="39"/>
+    <w:lsdException w:name="toc 9" w:uiPriority="39"/>
+    <w:lsdException w:name="caption" w:uiPriority="35" w:qFormat="1"/>
+    <w:lsdException w:name="Title" w:semiHidden="0" w:uiPriority="10" w:unhideWhenUsed="0" w:qFormat="1"/>
+    <w:lsdException w:name="Default Paragraph Font" w:uiPriority="1"/>
+    <w:lsdException w:name="Subtitle" w:semiHidden="0" w:uiPriority="11" w:unhideWhenUsed="0" w:qFormat="1"/>
+    <w:lsdException w:name="Strong" w:semiHidden="0" w:uiPriority="22" w:unhideWhenUsed="0" w:qFormat="1"/>
+    <w:lsdException w:name="Emphasis" w:semiHidden="0" w:uiPriority="20" w:unhideWhenUsed="0" w:qFormat="1"/>
+    <w:lsdException w:name="Table Grid" w:semiHidden="0" w:uiPriority="59" w:unhideWhenUsed="0"/>
+    <w:lsdException w:name="Note Level 1" w:semiHidden="0" w:unhideWhenUsed="0"/>
+    <w:lsdException w:name="Note Level 2" w:semiHidden="0" w:unhideWhenUsed="0"/>
+    <w:lsdException w:name="Note Level 3" w:semiHidden="0" w:unhideWhenUsed="0"/>
+    <w:lsdException w:name="Note Level 4" w:semiHidden="0" w:unhideWhenUsed="0"/>
+    <w:lsdException w:name="Note Level 5" w:semiHidden="0" w:unhideWhenUsed="0"/>
+    <w:lsdException w:name="Note Level 6" w:semiHidden="0" w:unhideWhenUsed="0"/>
+    <w:lsdException w:name="Note Level 7" w:semiHidden="0" w:unhideWhenUsed="0"/>
+    <w:lsdException w:name="Note Level 8" w:semiHidden="0" w:unhideWhenUsed="0"/>
+    <w:lsdException w:name="Note Level 9" w:semiHidden="0" w:unhideWhenUsed="0"/>
+    <w:lsdException w:name="Placeholder Text" w:unhideWhenUsed="0"/>
+    <w:lsdException w:name="No Spacing" w:semiHidden="0" w:uiPriority="1" w:unhideWhenUsed="0" w:qFormat="1"/>
+    <w:lsdException w:name="Light Shading" w:semiHidden="0" w:uiPriority="60" w:unhideWhenUsed="0"/>
+    <w:lsdException w:name="Light List" w:semiHidden="0" w:uiPriority="61" w:unhideWhenUsed="0"/>
+    <w:lsdException w:name="Light Grid" w:semiHidden="0" w:uiPriority="62" w:unhideWhenUsed="0"/>
+    <w:lsdException w:name="Medium Shading 1" w:semiHidden="0" w:uiPriority="63" w:unhideWhenUsed="0"/>
+    <w:lsdException w:name="Medium Shading 2" w:semiHidden="0" w:uiPriority="64" w:unhideWhenUsed="0"/>
+    <w:lsdException w:name="Medium List 1" w:semiHidden="0" w:uiPriority="65" w:unhideWhenUsed="0"/>
+    <w:lsdException w:name="Medium List 2" w:semiHidden="0" w:uiPriority="66" w:unhideWhenUsed="0"/>
+    <w:lsdException w:name="Medium Grid 1" w:semiHidden="0" w:uiPriority="67" w:unhideWhenUsed="0"/>
+    <w:lsdException w:name="Medium Grid 2" w:semiHidden="0" w:uiPriority="68" w:unhideWhenUsed="0"/>
+    <w:lsdException w:name="Medium Grid 3" w:semiHidden="0" w:uiPriority="69" w:unhideWhenUsed="0"/>
+    <w:lsdException w:name="Dark List" w:semiHidden="0" w:uiPriority="70" w:unhideWhenUsed="0"/>
+    <w:lsdException w:name="Colorful Shading" w:semiHidden="0" w:uiPriority="71" w:unhideWhenUsed="0"/>
+    <w:lsdException w:name="Colorful List" w:semiHidden="0" w:uiPriority="72" w:unhideWhenUsed="0"/>
+    <w:lsdException w:name="Colorful Grid" w:semiHidden="0" w:uiPriority="73" w:unhideWhenUsed="0"/>
+    <w:lsdException w:name="Light Shading Accent 1" w:semiHidden="0" w:uiPriority="60" w:unhideWhenUsed="0"/>
+    <w:lsdException w:name="Light List Accent 1" w:semiHidden="0" w:uiPriority="61" w:unhideWhenUsed="0"/>
+    <w:lsdException w:name="Light Grid Accent 1" w:semiHidden="0" w:uiPriority="62" w:unhideWhenUsed="0"/>
+    <w:lsdException w:name="Medium Shading 1 Accent 1" w:semiHidden="0" w:uiPriority="63" w:unhideWhenUsed="0"/>
+    <w:lsdException w:name="Medium Shading 2 Accent 1" w:semiHidden="0" w:uiPriority="64" w:unhideWhenUsed="0"/>
+    <w:lsdException w:name="Medium List 1 Accent 1" w:semiHidden="0" w:uiPriority="65" w:unhideWhenUsed="0"/>
+    <w:lsdException w:name="Revision" w:unhideWhenUsed="0"/>
+    <w:lsdException w:name="List Paragraph" w:semiHidden="0" w:uiPriority="34" w:unhideWhenUsed="0" w:qFormat="1"/>
+    <w:lsdException w:name="Quote" w:semiHidden="0" w:uiPriority="29" w:unhideWhenUsed="0" w:qFormat="1"/>
+    <w:lsdException w:name="Intense Quote" w:semiHidden="0" w:uiPriority="30" w:unhideWhenUsed="0" w:qFormat="1"/>
+    <w:lsdException w:name="Medium List 2 Accent 1" w:semiHidden="0" w:uiPriority="66" w:unhideWhenUsed="0"/>
+    <w:lsdException w:name="Medium Grid 1 Accent 1" w:semiHidden="0" w:uiPriority="67" w:unhideWhenUsed="0"/>
+    <w:lsdException w:name="Medium Grid 2 Accent 1" w:semiHidden="0" w:uiPriority="68" w:unhideWhenUsed="0"/>
+    <w:lsdException w:name="Medium Grid 3 Accent 1" w:semiHidden="0" w:uiPriority="69" w:unhideWhenUsed="0"/>
+    <w:lsdException w:name="Dark List Accent 1" w:semiHidden="0" w:uiPriority="70" w:unhideWhenUsed="0"/>
+    <w:lsdException w:name="Colorful Shading Accent 1" w:semiHidden="0" w:uiPriority="71" w:unhideWhenUsed="0"/>
+    <w:lsdException w:name="Colorful List Accent 1" w:semiHidden="0" w:uiPriority="72" w:unhideWhenUsed="0"/>
+    <w:lsdException w:name="Colorful Grid Accent 1" w:semiHidden="0" w:uiPriority="73" w:unhideWhenUsed="0"/>
+    <w:lsdException w:name="Light Shading Accent 2" w:semiHidden="0" w:uiPriority="60" w:unhideWhenUsed="0"/>
+    <w:lsdException w:name="Light List Accent 2" w:semiHidden="0" w:uiPriority="61" w:unhideWhenUsed="0"/>
+    <w:lsdException w:name="Light Grid Accent 2" w:semiHidden="0" w:uiPriority="62" w:unhideWhenUsed="0"/>
+    <w:lsdException w:name="Medium Shading 1 Accent 2" w:semiHidden="0" w:uiPriority="63" w:unhideWhenUsed="0"/>
+    <w:lsdException w:name="Medium Shading 2 Accent 2" w:semiHidden="0" w:uiPriority="64" w:unhideWhenUsed="0"/>
+    <w:lsdException w:name="Medium List 1 Accent 2" w:semiHidden="0" w:uiPriority="65" w:unhideWhenUsed="0"/>
+    <w:lsdException w:name="Medium List 2 Accent 2" w:semiHidden="0" w:uiPriority="66" w:unhideWhenUsed="0"/>
+    <w:lsdException w:name="Medium Grid 1 Accent 2" w:semiHidden="0" w:uiPriority="67" w:unhideWhenUsed="0"/>
+    <w:lsdException w:name="Medium Grid 2 Accent 2" w:semiHidden="0" w:uiPriority="68" w:unhideWhenUsed="0"/>
+    <w:lsdException w:name="Medium Grid 3 Accent 2" w:semiHidden="0" w:uiPriority="69" w:unhideWhenUsed="0"/>
+    <w:lsdException w:name="Dark List Accent 2" w:semiHidden="0" w:uiPriority="70" w:unhideWhenUsed="0"/>
+    <w:lsdException w:name="Colorful Shading Accent 2" w:semiHidden="0" w:uiPriority="71" w:unhideWhenUsed="0"/>
+    <w:lsdException w:name="Colorful List Accent 2" w:semiHidden="0" w:uiPriority="72" w:unhideWhenUsed="0"/>
+    <w:lsdException w:name="Colorful Grid Accent 2" w:semiHidden="0" w:uiPriority="73" w:unhideWhenUsed="0"/>
+    <w:lsdException w:name="Light Shading Accent 3" w:semiHidden="0" w:uiPriority="60" w:unhideWhenUsed="0"/>
+    <w:lsdException w:name="Light List Accent 3" w:semiHidden="0" w:uiPriority="61" w:unhideWhenUsed="0"/>
+    <w:lsdException w:name="Light Grid Accent 3" w:semiHidden="0" w:uiPriority="62" w:unhideWhenUsed="0"/>
+    <w:lsdException w:name="Medium Shading 1 Accent 3" w:semiHidden="0" w:uiPriority="63" w:unhideWhenUsed="0"/>
+    <w:lsdException w:name="Medium Shading 2 Accent 3" w:semiHidden="0" w:uiPriority="64" w:unhideWhenUsed="0"/>
+    <w:lsdException w:name="Medium List 1 Accent 3" w:semiHidden="0" w:uiPriority="65" w:unhideWhenUsed="0"/>
+    <w:lsdException w:name="Medium List 2 Accent 3" w:semiHidden="0" w:uiPriority="66" w:unhideWhenUsed="0"/>
+    <w:lsdException w:name="Medium Grid 1 Accent 3" w:semiHidden="0" w:uiPriority="67" w:unhideWhenUsed="0"/>
+    <w:lsdException w:name="Medium Grid 2 Accent 3" w:semiHidden="0" w:uiPriority="68" w:unhideWhenUsed="0"/>
+    <w:lsdException w:name="Medium Grid 3 Accent 3" w:semiHidden="0" w:uiPriority="69" w:unhideWhenUsed="0"/>
+    <w:lsdException w:name="Dark List Accent 3" w:semiHidden="0" w:uiPriority="70" w:unhideWhenUsed="0"/>
+    <w:lsdException w:name="Colorful Shading Accent 3" w:semiHidden="0" w:uiPriority="71" w:unhideWhenUsed="0"/>
+    <w:lsdException w:name="Colorful List Accent 3" w:semiHidden="0" w:uiPriority="72" w:unhideWhenUsed="0"/>
+    <w:lsdException w:name="Colorful Grid Accent 3" w:semiHidden="0" w:uiPriority="73" w:unhideWhenUsed="0"/>
+    <w:lsdException w:name="Light Shading Accent 4" w:semiHidden="0" w:uiPriority="60" w:unhideWhenUsed="0"/>
+    <w:lsdException w:name="Light List Accent 4" w:semiHidden="0" w:uiPriority="61" w:unhideWhenUsed="0"/>
+    <w:lsdException w:name="Light Grid Accent 4" w:semiHidden="0" w:uiPriority="62" w:unhideWhenUsed="0"/>
+    <w:lsdException w:name="Medium Shading 1 Accent 4" w:semiHidden="0" w:uiPriority="63" w:unhideWhenUsed="0"/>
+    <w:lsdException w:name="Medium Shading 2 Accent 4" w:semiHidden="0" w:uiPriority="64" w:unhideWhenUsed="0"/>
+    <w:lsdException w:name="Medium List 1 Accent 4" w:semiHidden="0" w:uiPriority="65" w:unhideWhenUsed="0"/>
+    <w:lsdException w:name="Medium List 2 Accent 4" w:semiHidden="0" w:uiPriority="66" w:unhideWhenUsed="0"/>
+    <w:lsdException w:name="Medium Grid 1 Accent 4" w:semiHidden="0" w:uiPriority="67" w:unhideWhenUsed="0"/>
+    <w:lsdException w:name="Medium Grid 2 Accent 4" w:semiHidden="0" w:uiPriority="68" w:unhideWhenUsed="0"/>
+    <w:lsdException w:name="Medium Grid 3 Accent 4" w:semiHidden="0" w:uiPriority="69" w:unhideWhenUsed="0"/>
+    <w:lsdException w:name="Dark List Accent 4" w:semiHidden="0" w:uiPriority="70" w:unhideWhenUsed="0"/>
+    <w:lsdException w:name="Colorful Shading Accent 4" w:semiHidden="0" w:uiPriority="71" w:unhideWhenUsed="0"/>
+    <w:lsdException w:name="Colorful List Accent 4" w:semiHidden="0" w:uiPriority="72" w:unhideWhenUsed="0"/>
+    <w:lsdException w:name="Colorful Grid Accent 4" w:semiHidden="0" w:uiPriority="73" w:unhideWhenUsed="0"/>
+    <w:lsdException w:name="Light Shading Accent 5" w:semiHidden="0" w:uiPriority="60" w:unhideWhenUsed="0"/>
+    <w:lsdException w:name="Light List Accent 5" w:semiHidden="0" w:uiPriority="61" w:unhideWhenUsed="0"/>
+    <w:lsdException w:name="Light Grid Accent 5" w:semiHidden="0" w:uiPriority="62" w:unhideWhenUsed="0"/>
+    <w:lsdException w:name="Medium Shading 1 Accent 5" w:semiHidden="0" w:uiPriority="63" w:unhideWhenUsed="0"/>
+    <w:lsdException w:name="Medium Shading 2 Accent 5" w:semiHidden="0" w:uiPriority="64" w:unhideWhenUsed="0"/>
+    <w:lsdException w:name="Medium List 1 Accent 5" w:semiHidden="0" w:uiPriority="65" w:unhideWhenUsed="0"/>
+    <w:lsdException w:name="Medium List 2 Accent 5" w:semiHidden="0" w:uiPriority="66" w:unhideWhenUsed="0"/>
+    <w:lsdException w:name="Medium Grid 1 Accent 5" w:semiHidden="0" w:uiPriority="67" w:unhideWhenUsed="0"/>
+    <w:lsdException w:name="Medium Grid 2 Accent 5" w:semiHidden="0" w:uiPriority="68" w:unhideWhenUsed="0"/>
+    <w:lsdException w:name="Medium Grid 3 Accent 5" w:semiHidden="0" w:uiPriority="69" w:unhideWhenUsed="0"/>
+    <w:lsdException w:name="Dark List Accent 5" w:semiHidden="0" w:uiPriority="70" w:unhideWhenUsed="0"/>
+    <w:lsdException w:name="Colorful Shading Accent 5" w:semiHidden="0" w:uiPriority="71" w:unhideWhenUsed="0"/>
+    <w:lsdException w:name="Colorful List Accent 5" w:semiHidden="0" w:uiPriority="72" w:unhideWhenUsed="0"/>
+    <w:lsdException w:name="Colorful Grid Accent 5" w:semiHidden="0" w:uiPriority="73" w:unhideWhenUsed="0"/>
+    <w:lsdException w:name="Light Shading Accent 6" w:semiHidden="0" w:uiPriority="60" w:unhideWhenUsed="0"/>
+    <w:lsdException w:name="Light List Accent 6" w:semiHidden="0" w:uiPriority="61" w:unhideWhenUsed="0"/>
+    <w:lsdException w:name="Light Grid Accent 6" w:semiHidden="0" w:uiPriority="62" w:unhideWhenUsed="0"/>
+    <w:lsdException w:name="Medium Shading 1 Accent 6" w:semiHidden="0" w:uiPriority="63" w:unhideWhenUsed="0"/>
+    <w:lsdException w:name="Medium Shading 2 Accent 6" w:semiHidden="0" w:uiPriority="64" w:unhideWhenUsed="0"/>
+    <w:lsdException w:name="Medium List 1 Accent 6" w:semiHidden="0" w:uiPriority="65" w:unhideWhenUsed="0"/>
+    <w:lsdException w:name="Medium List 2 Accent 6" w:semiHidden="0" w:uiPriority="66" w:unhideWhenUsed="0"/>
+    <w:lsdException w:name="Medium Grid 1 Accent 6" w:semiHidden="0" w:uiPriority="67" w:unhideWhenUsed="0"/>
+    <w:lsdException w:name="Medium Grid 2 Accent 6" w:semiHidden="0" w:uiPriority="68" w:unhideWhenUsed="0"/>
+    <w:lsdException w:name="Medium Grid 3 Accent 6" w:semiHidden="0" w:uiPriority="69" w:unhideWhenUsed="0"/>
+    <w:lsdException w:name="Dark List Accent 6" w:semiHidden="0" w:uiPriority="70" w:unhideWhenUsed="0"/>
+    <w:lsdException w:name="Colorful Shading Accent 6" w:semiHidden="0" w:uiPriority="71" w:unhideWhenUsed="0"/>
+    <w:lsdException w:name="Colorful List Accent 6" w:semiHidden="0" w:uiPriority="72" w:unhideWhenUsed="0"/>
+    <w:lsdException w:name="Colorful Grid Accent 6" w:semiHidden="0" w:uiPriority="73" w:unhideWhenUsed="0"/>
+    <w:lsdException w:name="Subtle Emphasis" w:semiHidden="0" w:uiPriority="19" w:unhideWhenUsed="0" w:qFormat="1"/>
+    <w:lsdException w:name="Intense Emphasis" w:semiHidden="0" w:uiPriority="21" w:unhideWhenUsed="0" w:qFormat="1"/>
+    <w:lsdException w:name="Subtle Reference" w:semiHidden="0" w:uiPriority="31" w:unhideWhenUsed="0" w:qFormat="1"/>
+    <w:lsdException w:name="Intense Reference" w:semiHidden="0" w:uiPriority="32" w:unhideWhenUsed="0" w:qFormat="1"/>
+    <w:lsdException w:name="Book Title" w:semiHidden="0" w:uiPriority="33" w:unhideWhenUsed="0" w:qFormat="1"/>
+    <w:lsdException w:name="Bibliography" w:uiPriority="37"/>
+    <w:lsdException w:name="TOC Heading" w:uiPriority="39" w:qFormat="1"/>
+  </w:latentStyles>
+  <w:style w:type="paragraph" w:default="1" w:styleId="Normal">
+    <w:name w:val="Normal"/>
+    <w:qFormat/>
+  </w:style>
+  <w:style w:type="paragraph" w:styleId="Heading1">
+    <w:name w:val="heading 1"/>
+    <w:basedOn w:val="Normal"/>
+    <w:next w:val="Normal"/>
+    <w:link w:val="Heading1Char"/>
+    <w:uiPriority w:val="9"/>
+    <w:qFormat/>
+    <w:rsid w:val="000D58E0"/>
+    <w:pPr>
+      <w:keepNext/>
+      <w:keepLines/>
+      <w:spacing w:before="480"/>
+      <w:outlineLvl w:val="0"/>
+    </w:pPr>
+    <w:rPr>
+      <w:rFonts w:asciiTheme="majorHAnsi" w:eastAsiaTheme="majorEastAsia" w:hAnsiTheme="majorHAnsi" w:cstheme="majorBidi"/>
+      <w:b/>
+      <w:bCs/>
+      <w:color w:val="345A8A" w:themeColor="accent1" w:themeShade="B5"/>
+      <w:sz w:val="32"/>
+      <w:szCs w:val="32"/>
+    </w:rPr>
+  </w:style>
+  <w:style w:type="character" w:default="1" w:styleId="DefaultParagraphFont">
+    <w:name w:val="Default Paragraph Font"/>
+    <w:uiPriority w:val="1"/>
+    <w:semiHidden/>
+    <w:unhideWhenUsed/>
+  </w:style>
+  <w:style w:type="table" w:default="1" w:styleId="TableNormal">
+    <w:name w:val="Normal Table"/>
+    <w:uiPriority w:val="99"/>
+    <w:semiHidden/>
+    <w:unhideWhenUsed/>
+    <w:tblPr>
+      <w:tblInd w:w="0" w:type="dxa"/>
+      <w:tblCellMar>
+        <w:top w:w="0" w:type="dxa"/>
+        <w:left w:w="108" w:type="dxa"/>
+        <w:bottom w:w="0" w:type="dxa"/>
+        <w:right w:w="108" w:type="dxa"/>
+      </w:tblCellMar>
+    </w:tblPr>
+  </w:style>
+  <w:style w:type="numbering" w:default="1" w:styleId="NoList">
+    <w:name w:val="No List"/>
+    <w:uiPriority w:val="99"/>
+    <w:semiHidden/>
+    <w:unhideWhenUsed/>
+  </w:style>
+  <w:style w:type="paragraph" w:styleId="NoSpacing">
+    <w:name w:val="No Spacing"/>
+    <w:uiPriority w:val="1"/>
+    <w:qFormat/>
+    <w:rsid w:val="004C3699"/>
+  </w:style>
+  <w:style w:type="character" w:customStyle="1" w:styleId="Heading1Char">
+    <w:name w:val="Heading 1 Char"/>
+    <w:basedOn w:val="DefaultParagraphFont"/>
+    <w:link w:val="Heading1"/>
+    <w:uiPriority w:val="9"/>
+    <w:rsid w:val="000D58E0"/>
+    <w:rPr>
+      <w:rFonts w:asciiTheme="majorHAnsi" w:eastAsiaTheme="majorEastAsia" w:hAnsiTheme="majorHAnsi" w:cstheme="majorBidi"/>
+      <w:b/>
+      <w:bCs/>
+      <w:color w:val="345A8A" w:themeColor="accent1" w:themeShade="B5"/>
+      <w:sz w:val="32"/>
+      <w:szCs w:val="32"/>
+    </w:rPr>
+  </w:style>
+  <w:style w:type="paragraph" w:styleId="TOCHeading">
+    <w:name w:val="TOC Heading"/>
+    <w:basedOn w:val="Heading1"/>
+    <w:next w:val="Normal"/>
+    <w:uiPriority w:val="39"/>
+    <w:unhideWhenUsed/>
+    <w:qFormat/>
+    <w:rsid w:val="000D58E0"/>
+    <w:pPr>
+      <w:spacing w:line="276" w:lineRule="auto"/>
+      <w:outlineLvl w:val="9"/>
+    </w:pPr>
+    <w:rPr>
+      <w:color w:val="365F91" w:themeColor="accent1" w:themeShade="BF"/>
+      <w:sz w:val="28"/>
+      <w:szCs w:val="28"/>
+    </w:rPr>
+  </w:style>
+  <w:style w:type="paragraph" w:styleId="BalloonText">
+    <w:name w:val="Balloon Text"/>
+    <w:basedOn w:val="Normal"/>
+    <w:link w:val="BalloonTextChar"/>
+    <w:uiPriority w:val="99"/>
+    <w:semiHidden/>
+    <w:unhideWhenUsed/>
+    <w:rsid w:val="000D58E0"/>
+    <w:rPr>
+      <w:rFonts w:ascii="Lucida Grande" w:hAnsi="Lucida Grande" w:cs="Lucida Grande"/>
+      <w:sz w:val="18"/>
+      <w:szCs w:val="18"/>
+    </w:rPr>
+  </w:style>
+  <w:style w:type="character" w:customStyle="1" w:styleId="BalloonTextChar">
+    <w:name w:val="Balloon Text Char"/>
+    <w:basedOn w:val="DefaultParagraphFont"/>
+    <w:link w:val="BalloonText"/>
+    <w:uiPriority w:val="99"/>
+    <w:semiHidden/>
+    <w:rsid w:val="000D58E0"/>
+    <w:rPr>
+      <w:rFonts w:ascii="Lucida Grande" w:hAnsi="Lucida Grande" w:cs="Lucida Grande"/>
+      <w:sz w:val="18"/>
+      <w:szCs w:val="18"/>
+    </w:rPr>
+  </w:style>
+  <w:style w:type="paragraph" w:styleId="TOC1">
+    <w:name w:val="toc 1"/>
+    <w:basedOn w:val="Normal"/>
+    <w:next w:val="Normal"/>
+    <w:autoRedefine/>
+    <w:uiPriority w:val="39"/>
+    <w:unhideWhenUsed/>
+    <w:rsid w:val="000D58E0"/>
+    <w:pPr>
+      <w:spacing w:before="120"/>
+    </w:pPr>
+    <w:rPr>
+      <w:b/>
+    </w:rPr>
+  </w:style>
+  <w:style w:type="paragraph" w:styleId="TOC2">
+    <w:name w:val="toc 2"/>
+    <w:basedOn w:val="Normal"/>
+    <w:next w:val="Normal"/>
+    <w:autoRedefine/>
+    <w:uiPriority w:val="39"/>
+    <w:semiHidden/>
+    <w:unhideWhenUsed/>
+    <w:rsid w:val="000D58E0"/>
+    <w:pPr>
+      <w:ind w:left="240"/>
+    </w:pPr>
+    <w:rPr>
+      <w:b/>
+      <w:sz w:val="22"/>
+      <w:szCs w:val="22"/>
+    </w:rPr>
+  </w:style>
+  <w:style w:type="paragraph" w:styleId="TOC3">
+    <w:name w:val="toc 3"/>
+    <w:basedOn w:val="Normal"/>
+    <w:next w:val="Normal"/>
+    <w:autoRedefine/>
+    <w:uiPriority w:val="39"/>
+    <w:semiHidden/>
+    <w:unhideWhenUsed/>
+    <w:rsid w:val="000D58E0"/>
+    <w:pPr>
+      <w:ind w:left="480"/>
+    </w:pPr>
+    <w:rPr>
+      <w:sz w:val="22"/>
+      <w:szCs w:val="22"/>
+    </w:rPr>
+  </w:style>
+  <w:style w:type="paragraph" w:styleId="TOC4">
+    <w:name w:val="toc 4"/>
+    <w:basedOn w:val="Normal"/>
+    <w:next w:val="Normal"/>
+    <w:autoRedefine/>
+    <w:uiPriority w:val="39"/>
+    <w:semiHidden/>
+    <w:unhideWhenUsed/>
+    <w:rsid w:val="000D58E0"/>
+    <w:pPr>
+      <w:ind w:left="720"/>
+    </w:pPr>
+    <w:rPr>
+      <w:sz w:val="20"/>
+      <w:szCs w:val="20"/>
+    </w:rPr>
+  </w:style>
+  <w:style w:type="paragraph" w:styleId="TOC5">
+    <w:name w:val="toc 5"/>
+    <w:basedOn w:val="Normal"/>
+    <w:next w:val="Normal"/>
+    <w:autoRedefine/>
+    <w:uiPriority w:val="39"/>
+    <w:semiHidden/>
+    <w:unhideWhenUsed/>
+    <w:rsid w:val="000D58E0"/>
+    <w:pPr>
+      <w:ind w:left="960"/>
+    </w:pPr>
+    <w:rPr>
+      <w:sz w:val="20"/>
+      <w:szCs w:val="20"/>
+    </w:rPr>
+  </w:style>
+  <w:style w:type="paragraph" w:styleId="TOC6">
+    <w:name w:val="toc 6"/>
+    <w:basedOn w:val="Normal"/>
+    <w:next w:val="Normal"/>
+    <w:autoRedefine/>
+    <w:uiPriority w:val="39"/>
+    <w:semiHidden/>
+    <w:unhideWhenUsed/>
+    <w:rsid w:val="000D58E0"/>
+    <w:pPr>
+      <w:ind w:left="1200"/>
+    </w:pPr>
+    <w:rPr>
+      <w:sz w:val="20"/>
+      <w:szCs w:val="20"/>
+    </w:rPr>
+  </w:style>
+  <w:style w:type="paragraph" w:styleId="TOC7">
+    <w:name w:val="toc 7"/>
+    <w:basedOn w:val="Normal"/>
+    <w:next w:val="Normal"/>
+    <w:autoRedefine/>
+    <w:uiPriority w:val="39"/>
+    <w:semiHidden/>
+    <w:unhideWhenUsed/>
+    <w:rsid w:val="000D58E0"/>
+    <w:pPr>
+      <w:ind w:left="1440"/>
+    </w:pPr>
+    <w:rPr>
+      <w:sz w:val="20"/>
+      <w:szCs w:val="20"/>
+    </w:rPr>
+  </w:style>
+  <w:style w:type="paragraph" w:styleId="TOC8">
+    <w:name w:val="toc 8"/>
+    <w:basedOn w:val="Normal"/>
+    <w:next w:val="Normal"/>
+    <w:autoRedefine/>
+    <w:uiPriority w:val="39"/>
+    <w:semiHidden/>
+    <w:unhideWhenUsed/>
+    <w:rsid w:val="000D58E0"/>
+    <w:pPr>
+      <w:ind w:left="1680"/>
+    </w:pPr>
+    <w:rPr>
+      <w:sz w:val="20"/>
+      <w:szCs w:val="20"/>
+    </w:rPr>
+  </w:style>
+  <w:style w:type="paragraph" w:styleId="TOC9">
+    <w:name w:val="toc 9"/>
+    <w:basedOn w:val="Normal"/>
+    <w:next w:val="Normal"/>
+    <w:autoRedefine/>
+    <w:uiPriority w:val="39"/>
+    <w:semiHidden/>
+    <w:unhideWhenUsed/>
+    <w:rsid w:val="000D58E0"/>
+    <w:pPr>
+      <w:ind w:left="1920"/>
+    </w:pPr>
+    <w:rPr>
+      <w:sz w:val="20"/>
+      <w:szCs w:val="20"/>
+    </w:rPr>
+  </w:style>
+  <w:style w:type="character" w:styleId="Hyperlink">
+    <w:name w:val="Hyperlink"/>
+    <w:basedOn w:val="DefaultParagraphFont"/>
+    <w:uiPriority w:val="99"/>
+    <w:unhideWhenUsed/>
+    <w:rsid w:val="00A83BA4"/>
+    <w:rPr>
+      <w:color w:val="0000FF" w:themeColor="hyperlink"/>
+      <w:u w:val="single"/>
+    </w:rPr>
+  </w:style>
+  <w:style w:type="character" w:styleId="FollowedHyperlink">
+    <w:name w:val="FollowedHyperlink"/>
+    <w:basedOn w:val="DefaultParagraphFont"/>
+    <w:uiPriority w:val="99"/>
+    <w:semiHidden/>
+    <w:unhideWhenUsed/>
+    <w:rsid w:val="007C74FF"/>
+    <w:rPr>
+      <w:color w:val="800080" w:themeColor="followedHyperlink"/>
+      <w:u w:val="single"/>
+    </w:rPr>
+  </w:style>
+  <w:style w:type="paragraph" w:styleId="Header">
+    <w:name w:val="header"/>
+    <w:basedOn w:val="Normal"/>
+    <w:link w:val="HeaderChar"/>
+    <w:uiPriority w:val="99"/>
+    <w:unhideWhenUsed/>
+    <w:rsid w:val="00F129E3"/>
+    <w:pPr>
+      <w:tabs>
+        <w:tab w:val="center" w:pos="4680"/>
+        <w:tab w:val="right" w:pos="9360"/>
+      </w:tabs>
+    </w:pPr>
+  </w:style>
+  <w:style w:type="character" w:customStyle="1" w:styleId="HeaderChar">
+    <w:name w:val="Header Char"/>
+    <w:basedOn w:val="DefaultParagraphFont"/>
+    <w:link w:val="Header"/>
+    <w:uiPriority w:val="99"/>
+    <w:rsid w:val="00F129E3"/>
+  </w:style>
+  <w:style w:type="paragraph" w:styleId="Footer">
+    <w:name w:val="footer"/>
+    <w:basedOn w:val="Normal"/>
+    <w:link w:val="FooterChar"/>
+    <w:uiPriority w:val="99"/>
+    <w:unhideWhenUsed/>
+    <w:rsid w:val="00F129E3"/>
+    <w:pPr>
+      <w:tabs>
+        <w:tab w:val="center" w:pos="4680"/>
+        <w:tab w:val="right" w:pos="9360"/>
+      </w:tabs>
+    </w:pPr>
+  </w:style>
+  <w:style w:type="character" w:customStyle="1" w:styleId="FooterChar">
+    <w:name w:val="Footer Char"/>
+    <w:basedOn w:val="DefaultParagraphFont"/>
+    <w:link w:val="Footer"/>
+    <w:uiPriority w:val="99"/>
+    <w:rsid w:val="00F129E3"/>
+  </w:style>
+</w:styles>
+</file>
+
+<file path=word/stylesWithEffects.xml><?xml version="1.0" encoding="utf-8"?>
+<w:styles xmlns:wpc="http://schemas.microsoft.com/office/word/2010/wordprocessingCanvas" xmlns:mo="http://schemas.microsoft.com/office/mac/office/2008/main" xmlns:mc="http://schemas.openxmlformats.org/markup-compatibility/2006" xmlns:mv="urn:schemas-microsoft-com:mac:vml" xmlns:o="urn:schemas-microsoft-com:office:office" xmlns:r="http://schemas.openxmlformats.org/officeDocument/2006/relationships" xmlns:m="http://schemas.openxmlformats.org/officeDocument/2006/math" xmlns:v="urn:schemas-microsoft-com:vml" xmlns:wp14="http://schemas.microsoft.com/office/word/2010/wordprocessingDrawing" xmlns:wp="http://schemas.openxmlformats.org/drawingml/2006/wordprocessingDrawing" xmlns:w10="urn:schemas-microsoft-com:office:word" xmlns:w="http://schemas.openxmlformats.org/wordprocessingml/2006/main" xmlns:w14="http://schemas.microsoft.com/office/word/2010/wordml" xmlns:wpg="http://schemas.microsoft.com/office/word/2010/wordprocessingGroup" xmlns:wpi="http://schemas.microsoft.com/office/word/2010/wordprocessingInk" xmlns:wne="http://schemas.microsoft.com/office/word/2006/wordml" xmlns:wps="http://schemas.microsoft.com/office/word/2010/wordprocessingShape" mc:Ignorable="w14 wp14">
+  <w:docDefaults>
+    <w:rPrDefault>
+      <w:rPr>
+        <w:rFonts w:asciiTheme="minorHAnsi" w:eastAsiaTheme="minorEastAsia" w:hAnsiTheme="minorHAnsi" w:cstheme="minorBidi"/>
+        <w:sz w:val="24"/>
+        <w:szCs w:val="24"/>
+        <w:lang w:val="en-US" w:eastAsia="en-US" w:bidi="ar-SA"/>
+      </w:rPr>
+    </w:rPrDefault>
+    <w:pPrDefault/>
+  </w:docDefaults>
+  <w:latentStyles w:defLockedState="0" w:defUIPriority="99" w:defSemiHidden="1" w:defUnhideWhenUsed="1" w:defQFormat="0" w:count="276">
+    <w:lsdException w:name="Normal" w:semiHidden="0" w:uiPriority="0" w:unhideWhenUsed="0" w:qFormat="1"/>
+    <w:lsdException w:name="heading 1" w:semiHidden="0" w:uiPriority="9" w:unhideWhenUsed="0" w:qFormat="1"/>
+    <w:lsdException w:name="heading 2" w:uiPriority="9" w:qFormat="1"/>
+    <w:lsdException w:name="heading 3" w:uiPriority="9" w:qFormat="1"/>
+    <w:lsdException w:name="heading 4" w:uiPriority="9" w:qFormat="1"/>
+    <w:lsdException w:name="heading 5" w:uiPriority="9" w:qFormat="1"/>
+    <w:lsdException w:name="heading 6" w:uiPriority="9" w:qFormat="1"/>
+    <w:lsdException w:name="heading 7" w:uiPriority="9" w:qFormat="1"/>
+    <w:lsdException w:name="heading 8" w:uiPriority="9" w:qFormat="1"/>
+    <w:lsdException w:name="heading 9" w:uiPriority="9" w:qFormat="1"/>
+    <w:lsdException w:name="toc 1" w:uiPriority="39"/>
+    <w:lsdException w:name="toc 2" w:uiPriority="39"/>
+    <w:lsdException w:name="toc 3" w:uiPriority="39"/>
+    <w:lsdException w:name="toc 4" w:uiPriority="39"/>
+    <w:lsdException w:name="toc 5" w:uiPriority="39"/>
+    <w:lsdException w:name="toc 6" w:uiPriority="39"/>
+    <w:lsdException w:name="toc 7" w:uiPriority="39"/>
+    <w:lsdException w:name="toc 8" w:uiPriority="39"/>
+    <w:lsdException w:name="toc 9" w:uiPriority="39"/>
+    <w:lsdException w:name="caption" w:uiPriority="35" w:qFormat="1"/>
+    <w:lsdException w:name="Title" w:semiHidden="0" w:uiPriority="10" w:unhideWhenUsed="0" w:qFormat="1"/>
+    <w:lsdException w:name="Default Paragraph Font" w:uiPriority="1"/>
+    <w:lsdException w:name="Subtitle" w:semiHidden="0" w:uiPriority="11" w:unhideWhenUsed="0" w:qFormat="1"/>
+    <w:lsdException w:name="Strong" w:semiHidden="0" w:uiPriority="22" w:unhideWhenUsed="0" w:qFormat="1"/>
+    <w:lsdException w:name="Emphasis" w:semiHidden="0" w:uiPriority="20" w:unhideWhenUsed="0" w:qFormat="1"/>
+    <w:lsdException w:name="Table Grid" w:semiHidden="0" w:uiPriority="59" w:unhideWhenUsed="0"/>
+    <w:lsdException w:name="Note Level 1" w:semiHidden="0" w:unhideWhenUsed="0"/>
+    <w:lsdException w:name="Note Level 2" w:semiHidden="0" w:unhideWhenUsed="0"/>
+    <w:lsdException w:name="Note Level 3" w:semiHidden="0" w:unhideWhenUsed="0"/>
+    <w:lsdException w:name="Note Level 4" w:semiHidden="0" w:unhideWhenUsed="0"/>
+    <w:lsdException w:name="Note Level 5" w:semiHidden="0" w:unhideWhenUsed="0"/>
+    <w:lsdException w:name="Note Level 6" w:semiHidden="0" w:unhideWhenUsed="0"/>
+    <w:lsdException w:name="Note Level 7" w:semiHidden="0" w:unhideWhenUsed="0"/>
+    <w:lsdException w:name="Note Level 8" w:semiHidden="0" w:unhideWhenUsed="0"/>
+    <w:lsdException w:name="Note Level 9" w:semiHidden="0" w:unhideWhenUsed="0"/>
+    <w:lsdException w:name="Placeholder Text" w:unhideWhenUsed="0"/>
+    <w:lsdException w:name="No Spacing" w:semiHidden="0" w:uiPriority="1" w:unhideWhenUsed="0" w:qFormat="1"/>
+    <w:lsdException w:name="Light Shading" w:semiHidden="0" w:uiPriority="60" w:unhideWhenUsed="0"/>
+    <w:lsdException w:name="Light List" w:semiHidden="0" w:uiPriority="61" w:unhideWhenUsed="0"/>
+    <w:lsdException w:name="Light Grid" w:semiHidden="0" w:uiPriority="62" w:unhideWhenUsed="0"/>
+    <w:lsdException w:name="Medium Shading 1" w:semiHidden="0" w:uiPriority="63" w:unhideWhenUsed="0"/>
+    <w:lsdException w:name="Medium Shading 2" w:semiHidden="0" w:uiPriority="64" w:unhideWhenUsed="0"/>
+    <w:lsdException w:name="Medium List 1" w:semiHidden="0" w:uiPriority="65" w:unhideWhenUsed="0"/>
+    <w:lsdException w:name="Medium List 2" w:semiHidden="0" w:uiPriority="66" w:unhideWhenUsed="0"/>
+    <w:lsdException w:name="Medium Grid 1" w:semiHidden="0" w:uiPriority="67" w:unhideWhenUsed="0"/>
+    <w:lsdException w:name="Medium Grid 2" w:semiHidden="0" w:uiPriority="68" w:unhideWhenUsed="0"/>
+    <w:lsdException w:name="Medium Grid 3" w:semiHidden="0" w:uiPriority="69" w:unhideWhenUsed="0"/>
+    <w:lsdException w:name="Dark List" w:semiHidden="0" w:uiPriority="70" w:unhideWhenUsed="0"/>
+    <w:lsdException w:name="Colorful Shading" w:semiHidden="0" w:uiPriority="71" w:unhideWhenUsed="0"/>
+    <w:lsdException w:name="Colorful List" w:semiHidden="0" w:uiPriority="72" w:unhideWhenUsed="0"/>
+    <w:lsdException w:name="Colorful Grid" w:semiHidden="0" w:uiPriority="73" w:unhideWhenUsed="0"/>
+    <w:lsdException w:name="Light Shading Accent 1" w:semiHidden="0" w:uiPriority="60" w:unhideWhenUsed="0"/>
+    <w:lsdException w:name="Light List Accent 1" w:semiHidden="0" w:uiPriority="61" w:unhideWhenUsed="0"/>
+    <w:lsdException w:name="Light Grid Accent 1" w:semiHidden="0" w:uiPriority="62" w:unhideWhenUsed="0"/>
+    <w:lsdException w:name="Medium Shading 1 Accent 1" w:semiHidden="0" w:uiPriority="63" w:unhideWhenUsed="0"/>
+    <w:lsdException w:name="Medium Shading 2 Accent 1" w:semiHidden="0" w:uiPriority="64" w:unhideWhenUsed="0"/>
+    <w:lsdException w:name="Medium List 1 Accent 1" w:semiHidden="0" w:uiPriority="65" w:unhideWhenUsed="0"/>
+    <w:lsdException w:name="Revision" w:unhideWhenUsed="0"/>
+    <w:lsdException w:name="List Paragraph" w:semiHidden="0" w:uiPriority="34" w:unhideWhenUsed="0" w:qFormat="1"/>
+    <w:lsdException w:name="Quote" w:semiHidden="0" w:uiPriority="29" w:unhideWhenUsed="0" w:qFormat="1"/>
+    <w:lsdException w:name="Intense Quote" w:semiHidden="0" w:uiPriority="30" w:unhideWhenUsed="0" w:qFormat="1"/>
+    <w:lsdException w:name="Medium List 2 Accent 1" w:semiHidden="0" w:uiPriority="66" w:unhideWhenUsed="0"/>
+    <w:lsdException w:name="Medium Grid 1 Accent 1" w:semiHidden="0" w:uiPriority="67" w:unhideWhenUsed="0"/>
+    <w:lsdException w:name="Medium Grid 2 Accent 1" w:semiHidden="0" w:uiPriority="68" w:unhideWhenUsed="0"/>
+    <w:lsdException w:name="Medium Grid 3 Accent 1" w:semiHidden="0" w:uiPriority="69" w:unhideWhenUsed="0"/>
+    <w:lsdException w:name="Dark List Accent 1" w:semiHidden="0" w:uiPriority="70" w:unhideWhenUsed="0"/>
+    <w:lsdException w:name="Colorful Shading Accent 1" w:semiHidden="0" w:uiPriority="71" w:unhideWhenUsed="0"/>
+    <w:lsdException w:name="Colorful List Accent 1" w:semiHidden="0" w:uiPriority="72" w:unhideWhenUsed="0"/>
+    <w:lsdException w:name="Colorful Grid Accent 1" w:semiHidden="0" w:uiPriority="73" w:unhideWhenUsed="0"/>
+    <w:lsdException w:name="Light Shading Accent 2" w:semiHidden="0" w:uiPriority="60" w:unhideWhenUsed="0"/>
+    <w:lsdException w:name="Light List Accent 2" w:semiHidden="0" w:uiPriority="61" w:unhideWhenUsed="0"/>
+    <w:lsdException w:name="Light Grid Accent 2" w:semiHidden="0" w:uiPriority="62" w:unhideWhenUsed="0"/>
+    <w:lsdException w:name="Medium Shading 1 Accent 2" w:semiHidden="0" w:uiPriority="63" w:unhideWhenUsed="0"/>
+    <w:lsdException w:name="Medium Shading 2 Accent 2" w:semiHidden="0" w:uiPriority="64" w:unhideWhenUsed="0"/>
+    <w:lsdException w:name="Medium List 1 Accent 2" w:semiHidden="0" w:uiPriority="65" w:unhideWhenUsed="0"/>
+    <w:lsdException w:name="Medium List 2 Accent 2" w:semiHidden="0" w:uiPriority="66" w:unhideWhenUsed="0"/>
+    <w:lsdException w:name="Medium Grid 1 Accent 2" w:semiHidden="0" w:uiPriority="67" w:unhideWhenUsed="0"/>
+    <w:lsdException w:name="Medium Grid 2 Accent 2" w:semiHidden="0" w:uiPriority="68" w:unhideWhenUsed="0"/>
+    <w:lsdException w:name="Medium Grid 3 Accent 2" w:semiHidden="0" w:uiPriority="69" w:unhideWhenUsed="0"/>
+    <w:lsdException w:name="Dark List Accent 2" w:semiHidden="0" w:uiPriority="70" w:unhideWhenUsed="0"/>
+    <w:lsdException w:name="Colorful Shading Accent 2" w:semiHidden="0" w:uiPriority="71" w:unhideWhenUsed="0"/>
+    <w:lsdException w:name="Colorful List Accent 2" w:semiHidden="0" w:uiPriority="72" w:unhideWhenUsed="0"/>
+    <w:lsdException w:name="Colorful Grid Accent 2" w:semiHidden="0" w:uiPriority="73" w:unhideWhenUsed="0"/>
+    <w:lsdException w:name="Light Shading Accent 3" w:semiHidden="0" w:uiPriority="60" w:unhideWhenUsed="0"/>
+    <w:lsdException w:name="Light List Accent 3" w:semiHidden="0" w:uiPriority="61" w:unhideWhenUsed="0"/>
+    <w:lsdException w:name="Light Grid Accent 3" w:semiHidden="0" w:uiPriority="62" w:unhideWhenUsed="0"/>
+    <w:lsdException w:name="Medium Shading 1 Accent 3" w:semiHidden="0" w:uiPriority="63" w:unhideWhenUsed="0"/>
+    <w:lsdException w:name="Medium Shading 2 Accent 3" w:semiHidden="0" w:uiPriority="64" w:unhideWhenUsed="0"/>
+    <w:lsdException w:name="Medium List 1 Accent 3" w:semiHidden="0" w:uiPriority="65" w:unhideWhenUsed="0"/>
+    <w:lsdException w:name="Medium List 2 Accent 3" w:semiHidden="0" w:uiPriority="66" w:unhideWhenUsed="0"/>
+    <w:lsdException w:name="Medium Grid 1 Accent 3" w:semiHidden="0" w:uiPriority="67" w:unhideWhenUsed="0"/>
+    <w:lsdException w:name="Medium Grid 2 Accent 3" w:semiHidden="0" w:uiPriority="68" w:unhideWhenUsed="0"/>
+    <w:lsdException w:name="Medium Grid 3 Accent 3" w:semiHidden="0" w:uiPriority="69" w:unhideWhenUsed="0"/>
+    <w:lsdException w:name="Dark List Accent 3" w:semiHidden="0" w:uiPriority="70" w:unhideWhenUsed="0"/>
+    <w:lsdException w:name="Colorful Shading Accent 3" w:semiHidden="0" w:uiPriority="71" w:unhideWhenUsed="0"/>
+    <w:lsdException w:name="Colorful List Accent 3" w:semiHidden="0" w:uiPriority="72" w:unhideWhenUsed="0"/>
+    <w:lsdException w:name="Colorful Grid Accent 3" w:semiHidden="0" w:uiPriority="73" w:unhideWhenUsed="0"/>
+    <w:lsdException w:name="Light Shading Accent 4" w:semiHidden="0" w:uiPriority="60" w:unhideWhenUsed="0"/>
+    <w:lsdException w:name="Light List Accent 4" w:semiHidden="0" w:uiPriority="61" w:unhideWhenUsed="0"/>
+    <w:lsdException w:name="Light Grid Accent 4" w:semiHidden="0" w:uiPriority="62" w:unhideWhenUsed="0"/>
+    <w:lsdException w:name="Medium Shading 1 Accent 4" w:semiHidden="0" w:uiPriority="63" w:unhideWhenUsed="0"/>
+    <w:lsdException w:name="Medium Shading 2 Accent 4" w:semiHidden="0" w:uiPriority="64" w:unhideWhenUsed="0"/>
+    <w:lsdException w:name="Medium List 1 Accent 4" w:semiHidden="0" w:uiPriority="65" w:unhideWhenUsed="0"/>
+    <w:lsdException w:name="Medium List 2 Accent 4" w:semiHidden="0" w:uiPriority="66" w:unhideWhenUsed="0"/>
+    <w:lsdException w:name="Medium Grid 1 Accent 4" w:semiHidden="0" w:uiPriority="67" w:unhideWhenUsed="0"/>
+    <w:lsdException w:name="Medium Grid 2 Accent 4" w:semiHidden="0" w:uiPriority="68" w:unhideWhenUsed="0"/>
+    <w:lsdException w:name="Medium Grid 3 Accent 4" w:semiHidden="0" w:uiPriority="69" w:unhideWhenUsed="0"/>
+    <w:lsdException w:name="Dark List Accent 4" w:semiHidden="0" w:uiPriority="70" w:unhideWhenUsed="0"/>
+    <w:lsdException w:name="Colorful Shading Accent 4" w:semiHidden="0" w:uiPriority="71" w:unhideWhenUsed="0"/>
+    <w:lsdException w:name="Colorful List Accent 4" w:semiHidden="0" w:uiPriority="72" w:unhideWhenUsed="0"/>
+    <w:lsdException w:name="Colorful Grid Accent 4" w:semiHidden="0" w:uiPriority="73" w:unhideWhenUsed="0"/>
+    <w:lsdException w:name="Light Shading Accent 5" w:semiHidden="0" w:uiPriority="60" w:unhideWhenUsed="0"/>
+    <w:lsdException w:name="Light List Accent 5" w:semiHidden="0" w:uiPriority="61" w:unhideWhenUsed="0"/>
+    <w:lsdException w:name="Light Grid Accent 5" w:semiHidden="0" w:uiPriority="62" w:unhideWhenUsed="0"/>
+    <w:lsdException w:name="Medium Shading 1 Accent 5" w:semiHidden="0" w:uiPriority="63" w:unhideWhenUsed="0"/>
+    <w:lsdException w:name="Medium Shading 2 Accent 5" w:semiHidden="0" w:uiPriority="64" w:unhideWhenUsed="0"/>
+    <w:lsdException w:name="Medium List 1 Accent 5" w:semiHidden="0" w:uiPriority="65" w:unhideWhenUsed="0"/>
+    <w:lsdException w:name="Medium List 2 Accent 5" w:semiHidden="0" w:uiPriority="66" w:unhideWhenUsed="0"/>
+    <w:lsdException w:name="Medium Grid 1 Accent 5" w:semiHidden="0" w:uiPriority="67" w:unhideWhenUsed="0"/>
+    <w:lsdException w:name="Medium Grid 2 Accent 5" w:semiHidden="0" w:uiPriority="68" w:unhideWhenUsed="0"/>
+    <w:lsdException w:name="Medium Grid 3 Accent 5" w:semiHidden="0" w:uiPriority="69" w:unhideWhenUsed="0"/>
+    <w:lsdException w:name="Dark List Accent 5" w:semiHidden="0" w:uiPriority="70" w:unhideWhenUsed="0"/>
+    <w:lsdException w:name="Colorful Shading Accent 5" w:semiHidden="0" w:uiPriority="71" w:unhideWhenUsed="0"/>
+    <w:lsdException w:name="Colorful List Accent 5" w:semiHidden="0" w:uiPriority="72" w:unhideWhenUsed="0"/>
+    <w:lsdException w:name="Colorful Grid Accent 5" w:semiHidden="0" w:uiPriority="73" w:unhideWhenUsed="0"/>
+    <w:lsdException w:name="Light Shading Accent 6" w:semiHidden="0" w:uiPriority="60" w:unhideWhenUsed="0"/>
+    <w:lsdException w:name="Light List Accent 6" w:semiHidden="0" w:uiPriority="61" w:unhideWhenUsed="0"/>
+    <w:lsdException w:name="Light Grid Accent 6" w:semiHidden="0" w:uiPriority="62" w:unhideWhenUsed="0"/>
+    <w:lsdException w:name="Medium Shading 1 Accent 6" w:semiHidden="0" w:uiPriority="63" w:unhideWhenUsed="0"/>
+    <w:lsdException w:name="Medium Shading 2 Accent 6" w:semiHidden="0" w:uiPriority="64" w:unhideWhenUsed="0"/>
+    <w:lsdException w:name="Medium List 1 Accent 6" w:semiHidden="0" w:uiPriority="65" w:unhideWhenUsed="0"/>
+    <w:lsdException w:name="Medium List 2 Accent 6" w:semiHidden="0" w:uiPriority="66" w:unhideWhenUsed="0"/>
+    <w:lsdException w:name="Medium Grid 1 Accent 6" w:semiHidden="0" w:uiPriority="67" w:unhideWhenUsed="0"/>
+    <w:lsdException w:name="Medium Grid 2 Accent 6" w:semiHidden="0" w:uiPriority="68" w:unhideWhenUsed="0"/>
+    <w:lsdException w:name="Medium Grid 3 Accent 6" w:semiHidden="0" w:uiPriority="69" w:unhideWhenUsed="0"/>
+    <w:lsdException w:name="Dark List Accent 6" w:semiHidden="0" w:uiPriority="70" w:unhideWhenUsed="0"/>
+    <w:lsdException w:name="Colorful Shading Accent 6" w:semiHidden="0" w:uiPriority="71" w:unhideWhenUsed="0"/>
+    <w:lsdException w:name="Colorful List Accent 6" w:semiHidden="0" w:uiPriority="72" w:unhideWhenUsed="0"/>
+    <w:lsdException w:name="Colorful Grid Accent 6" w:semiHidden="0" w:uiPriority="73" w:unhideWhenUsed="0"/>
+    <w:lsdException w:name="Subtle Emphasis" w:semiHidden="0" w:uiPriority="19" w:unhideWhenUsed="0" w:qFormat="1"/>
+    <w:lsdException w:name="Intense Emphasis" w:semiHidden="0" w:uiPriority="21" w:unhideWhenUsed="0" w:qFormat="1"/>
+    <w:lsdException w:name="Subtle Reference" w:semiHidden="0" w:uiPriority="31" w:unhideWhenUsed="0" w:qFormat="1"/>
+    <w:lsdException w:name="Intense Reference" w:semiHidden="0" w:uiPriority="32" w:unhideWhenUsed="0" w:qFormat="1"/>
+    <w:lsdException w:name="Book Title" w:semiHidden="0" w:uiPriority="33" w:unhideWhenUsed="0" w:qFormat="1"/>
+    <w:lsdException w:name="Bibliography" w:uiPriority="37"/>
+    <w:lsdException w:name="TOC Heading" w:uiPriority="39" w:qFormat="1"/>
   </w:latentStyles>
   <w:style w:type="paragraph" w:default="1" w:styleId="Normal">
     <w:name w:val="Normal"/>
@@ -7097,7 +8194,7 @@
 </file>
 
 <file path=customXml/itemProps1.xml><?xml version="1.0" encoding="utf-8"?>
-<ds:datastoreItem xmlns:ds="http://schemas.openxmlformats.org/officeDocument/2006/customXml" ds:itemID="{74F8EFE6-8A7E-49AC-8349-6F56D34BD9CD}">
+<ds:datastoreItem xmlns:ds="http://schemas.openxmlformats.org/officeDocument/2006/customXml" ds:itemID="{40C82C24-095E-7546-A260-4E0ED1251B49}">
   <ds:schemaRefs>
     <ds:schemaRef ds:uri="http://schemas.openxmlformats.org/officeDocument/2006/bibliography"/>
   </ds:schemaRefs>

</xml_diff>